<commit_message>
added stuff and madeit look nicer
</commit_message>
<xml_diff>
--- a/plan/Scope of the project.docx
+++ b/plan/Scope of the project.docx
@@ -2,6 +2,1010 @@
 <file path=word/document.xml><?xml version="1.0" encoding="utf-8"?>
 <w:document xmlns:wpc="http://schemas.microsoft.com/office/word/2010/wordprocessingCanvas" xmlns:cx="http://schemas.microsoft.com/office/drawing/2014/chartex" xmlns:cx1="http://schemas.microsoft.com/office/drawing/2015/9/8/chartex" xmlns:cx2="http://schemas.microsoft.com/office/drawing/2015/10/21/chartex" xmlns:cx3="http://schemas.microsoft.com/office/drawing/2016/5/9/chartex" xmlns:cx4="http://schemas.microsoft.com/office/drawing/2016/5/10/chartex" xmlns:cx5="http://schemas.microsoft.com/office/drawing/2016/5/11/chartex" xmlns:cx6="http://schemas.microsoft.com/office/drawing/2016/5/12/chartex" xmlns:cx7="http://schemas.microsoft.com/office/drawing/2016/5/13/chartex" xmlns:cx8="http://schemas.microsoft.com/office/drawing/2016/5/14/chartex" xmlns:mc="http://schemas.openxmlformats.org/markup-compatibility/2006" xmlns:aink="http://schemas.microsoft.com/office/drawing/2016/ink" xmlns:am3d="http://schemas.microsoft.com/office/drawing/2017/model3d" xmlns:o="urn:schemas-microsoft-com:office:office" xmlns:oel="http://schemas.microsoft.com/office/2019/extlst" xmlns:r="http://schemas.openxmlformats.org/officeDocument/2006/relationships" xmlns:m="http://schemas.openxmlformats.org/officeDocument/2006/math" xmlns:v="urn:schemas-microsoft-com:vml" xmlns:wp14="http://schemas.microsoft.com/office/word/2010/wordprocessingDrawing" xmlns:wp="http://schemas.openxmlformats.org/drawingml/2006/wordprocessingDrawing" xmlns:w10="urn:schemas-microsoft-com:office:word" xmlns:w="http://schemas.openxmlformats.org/wordprocessingml/2006/main" xmlns:w14="http://schemas.microsoft.com/office/word/2010/wordml" xmlns:w15="http://schemas.microsoft.com/office/word/2012/wordml" xmlns:w16cex="http://schemas.microsoft.com/office/word/2018/wordml/cex" xmlns:w16cid="http://schemas.microsoft.com/office/word/2016/wordml/cid" xmlns:w16="http://schemas.microsoft.com/office/word/2018/wordml" xmlns:w16sdtdh="http://schemas.microsoft.com/office/word/2020/wordml/sdtdatahash" xmlns:w16se="http://schemas.microsoft.com/office/word/2015/wordml/symex" xmlns:wpg="http://schemas.microsoft.com/office/word/2010/wordprocessingGroup" xmlns:wpi="http://schemas.microsoft.com/office/word/2010/wordprocessingInk" xmlns:wne="http://schemas.microsoft.com/office/word/2006/wordml" xmlns:wps="http://schemas.microsoft.com/office/word/2010/wordprocessingShape" mc:Ignorable="w14 w15 w16se w16cid w16 w16cex w16sdtdh wp14">
   <w:body>
+    <w:p>
+      <w:pPr>
+        <w:rPr>
+          <w:rFonts w:ascii="Baskerville" w:hAnsi="Baskerville"/>
+        </w:rPr>
+      </w:pPr>
+    </w:p>
+    <w:p>
+      <w:pPr>
+        <w:rPr>
+          <w:rFonts w:ascii="Baskerville" w:hAnsi="Baskerville"/>
+        </w:rPr>
+      </w:pPr>
+    </w:p>
+    <w:p>
+      <w:pPr>
+        <w:jc w:val="center"/>
+        <w:rPr>
+          <w:rFonts w:ascii="Baskerville" w:hAnsi="Baskerville"/>
+        </w:rPr>
+      </w:pPr>
+    </w:p>
+    <w:p>
+      <w:pPr>
+        <w:rPr>
+          <w:rFonts w:ascii="Baskerville" w:hAnsi="Baskerville"/>
+        </w:rPr>
+      </w:pPr>
+    </w:p>
+    <w:p>
+      <w:pPr>
+        <w:jc w:val="center"/>
+        <w:rPr>
+          <w:rFonts w:ascii="Baskerville" w:hAnsi="Baskerville"/>
+          <w:sz w:val="40"/>
+          <w:szCs w:val="40"/>
+          <w:lang w:val="en-US"/>
+        </w:rPr>
+      </w:pPr>
+      <w:r>
+        <w:rPr>
+          <w:rFonts w:ascii="Baskerville" w:hAnsi="Baskerville"/>
+          <w:sz w:val="40"/>
+          <w:szCs w:val="40"/>
+          <w:lang w:val="en-US"/>
+        </w:rPr>
+        <w:t>Tower Defense</w:t>
+      </w:r>
+    </w:p>
+    <w:p>
+      <w:pPr>
+        <w:jc w:val="center"/>
+        <w:rPr>
+          <w:rFonts w:ascii="Baskerville" w:hAnsi="Baskerville"/>
+          <w:sz w:val="28"/>
+          <w:szCs w:val="28"/>
+          <w:lang w:val="en-US"/>
+        </w:rPr>
+      </w:pPr>
+    </w:p>
+    <w:p>
+      <w:pPr>
+        <w:jc w:val="center"/>
+        <w:rPr>
+          <w:rFonts w:ascii="Baskerville" w:hAnsi="Baskerville"/>
+          <w:sz w:val="28"/>
+          <w:szCs w:val="28"/>
+          <w:lang w:val="en-US"/>
+        </w:rPr>
+      </w:pPr>
+      <w:r>
+        <w:rPr>
+          <w:rFonts w:ascii="Baskerville" w:hAnsi="Baskerville"/>
+          <w:sz w:val="28"/>
+          <w:szCs w:val="28"/>
+          <w:lang w:val="en-US"/>
+        </w:rPr>
+        <w:t xml:space="preserve">Mikhail Romanov, Aki </w:t>
+      </w:r>
+      <w:proofErr w:type="spellStart"/>
+      <w:r>
+        <w:rPr>
+          <w:rFonts w:ascii="Baskerville" w:hAnsi="Baskerville"/>
+          <w:sz w:val="28"/>
+          <w:szCs w:val="28"/>
+          <w:lang w:val="en-US"/>
+        </w:rPr>
+        <w:t>Oura</w:t>
+      </w:r>
+      <w:proofErr w:type="spellEnd"/>
+      <w:r>
+        <w:rPr>
+          <w:rFonts w:ascii="Baskerville" w:hAnsi="Baskerville"/>
+          <w:sz w:val="28"/>
+          <w:szCs w:val="28"/>
+          <w:lang w:val="en-US"/>
+        </w:rPr>
+        <w:t xml:space="preserve">, Leo </w:t>
+      </w:r>
+      <w:proofErr w:type="spellStart"/>
+      <w:r>
+        <w:rPr>
+          <w:rFonts w:ascii="Baskerville" w:hAnsi="Baskerville"/>
+          <w:sz w:val="28"/>
+          <w:szCs w:val="28"/>
+          <w:lang w:val="en-US"/>
+        </w:rPr>
+        <w:t>Teodosin</w:t>
+      </w:r>
+      <w:proofErr w:type="spellEnd"/>
+      <w:r>
+        <w:rPr>
+          <w:rFonts w:ascii="Baskerville" w:hAnsi="Baskerville"/>
+          <w:sz w:val="28"/>
+          <w:szCs w:val="28"/>
+          <w:lang w:val="en-US"/>
+        </w:rPr>
+        <w:t xml:space="preserve"> and Someone</w:t>
+      </w:r>
+    </w:p>
+    <w:p>
+      <w:pPr>
+        <w:jc w:val="center"/>
+        <w:rPr>
+          <w:rFonts w:ascii="Baskerville" w:hAnsi="Baskerville"/>
+          <w:sz w:val="28"/>
+          <w:szCs w:val="28"/>
+          <w:lang w:val="en-US"/>
+        </w:rPr>
+      </w:pPr>
+    </w:p>
+    <w:p>
+      <w:pPr>
+        <w:jc w:val="center"/>
+        <w:rPr>
+          <w:rFonts w:ascii="Baskerville" w:hAnsi="Baskerville"/>
+          <w:sz w:val="28"/>
+          <w:szCs w:val="28"/>
+          <w:lang w:val="en-US"/>
+        </w:rPr>
+      </w:pPr>
+      <w:r>
+        <w:rPr>
+          <w:rFonts w:ascii="Baskerville" w:hAnsi="Baskerville"/>
+          <w:sz w:val="28"/>
+          <w:szCs w:val="28"/>
+          <w:lang w:val="en-US"/>
+        </w:rPr>
+        <w:t>October 2023</w:t>
+      </w:r>
+    </w:p>
+    <w:p>
+      <w:pPr>
+        <w:rPr>
+          <w:rFonts w:ascii="Baskerville" w:hAnsi="Baskerville"/>
+          <w:lang w:val="en-US"/>
+        </w:rPr>
+      </w:pPr>
+    </w:p>
+    <w:p>
+      <w:pPr>
+        <w:rPr>
+          <w:rFonts w:ascii="Baskerville" w:hAnsi="Baskerville"/>
+          <w:lang w:val="en-US"/>
+        </w:rPr>
+      </w:pPr>
+    </w:p>
+    <w:p>
+      <w:pPr>
+        <w:rPr>
+          <w:rFonts w:ascii="Baskerville" w:hAnsi="Baskerville"/>
+          <w:lang w:val="en-US"/>
+        </w:rPr>
+      </w:pPr>
+      <w:r>
+        <w:rPr>
+          <w:rFonts w:ascii="Baskerville" w:hAnsi="Baskerville"/>
+          <w:lang w:val="en-US"/>
+        </w:rPr>
+        <w:tab/>
+      </w:r>
+      <w:r>
+        <w:rPr>
+          <w:rFonts w:ascii="Baskerville" w:hAnsi="Baskerville"/>
+          <w:lang w:val="en-US"/>
+        </w:rPr>
+        <w:tab/>
+      </w:r>
+    </w:p>
+    <w:p>
+      <w:pPr>
+        <w:rPr>
+          <w:rFonts w:ascii="Baskerville" w:hAnsi="Baskerville"/>
+          <w:lang w:val="en-US"/>
+        </w:rPr>
+      </w:pPr>
+    </w:p>
+    <w:p>
+      <w:pPr>
+        <w:rPr>
+          <w:rFonts w:ascii="Baskerville" w:hAnsi="Baskerville"/>
+          <w:lang w:val="en-US"/>
+        </w:rPr>
+      </w:pPr>
+    </w:p>
+    <w:p>
+      <w:pPr>
+        <w:rPr>
+          <w:rFonts w:ascii="Baskerville" w:hAnsi="Baskerville"/>
+          <w:lang w:val="en-US"/>
+        </w:rPr>
+      </w:pPr>
+    </w:p>
+    <w:p>
+      <w:pPr>
+        <w:rPr>
+          <w:rFonts w:ascii="Baskerville" w:hAnsi="Baskerville"/>
+          <w:lang w:val="en-US"/>
+        </w:rPr>
+      </w:pPr>
+    </w:p>
+    <w:p>
+      <w:pPr>
+        <w:rPr>
+          <w:rFonts w:ascii="Baskerville" w:hAnsi="Baskerville"/>
+          <w:lang w:val="en-US"/>
+        </w:rPr>
+      </w:pPr>
+    </w:p>
+    <w:p>
+      <w:pPr>
+        <w:rPr>
+          <w:rFonts w:ascii="Baskerville" w:hAnsi="Baskerville"/>
+          <w:lang w:val="en-US"/>
+        </w:rPr>
+      </w:pPr>
+    </w:p>
+    <w:p>
+      <w:pPr>
+        <w:rPr>
+          <w:rFonts w:ascii="Baskerville" w:hAnsi="Baskerville"/>
+          <w:lang w:val="en-US"/>
+        </w:rPr>
+      </w:pPr>
+    </w:p>
+    <w:p>
+      <w:pPr>
+        <w:rPr>
+          <w:rFonts w:ascii="Baskerville" w:hAnsi="Baskerville"/>
+          <w:lang w:val="en-US"/>
+        </w:rPr>
+      </w:pPr>
+    </w:p>
+    <w:p>
+      <w:pPr>
+        <w:rPr>
+          <w:rFonts w:ascii="Baskerville" w:hAnsi="Baskerville"/>
+          <w:lang w:val="en-US"/>
+        </w:rPr>
+      </w:pPr>
+    </w:p>
+    <w:p>
+      <w:pPr>
+        <w:rPr>
+          <w:rFonts w:ascii="Baskerville" w:hAnsi="Baskerville"/>
+          <w:lang w:val="en-US"/>
+        </w:rPr>
+      </w:pPr>
+    </w:p>
+    <w:p>
+      <w:pPr>
+        <w:rPr>
+          <w:rFonts w:ascii="Baskerville" w:hAnsi="Baskerville"/>
+          <w:lang w:val="en-US"/>
+        </w:rPr>
+      </w:pPr>
+    </w:p>
+    <w:p>
+      <w:pPr>
+        <w:rPr>
+          <w:rFonts w:ascii="Baskerville" w:hAnsi="Baskerville"/>
+          <w:lang w:val="en-US"/>
+        </w:rPr>
+      </w:pPr>
+    </w:p>
+    <w:p>
+      <w:pPr>
+        <w:rPr>
+          <w:rFonts w:ascii="Baskerville" w:hAnsi="Baskerville"/>
+          <w:lang w:val="en-US"/>
+        </w:rPr>
+      </w:pPr>
+    </w:p>
+    <w:p>
+      <w:pPr>
+        <w:rPr>
+          <w:rFonts w:ascii="Baskerville" w:hAnsi="Baskerville"/>
+          <w:lang w:val="en-US"/>
+        </w:rPr>
+      </w:pPr>
+    </w:p>
+    <w:p>
+      <w:pPr>
+        <w:rPr>
+          <w:rFonts w:ascii="Baskerville" w:hAnsi="Baskerville"/>
+          <w:lang w:val="en-US"/>
+        </w:rPr>
+      </w:pPr>
+    </w:p>
+    <w:p>
+      <w:pPr>
+        <w:rPr>
+          <w:rFonts w:ascii="Baskerville" w:hAnsi="Baskerville"/>
+          <w:lang w:val="en-US"/>
+        </w:rPr>
+      </w:pPr>
+    </w:p>
+    <w:p>
+      <w:pPr>
+        <w:rPr>
+          <w:rFonts w:ascii="Baskerville" w:hAnsi="Baskerville"/>
+          <w:lang w:val="en-US"/>
+        </w:rPr>
+      </w:pPr>
+    </w:p>
+    <w:p>
+      <w:pPr>
+        <w:rPr>
+          <w:rFonts w:ascii="Baskerville" w:hAnsi="Baskerville"/>
+          <w:lang w:val="en-US"/>
+        </w:rPr>
+      </w:pPr>
+    </w:p>
+    <w:p>
+      <w:pPr>
+        <w:rPr>
+          <w:rFonts w:ascii="Baskerville" w:hAnsi="Baskerville"/>
+          <w:lang w:val="en-US"/>
+        </w:rPr>
+      </w:pPr>
+    </w:p>
+    <w:p>
+      <w:pPr>
+        <w:rPr>
+          <w:rFonts w:ascii="Baskerville" w:hAnsi="Baskerville"/>
+          <w:lang w:val="en-US"/>
+        </w:rPr>
+      </w:pPr>
+    </w:p>
+    <w:p>
+      <w:pPr>
+        <w:rPr>
+          <w:rFonts w:ascii="Baskerville" w:hAnsi="Baskerville"/>
+          <w:lang w:val="en-US"/>
+        </w:rPr>
+      </w:pPr>
+    </w:p>
+    <w:p>
+      <w:pPr>
+        <w:rPr>
+          <w:rFonts w:ascii="Baskerville" w:hAnsi="Baskerville"/>
+          <w:lang w:val="en-US"/>
+        </w:rPr>
+      </w:pPr>
+    </w:p>
+    <w:p>
+      <w:pPr>
+        <w:rPr>
+          <w:rFonts w:ascii="Baskerville" w:hAnsi="Baskerville"/>
+          <w:lang w:val="en-US"/>
+        </w:rPr>
+      </w:pPr>
+    </w:p>
+    <w:p>
+      <w:pPr>
+        <w:rPr>
+          <w:rFonts w:ascii="Baskerville" w:hAnsi="Baskerville"/>
+          <w:lang w:val="en-US"/>
+        </w:rPr>
+      </w:pPr>
+    </w:p>
+    <w:p>
+      <w:pPr>
+        <w:rPr>
+          <w:rFonts w:ascii="Baskerville" w:hAnsi="Baskerville"/>
+          <w:lang w:val="en-US"/>
+        </w:rPr>
+      </w:pPr>
+    </w:p>
+    <w:p>
+      <w:pPr>
+        <w:rPr>
+          <w:rFonts w:ascii="Baskerville" w:hAnsi="Baskerville"/>
+          <w:lang w:val="en-US"/>
+        </w:rPr>
+      </w:pPr>
+    </w:p>
+    <w:p>
+      <w:pPr>
+        <w:rPr>
+          <w:rFonts w:ascii="Baskerville" w:hAnsi="Baskerville"/>
+          <w:lang w:val="en-US"/>
+        </w:rPr>
+      </w:pPr>
+    </w:p>
+    <w:p>
+      <w:pPr>
+        <w:rPr>
+          <w:rFonts w:ascii="Baskerville" w:hAnsi="Baskerville"/>
+          <w:lang w:val="en-US"/>
+        </w:rPr>
+      </w:pPr>
+    </w:p>
+    <w:p>
+      <w:pPr>
+        <w:rPr>
+          <w:rFonts w:ascii="Baskerville" w:hAnsi="Baskerville"/>
+          <w:lang w:val="en-US"/>
+        </w:rPr>
+      </w:pPr>
+    </w:p>
+    <w:p>
+      <w:pPr>
+        <w:rPr>
+          <w:rFonts w:ascii="Baskerville" w:hAnsi="Baskerville"/>
+          <w:lang w:val="en-US"/>
+        </w:rPr>
+      </w:pPr>
+    </w:p>
+    <w:p>
+      <w:pPr>
+        <w:rPr>
+          <w:rFonts w:ascii="Baskerville" w:hAnsi="Baskerville"/>
+          <w:lang w:val="en-US"/>
+        </w:rPr>
+      </w:pPr>
+    </w:p>
+    <w:p>
+      <w:pPr>
+        <w:rPr>
+          <w:rFonts w:ascii="Baskerville" w:hAnsi="Baskerville"/>
+          <w:lang w:val="en-US"/>
+        </w:rPr>
+      </w:pPr>
+    </w:p>
+    <w:p>
+      <w:pPr>
+        <w:rPr>
+          <w:rFonts w:ascii="Baskerville" w:hAnsi="Baskerville"/>
+          <w:lang w:val="en-US"/>
+        </w:rPr>
+      </w:pPr>
+    </w:p>
+    <w:p>
+      <w:pPr>
+        <w:rPr>
+          <w:rFonts w:ascii="Baskerville" w:hAnsi="Baskerville"/>
+          <w:lang w:val="en-US"/>
+        </w:rPr>
+      </w:pPr>
+    </w:p>
+    <w:p>
+      <w:pPr>
+        <w:rPr>
+          <w:rFonts w:ascii="Baskerville" w:hAnsi="Baskerville"/>
+          <w:lang w:val="en-US"/>
+        </w:rPr>
+      </w:pPr>
+    </w:p>
+    <w:p>
+      <w:pPr>
+        <w:rPr>
+          <w:rFonts w:ascii="Baskerville" w:hAnsi="Baskerville"/>
+          <w:lang w:val="en-US"/>
+        </w:rPr>
+      </w:pPr>
+      <w:r>
+        <w:rPr>
+          <w:rFonts w:ascii="Baskerville" w:hAnsi="Baskerville"/>
+          <w:lang w:val="en-US"/>
+        </w:rPr>
+        <w:tab/>
+      </w:r>
+    </w:p>
+    <w:p>
+      <w:pPr>
+        <w:rPr>
+          <w:rFonts w:ascii="Baskerville" w:hAnsi="Baskerville"/>
+          <w:lang w:val="en-US"/>
+        </w:rPr>
+      </w:pPr>
+    </w:p>
+    <w:p>
+      <w:pPr>
+        <w:rPr>
+          <w:rFonts w:ascii="Baskerville" w:hAnsi="Baskerville"/>
+          <w:sz w:val="28"/>
+          <w:szCs w:val="28"/>
+          <w:lang w:val="en-US"/>
+        </w:rPr>
+      </w:pPr>
+      <w:r>
+        <w:rPr>
+          <w:rFonts w:ascii="Baskerville" w:hAnsi="Baskerville"/>
+          <w:sz w:val="28"/>
+          <w:szCs w:val="28"/>
+          <w:lang w:val="en-US"/>
+        </w:rPr>
+        <w:lastRenderedPageBreak/>
+        <w:t>Contents</w:t>
+      </w:r>
+      <w:r>
+        <w:rPr>
+          <w:rFonts w:ascii="Baskerville" w:hAnsi="Baskerville"/>
+          <w:sz w:val="28"/>
+          <w:szCs w:val="28"/>
+          <w:lang w:val="en-US"/>
+        </w:rPr>
+        <w:tab/>
+      </w:r>
+      <w:r>
+        <w:rPr>
+          <w:rFonts w:ascii="Baskerville" w:hAnsi="Baskerville"/>
+          <w:sz w:val="28"/>
+          <w:szCs w:val="28"/>
+          <w:lang w:val="en-US"/>
+        </w:rPr>
+        <w:tab/>
+      </w:r>
+    </w:p>
+    <w:p>
+      <w:pPr>
+        <w:pStyle w:val="Luettelokappale"/>
+        <w:numPr>
+          <w:ilvl w:val="0"/>
+          <w:numId w:val="3"/>
+        </w:numPr>
+        <w:rPr>
+          <w:rFonts w:ascii="Baskerville" w:hAnsi="Baskerville"/>
+          <w:lang w:val="en-US"/>
+        </w:rPr>
+      </w:pPr>
+      <w:r>
+        <w:rPr>
+          <w:rFonts w:ascii="Baskerville" w:hAnsi="Baskerville"/>
+          <w:lang w:val="en-US"/>
+        </w:rPr>
+        <w:t>Scope of the project</w:t>
+      </w:r>
+      <w:r>
+        <w:rPr>
+          <w:rFonts w:ascii="Baskerville" w:hAnsi="Baskerville"/>
+          <w:lang w:val="en-US"/>
+        </w:rPr>
+        <w:tab/>
+      </w:r>
+      <w:r>
+        <w:rPr>
+          <w:rFonts w:ascii="Baskerville" w:hAnsi="Baskerville"/>
+          <w:lang w:val="en-US"/>
+        </w:rPr>
+        <w:tab/>
+      </w:r>
+      <w:r>
+        <w:rPr>
+          <w:rFonts w:ascii="Baskerville" w:hAnsi="Baskerville"/>
+          <w:lang w:val="en-US"/>
+        </w:rPr>
+        <w:tab/>
+      </w:r>
+    </w:p>
+    <w:p>
+      <w:pPr>
+        <w:pStyle w:val="Luettelokappale"/>
+        <w:numPr>
+          <w:ilvl w:val="0"/>
+          <w:numId w:val="3"/>
+        </w:numPr>
+        <w:rPr>
+          <w:rFonts w:ascii="Baskerville" w:hAnsi="Baskerville"/>
+          <w:lang w:val="en-US"/>
+        </w:rPr>
+      </w:pPr>
+      <w:r>
+        <w:rPr>
+          <w:rFonts w:ascii="Baskerville" w:hAnsi="Baskerville"/>
+          <w:lang w:val="en-US"/>
+        </w:rPr>
+        <w:t>High-level structure</w:t>
+      </w:r>
+      <w:r>
+        <w:rPr>
+          <w:rFonts w:ascii="Baskerville" w:hAnsi="Baskerville"/>
+          <w:lang w:val="en-US"/>
+        </w:rPr>
+        <w:tab/>
+      </w:r>
+      <w:r>
+        <w:rPr>
+          <w:rFonts w:ascii="Baskerville" w:hAnsi="Baskerville"/>
+          <w:lang w:val="en-US"/>
+        </w:rPr>
+        <w:tab/>
+      </w:r>
+      <w:r>
+        <w:rPr>
+          <w:rFonts w:ascii="Baskerville" w:hAnsi="Baskerville"/>
+          <w:lang w:val="en-US"/>
+        </w:rPr>
+        <w:tab/>
+      </w:r>
+    </w:p>
+    <w:p>
+      <w:pPr>
+        <w:pStyle w:val="Luettelokappale"/>
+        <w:numPr>
+          <w:ilvl w:val="0"/>
+          <w:numId w:val="3"/>
+        </w:numPr>
+        <w:rPr>
+          <w:rFonts w:ascii="Baskerville" w:hAnsi="Baskerville"/>
+          <w:lang w:val="en-US"/>
+        </w:rPr>
+      </w:pPr>
+      <w:r>
+        <w:rPr>
+          <w:rFonts w:ascii="Baskerville" w:hAnsi="Baskerville"/>
+          <w:lang w:val="en-US"/>
+        </w:rPr>
+        <w:t>External libraries</w:t>
+      </w:r>
+      <w:r>
+        <w:rPr>
+          <w:rFonts w:ascii="Baskerville" w:hAnsi="Baskerville"/>
+          <w:lang w:val="en-US"/>
+        </w:rPr>
+        <w:tab/>
+      </w:r>
+      <w:r>
+        <w:rPr>
+          <w:rFonts w:ascii="Baskerville" w:hAnsi="Baskerville"/>
+          <w:lang w:val="en-US"/>
+        </w:rPr>
+        <w:tab/>
+      </w:r>
+      <w:r>
+        <w:rPr>
+          <w:rFonts w:ascii="Baskerville" w:hAnsi="Baskerville"/>
+          <w:lang w:val="en-US"/>
+        </w:rPr>
+        <w:tab/>
+      </w:r>
+    </w:p>
+    <w:p>
+      <w:pPr>
+        <w:pStyle w:val="Luettelokappale"/>
+        <w:numPr>
+          <w:ilvl w:val="0"/>
+          <w:numId w:val="3"/>
+        </w:numPr>
+        <w:rPr>
+          <w:rFonts w:ascii="Baskerville" w:hAnsi="Baskerville"/>
+          <w:lang w:val="en-US"/>
+        </w:rPr>
+      </w:pPr>
+      <w:r>
+        <w:rPr>
+          <w:rFonts w:ascii="Baskerville" w:hAnsi="Baskerville"/>
+          <w:lang w:val="en-US"/>
+        </w:rPr>
+        <w:t>Division of work</w:t>
+      </w:r>
+    </w:p>
+    <w:p>
+      <w:pPr>
+        <w:pStyle w:val="Luettelokappale"/>
+        <w:numPr>
+          <w:ilvl w:val="0"/>
+          <w:numId w:val="3"/>
+        </w:numPr>
+        <w:rPr>
+          <w:rFonts w:ascii="Baskerville" w:hAnsi="Baskerville"/>
+          <w:lang w:val="en-US"/>
+        </w:rPr>
+      </w:pPr>
+      <w:r>
+        <w:rPr>
+          <w:rFonts w:ascii="Baskerville" w:hAnsi="Baskerville"/>
+          <w:lang w:val="en-US"/>
+        </w:rPr>
+        <w:t>Schedule</w:t>
+      </w:r>
+    </w:p>
+    <w:p>
+      <w:pPr>
+        <w:rPr>
+          <w:rFonts w:ascii="Baskerville" w:hAnsi="Baskerville"/>
+          <w:lang w:val="en-US"/>
+        </w:rPr>
+      </w:pPr>
+    </w:p>
+    <w:p>
+      <w:pPr>
+        <w:rPr>
+          <w:rFonts w:ascii="Baskerville" w:hAnsi="Baskerville"/>
+          <w:lang w:val="en-US"/>
+        </w:rPr>
+      </w:pPr>
+    </w:p>
+    <w:p>
+      <w:pPr>
+        <w:rPr>
+          <w:rFonts w:ascii="Baskerville" w:hAnsi="Baskerville"/>
+          <w:lang w:val="en-US"/>
+        </w:rPr>
+      </w:pPr>
+    </w:p>
+    <w:p>
+      <w:pPr>
+        <w:rPr>
+          <w:rFonts w:ascii="Baskerville" w:hAnsi="Baskerville"/>
+        </w:rPr>
+      </w:pPr>
+    </w:p>
+    <w:p>
+      <w:pPr>
+        <w:rPr>
+          <w:rFonts w:ascii="Baskerville" w:hAnsi="Baskerville"/>
+        </w:rPr>
+      </w:pPr>
+    </w:p>
+    <w:p>
+      <w:pPr>
+        <w:rPr>
+          <w:rFonts w:ascii="Baskerville" w:hAnsi="Baskerville"/>
+        </w:rPr>
+      </w:pPr>
+    </w:p>
+    <w:p>
+      <w:pPr>
+        <w:rPr>
+          <w:rFonts w:ascii="Baskerville" w:hAnsi="Baskerville"/>
+        </w:rPr>
+      </w:pPr>
+    </w:p>
+    <w:p>
+      <w:pPr>
+        <w:rPr>
+          <w:rFonts w:ascii="Baskerville" w:hAnsi="Baskerville"/>
+        </w:rPr>
+      </w:pPr>
+    </w:p>
+    <w:p>
+      <w:pPr>
+        <w:rPr>
+          <w:rFonts w:ascii="Baskerville" w:hAnsi="Baskerville"/>
+        </w:rPr>
+      </w:pPr>
+    </w:p>
+    <w:p>
+      <w:pPr>
+        <w:rPr>
+          <w:rFonts w:ascii="Baskerville" w:hAnsi="Baskerville"/>
+        </w:rPr>
+      </w:pPr>
+    </w:p>
+    <w:p>
+      <w:pPr>
+        <w:rPr>
+          <w:rFonts w:ascii="Baskerville" w:hAnsi="Baskerville"/>
+        </w:rPr>
+      </w:pPr>
+    </w:p>
+    <w:p>
+      <w:pPr>
+        <w:rPr>
+          <w:rFonts w:ascii="Baskerville" w:hAnsi="Baskerville"/>
+        </w:rPr>
+      </w:pPr>
+    </w:p>
+    <w:p>
+      <w:pPr>
+        <w:rPr>
+          <w:rFonts w:ascii="Baskerville" w:hAnsi="Baskerville"/>
+        </w:rPr>
+      </w:pPr>
+    </w:p>
+    <w:p>
+      <w:pPr>
+        <w:rPr>
+          <w:rFonts w:ascii="Baskerville" w:hAnsi="Baskerville"/>
+        </w:rPr>
+      </w:pPr>
+    </w:p>
+    <w:p>
+      <w:pPr>
+        <w:rPr>
+          <w:rFonts w:ascii="Baskerville" w:hAnsi="Baskerville"/>
+        </w:rPr>
+      </w:pPr>
+    </w:p>
+    <w:p>
+      <w:pPr>
+        <w:rPr>
+          <w:rFonts w:ascii="Baskerville" w:hAnsi="Baskerville"/>
+        </w:rPr>
+      </w:pPr>
+    </w:p>
+    <w:p>
+      <w:pPr>
+        <w:rPr>
+          <w:rFonts w:ascii="Baskerville" w:hAnsi="Baskerville"/>
+        </w:rPr>
+      </w:pPr>
+    </w:p>
+    <w:p>
+      <w:pPr>
+        <w:rPr>
+          <w:rFonts w:ascii="Baskerville" w:hAnsi="Baskerville"/>
+        </w:rPr>
+      </w:pPr>
+    </w:p>
+    <w:p>
+      <w:pPr>
+        <w:rPr>
+          <w:rFonts w:ascii="Baskerville" w:hAnsi="Baskerville"/>
+        </w:rPr>
+      </w:pPr>
+    </w:p>
+    <w:p>
+      <w:pPr>
+        <w:rPr>
+          <w:rFonts w:ascii="Baskerville" w:hAnsi="Baskerville"/>
+        </w:rPr>
+      </w:pPr>
+    </w:p>
+    <w:p>
+      <w:pPr>
+        <w:rPr>
+          <w:rFonts w:ascii="Baskerville" w:hAnsi="Baskerville"/>
+        </w:rPr>
+      </w:pPr>
+    </w:p>
+    <w:p>
+      <w:pPr>
+        <w:rPr>
+          <w:rFonts w:ascii="Baskerville" w:hAnsi="Baskerville"/>
+        </w:rPr>
+      </w:pPr>
+    </w:p>
+    <w:p>
+      <w:pPr>
+        <w:rPr>
+          <w:rFonts w:ascii="Baskerville" w:hAnsi="Baskerville"/>
+        </w:rPr>
+      </w:pPr>
+    </w:p>
+    <w:p>
+      <w:pPr>
+        <w:rPr>
+          <w:rFonts w:ascii="Baskerville" w:hAnsi="Baskerville"/>
+        </w:rPr>
+      </w:pPr>
+    </w:p>
+    <w:p>
+      <w:pPr>
+        <w:rPr>
+          <w:rFonts w:ascii="Baskerville" w:hAnsi="Baskerville"/>
+        </w:rPr>
+      </w:pPr>
+    </w:p>
+    <w:p>
+      <w:pPr>
+        <w:rPr>
+          <w:rFonts w:ascii="Baskerville" w:hAnsi="Baskerville"/>
+        </w:rPr>
+      </w:pPr>
+    </w:p>
+    <w:p>
+      <w:pPr>
+        <w:rPr>
+          <w:rFonts w:ascii="Baskerville" w:hAnsi="Baskerville"/>
+        </w:rPr>
+      </w:pPr>
+    </w:p>
+    <w:p>
+      <w:pPr>
+        <w:rPr>
+          <w:rFonts w:ascii="Baskerville" w:hAnsi="Baskerville"/>
+        </w:rPr>
+      </w:pPr>
+    </w:p>
+    <w:p>
+      <w:pPr>
+        <w:rPr>
+          <w:rFonts w:ascii="Baskerville" w:hAnsi="Baskerville"/>
+        </w:rPr>
+      </w:pPr>
+    </w:p>
+    <w:p>
+      <w:pPr>
+        <w:rPr>
+          <w:rFonts w:ascii="Baskerville" w:hAnsi="Baskerville"/>
+        </w:rPr>
+      </w:pPr>
+    </w:p>
+    <w:p>
+      <w:pPr>
+        <w:rPr>
+          <w:rFonts w:ascii="Baskerville" w:hAnsi="Baskerville"/>
+        </w:rPr>
+      </w:pPr>
+    </w:p>
+    <w:p>
+      <w:pPr>
+        <w:rPr>
+          <w:rFonts w:ascii="Baskerville" w:hAnsi="Baskerville"/>
+        </w:rPr>
+      </w:pPr>
+    </w:p>
+    <w:p>
+      <w:pPr>
+        <w:rPr>
+          <w:rFonts w:ascii="Baskerville" w:hAnsi="Baskerville"/>
+        </w:rPr>
+      </w:pPr>
+    </w:p>
+    <w:p>
+      <w:pPr>
+        <w:rPr>
+          <w:rFonts w:ascii="Baskerville" w:hAnsi="Baskerville"/>
+        </w:rPr>
+      </w:pPr>
+    </w:p>
+    <w:p>
+      <w:pPr>
+        <w:rPr>
+          <w:rFonts w:ascii="Baskerville" w:hAnsi="Baskerville"/>
+        </w:rPr>
+      </w:pPr>
+    </w:p>
+    <w:p>
+      <w:pPr>
+        <w:rPr>
+          <w:rFonts w:ascii="Baskerville" w:hAnsi="Baskerville"/>
+        </w:rPr>
+      </w:pPr>
+    </w:p>
+    <w:p>
+      <w:pPr>
+        <w:rPr>
+          <w:rFonts w:ascii="Baskerville" w:hAnsi="Baskerville"/>
+        </w:rPr>
+      </w:pPr>
+    </w:p>
+    <w:p>
+      <w:pPr>
+        <w:rPr>
+          <w:rFonts w:ascii="Baskerville" w:hAnsi="Baskerville"/>
+        </w:rPr>
+      </w:pPr>
+    </w:p>
+    <w:p>
+      <w:pPr>
+        <w:rPr>
+          <w:rFonts w:ascii="Baskerville" w:hAnsi="Baskerville"/>
+        </w:rPr>
+      </w:pPr>
+    </w:p>
+    <w:p>
+      <w:pPr>
+        <w:rPr>
+          <w:rFonts w:ascii="Baskerville" w:hAnsi="Baskerville"/>
+        </w:rPr>
+      </w:pPr>
+    </w:p>
+    <w:p>
+      <w:pPr>
+        <w:rPr>
+          <w:rFonts w:ascii="Baskerville" w:hAnsi="Baskerville"/>
+        </w:rPr>
+      </w:pPr>
+    </w:p>
+    <w:p>
+      <w:pPr>
+        <w:rPr>
+          <w:rFonts w:ascii="Baskerville" w:hAnsi="Baskerville"/>
+        </w:rPr>
+      </w:pPr>
+    </w:p>
+    <w:p>
+      <w:pPr>
+        <w:rPr>
+          <w:rFonts w:ascii="Baskerville" w:hAnsi="Baskerville"/>
+        </w:rPr>
+      </w:pPr>
+    </w:p>
+    <w:p>
+      <w:pPr>
+        <w:rPr>
+          <w:rFonts w:ascii="Baskerville" w:hAnsi="Baskerville"/>
+        </w:rPr>
+      </w:pPr>
+    </w:p>
     <w:p>
       <w:pPr>
         <w:pStyle w:val="Luettelokappale"/>
@@ -9,25 +1013,56 @@
           <w:ilvl w:val="0"/>
           <w:numId w:val="1"/>
         </w:numPr>
+        <w:rPr>
+          <w:rFonts w:ascii="Baskerville" w:hAnsi="Baskerville"/>
+          <w:sz w:val="28"/>
+          <w:szCs w:val="28"/>
+        </w:rPr>
       </w:pPr>
       <w:proofErr w:type="spellStart"/>
       <w:r>
+        <w:rPr>
+          <w:rFonts w:ascii="Baskerville" w:hAnsi="Baskerville"/>
+          <w:sz w:val="28"/>
+          <w:szCs w:val="28"/>
+        </w:rPr>
+        <w:lastRenderedPageBreak/>
         <w:t>Scope</w:t>
       </w:r>
       <w:proofErr w:type="spellEnd"/>
       <w:r>
+        <w:rPr>
+          <w:rFonts w:ascii="Baskerville" w:hAnsi="Baskerville"/>
+          <w:sz w:val="28"/>
+          <w:szCs w:val="28"/>
+        </w:rPr>
         <w:t xml:space="preserve"> of </w:t>
       </w:r>
       <w:proofErr w:type="spellStart"/>
       <w:r>
+        <w:rPr>
+          <w:rFonts w:ascii="Baskerville" w:hAnsi="Baskerville"/>
+          <w:sz w:val="28"/>
+          <w:szCs w:val="28"/>
+        </w:rPr>
         <w:t>the</w:t>
       </w:r>
       <w:proofErr w:type="spellEnd"/>
       <w:r>
+        <w:rPr>
+          <w:rFonts w:ascii="Baskerville" w:hAnsi="Baskerville"/>
+          <w:sz w:val="28"/>
+          <w:szCs w:val="28"/>
+        </w:rPr>
         <w:t xml:space="preserve"> </w:t>
       </w:r>
       <w:proofErr w:type="spellStart"/>
       <w:r>
+        <w:rPr>
+          <w:rFonts w:ascii="Baskerville" w:hAnsi="Baskerville"/>
+          <w:sz w:val="28"/>
+          <w:szCs w:val="28"/>
+        </w:rPr>
         <w:t>project</w:t>
       </w:r>
       <w:proofErr w:type="spellEnd"/>
@@ -35,75 +1070,62 @@
     <w:p>
       <w:pPr>
         <w:ind w:left="360"/>
-        <w:rPr>
-          <w:rFonts w:ascii="CMR10" w:hAnsi="CMR10"/>
-          <w:sz w:val="20"/>
-          <w:szCs w:val="20"/>
-          <w:lang w:val="en-US"/>
-        </w:rPr>
-      </w:pPr>
-      <w:r>
-        <w:rPr>
-          <w:rFonts w:ascii="CMR10" w:hAnsi="CMR10"/>
-          <w:sz w:val="20"/>
-          <w:szCs w:val="20"/>
-          <w:lang w:val="en-US"/>
-        </w:rPr>
-        <w:t>We will develop a game that is fun to play. It will have a main menu that you can use to navigate. The game will have decent graphics</w:t>
-      </w:r>
-      <w:r>
-        <w:rPr>
-          <w:rFonts w:ascii="CMR10" w:hAnsi="CMR10"/>
-          <w:sz w:val="20"/>
-          <w:szCs w:val="20"/>
-          <w:lang w:val="en-US"/>
-        </w:rPr>
-        <w:t xml:space="preserve"> and sound effects</w:t>
-      </w:r>
-      <w:r>
-        <w:rPr>
-          <w:rFonts w:ascii="CMR10" w:hAnsi="CMR10"/>
-          <w:sz w:val="20"/>
-          <w:szCs w:val="20"/>
-          <w:lang w:val="en-US"/>
-        </w:rPr>
-        <w:t xml:space="preserve">. </w:t>
-      </w:r>
-      <w:r>
-        <w:rPr>
-          <w:rFonts w:ascii="CMR10" w:hAnsi="CMR10"/>
-          <w:sz w:val="20"/>
-          <w:szCs w:val="20"/>
-          <w:lang w:val="en-US"/>
-        </w:rPr>
-        <w:t>The logic should be simple enough that it can be implemented within a reasonable time frame.</w:t>
-      </w:r>
+        <w:jc w:val="both"/>
+        <w:rPr>
+          <w:rFonts w:ascii="Baskerville" w:hAnsi="Baskerville"/>
+          <w:sz w:val="20"/>
+          <w:szCs w:val="20"/>
+          <w:lang w:val="en-US"/>
+        </w:rPr>
+      </w:pPr>
     </w:p>
     <w:p>
       <w:pPr>
         <w:ind w:left="360"/>
-        <w:rPr>
-          <w:rFonts w:ascii="CMR10" w:hAnsi="CMR10"/>
-          <w:sz w:val="20"/>
-          <w:szCs w:val="20"/>
-          <w:lang w:val="en-US"/>
-        </w:rPr>
-      </w:pPr>
-      <w:r>
-        <w:rPr>
-          <w:rFonts w:ascii="CMR10" w:hAnsi="CMR10"/>
-          <w:sz w:val="20"/>
-          <w:szCs w:val="20"/>
-          <w:lang w:val="en-US"/>
-        </w:rPr>
-        <w:t xml:space="preserve">The program starts with the main menu where you can select stages to play. </w:t>
+        <w:jc w:val="both"/>
+        <w:rPr>
+          <w:rFonts w:ascii="Baskerville" w:hAnsi="Baskerville"/>
+          <w:sz w:val="20"/>
+          <w:szCs w:val="20"/>
+          <w:lang w:val="en-US"/>
+        </w:rPr>
+      </w:pPr>
+      <w:r>
+        <w:rPr>
+          <w:rFonts w:ascii="Baskerville" w:hAnsi="Baskerville"/>
+          <w:sz w:val="20"/>
+          <w:szCs w:val="20"/>
+          <w:lang w:val="en-US"/>
+        </w:rPr>
+        <w:t xml:space="preserve">Our scope is to develop fun game that will have a lot of features. Game will have enjoyable graphics and sound effects. </w:t>
+      </w:r>
+      <w:proofErr w:type="gramStart"/>
+      <w:r>
+        <w:rPr>
+          <w:rFonts w:ascii="Baskerville" w:hAnsi="Baskerville"/>
+          <w:sz w:val="20"/>
+          <w:szCs w:val="20"/>
+          <w:lang w:val="en-US"/>
+        </w:rPr>
+        <w:t>Also</w:t>
+      </w:r>
+      <w:proofErr w:type="gramEnd"/>
+      <w:r>
+        <w:rPr>
+          <w:rFonts w:ascii="Baskerville" w:hAnsi="Baskerville"/>
+          <w:sz w:val="20"/>
+          <w:szCs w:val="20"/>
+          <w:lang w:val="en-US"/>
+        </w:rPr>
+        <w:t xml:space="preserve"> game will have main menu for user to navigate between levels.</w:t>
       </w:r>
     </w:p>
     <w:p>
       <w:pPr>
         <w:ind w:left="360"/>
-        <w:rPr>
-          <w:rFonts w:ascii="CMR10" w:hAnsi="CMR10"/>
+        <w:jc w:val="both"/>
+        <w:rPr>
+          <w:rFonts w:ascii="Baskerville" w:hAnsi="Baskerville"/>
           <w:sz w:val="20"/>
           <w:szCs w:val="20"/>
           <w:lang w:val="en-US"/>
@@ -113,16 +1135,126 @@
     <w:p>
       <w:pPr>
         <w:ind w:left="360"/>
-        <w:rPr>
-          <w:rFonts w:ascii="CMR10" w:hAnsi="CMR10"/>
-          <w:sz w:val="20"/>
-          <w:szCs w:val="20"/>
-          <w:lang w:val="en-US"/>
-        </w:rPr>
-      </w:pPr>
-      <w:r>
-        <w:rPr>
-          <w:rFonts w:ascii="CMR10" w:hAnsi="CMR10"/>
+        <w:jc w:val="both"/>
+        <w:rPr>
+          <w:rFonts w:ascii="Baskerville" w:hAnsi="Baskerville"/>
+          <w:sz w:val="20"/>
+          <w:szCs w:val="20"/>
+          <w:lang w:val="en-US"/>
+        </w:rPr>
+      </w:pPr>
+      <w:r>
+        <w:rPr>
+          <w:rFonts w:ascii="Baskerville" w:hAnsi="Baskerville"/>
+          <w:sz w:val="20"/>
+          <w:szCs w:val="20"/>
+          <w:lang w:val="en-US"/>
+        </w:rPr>
+        <w:t>Game will start with main menu where user can choose level to play or randomly generate fully new one.</w:t>
+      </w:r>
+      <w:r>
+        <w:rPr>
+          <w:rFonts w:ascii="Baskerville" w:hAnsi="Baskerville"/>
+          <w:sz w:val="20"/>
+          <w:szCs w:val="20"/>
+          <w:lang w:val="en-US"/>
+        </w:rPr>
+        <w:t xml:space="preserve"> After that level will start and user will be given some fixed amount of </w:t>
+      </w:r>
+      <w:proofErr w:type="gramStart"/>
+      <w:r>
+        <w:rPr>
+          <w:rFonts w:ascii="Baskerville" w:hAnsi="Baskerville"/>
+          <w:sz w:val="20"/>
+          <w:szCs w:val="20"/>
+          <w:lang w:val="en-US"/>
+        </w:rPr>
+        <w:t>money</w:t>
+      </w:r>
+      <w:proofErr w:type="gramEnd"/>
+      <w:r>
+        <w:rPr>
+          <w:rFonts w:ascii="Baskerville" w:hAnsi="Baskerville"/>
+          <w:sz w:val="20"/>
+          <w:szCs w:val="20"/>
+          <w:lang w:val="en-US"/>
+        </w:rPr>
+        <w:t xml:space="preserve"> and first round will start. Every round there will be some given </w:t>
+      </w:r>
+      <w:proofErr w:type="gramStart"/>
+      <w:r>
+        <w:rPr>
+          <w:rFonts w:ascii="Baskerville" w:hAnsi="Baskerville"/>
+          <w:sz w:val="20"/>
+          <w:szCs w:val="20"/>
+          <w:lang w:val="en-US"/>
+        </w:rPr>
+        <w:t>amount</w:t>
+      </w:r>
+      <w:proofErr w:type="gramEnd"/>
+      <w:r>
+        <w:rPr>
+          <w:rFonts w:ascii="Baskerville" w:hAnsi="Baskerville"/>
+          <w:sz w:val="20"/>
+          <w:szCs w:val="20"/>
+          <w:lang w:val="en-US"/>
+        </w:rPr>
+        <w:t xml:space="preserve"> of enemies coming to field and users mission is to not allow them to cross the finish line. Player will be given money for every enemy destroyed </w:t>
+      </w:r>
+      <w:r>
+        <w:rPr>
+          <w:rFonts w:ascii="Baskerville" w:hAnsi="Baskerville"/>
+          <w:sz w:val="20"/>
+          <w:szCs w:val="20"/>
+          <w:lang w:val="en-US"/>
+        </w:rPr>
+        <w:t xml:space="preserve">and after every round. User can win the game by deafening some fixed </w:t>
+      </w:r>
+      <w:proofErr w:type="gramStart"/>
+      <w:r>
+        <w:rPr>
+          <w:rFonts w:ascii="Baskerville" w:hAnsi="Baskerville"/>
+          <w:sz w:val="20"/>
+          <w:szCs w:val="20"/>
+          <w:lang w:val="en-US"/>
+        </w:rPr>
+        <w:t>amount</w:t>
+      </w:r>
+      <w:proofErr w:type="gramEnd"/>
+      <w:r>
+        <w:rPr>
+          <w:rFonts w:ascii="Baskerville" w:hAnsi="Baskerville"/>
+          <w:sz w:val="20"/>
+          <w:szCs w:val="20"/>
+          <w:lang w:val="en-US"/>
+        </w:rPr>
+        <w:t xml:space="preserve"> of rounds or lose the game by allowing to many enemies to cross the finish line. After winning the game user will have option to continue game, then game will continue until player loses it.</w:t>
+      </w:r>
+    </w:p>
+    <w:p>
+      <w:pPr>
+        <w:ind w:left="360"/>
+        <w:rPr>
+          <w:rFonts w:ascii="Baskerville" w:hAnsi="Baskerville"/>
+          <w:sz w:val="20"/>
+          <w:szCs w:val="20"/>
+          <w:lang w:val="en-US"/>
+        </w:rPr>
+      </w:pPr>
+    </w:p>
+    <w:p>
+      <w:pPr>
+        <w:ind w:left="360"/>
+        <w:rPr>
+          <w:rFonts w:ascii="Baskerville" w:hAnsi="Baskerville"/>
+          <w:sz w:val="20"/>
+          <w:szCs w:val="20"/>
+          <w:lang w:val="en-US"/>
+        </w:rPr>
+      </w:pPr>
+      <w:r>
+        <w:rPr>
+          <w:rFonts w:ascii="Baskerville" w:hAnsi="Baskerville"/>
           <w:sz w:val="20"/>
           <w:szCs w:val="20"/>
           <w:lang w:val="en-US"/>
@@ -138,15 +1270,15 @@
           <w:numId w:val="2"/>
         </w:numPr>
         <w:rPr>
-          <w:rFonts w:ascii="CMR10" w:hAnsi="CMR10"/>
-          <w:sz w:val="20"/>
-          <w:szCs w:val="20"/>
-          <w:lang w:val="en-US"/>
-        </w:rPr>
-      </w:pPr>
-      <w:r>
-        <w:rPr>
-          <w:rFonts w:ascii="CMR10" w:hAnsi="CMR10"/>
+          <w:rFonts w:ascii="Baskerville" w:hAnsi="Baskerville"/>
+          <w:sz w:val="20"/>
+          <w:szCs w:val="20"/>
+          <w:lang w:val="en-US"/>
+        </w:rPr>
+      </w:pPr>
+      <w:r>
+        <w:rPr>
+          <w:rFonts w:ascii="Baskerville" w:hAnsi="Baskerville"/>
           <w:sz w:val="20"/>
           <w:szCs w:val="20"/>
           <w:lang w:val="en-US"/>
@@ -162,15 +1294,15 @@
           <w:numId w:val="2"/>
         </w:numPr>
         <w:rPr>
-          <w:rFonts w:ascii="CMR10" w:hAnsi="CMR10"/>
-          <w:sz w:val="20"/>
-          <w:szCs w:val="20"/>
-          <w:lang w:val="en-US"/>
-        </w:rPr>
-      </w:pPr>
-      <w:r>
-        <w:rPr>
-          <w:rFonts w:ascii="CMR10" w:hAnsi="CMR10"/>
+          <w:rFonts w:ascii="Baskerville" w:hAnsi="Baskerville"/>
+          <w:sz w:val="20"/>
+          <w:szCs w:val="20"/>
+          <w:lang w:val="en-US"/>
+        </w:rPr>
+      </w:pPr>
+      <w:r>
+        <w:rPr>
+          <w:rFonts w:ascii="Baskerville" w:hAnsi="Baskerville"/>
           <w:sz w:val="20"/>
           <w:szCs w:val="20"/>
           <w:lang w:val="en-US"/>
@@ -186,15 +1318,15 @@
           <w:numId w:val="2"/>
         </w:numPr>
         <w:rPr>
-          <w:rFonts w:ascii="CMR10" w:hAnsi="CMR10"/>
-          <w:sz w:val="20"/>
-          <w:szCs w:val="20"/>
-          <w:lang w:val="en-US"/>
-        </w:rPr>
-      </w:pPr>
-      <w:r>
-        <w:rPr>
-          <w:rFonts w:ascii="CMR10" w:hAnsi="CMR10"/>
+          <w:rFonts w:ascii="Baskerville" w:hAnsi="Baskerville"/>
+          <w:sz w:val="20"/>
+          <w:szCs w:val="20"/>
+          <w:lang w:val="en-US"/>
+        </w:rPr>
+      </w:pPr>
+      <w:r>
+        <w:rPr>
+          <w:rFonts w:ascii="Baskerville" w:hAnsi="Baskerville"/>
           <w:sz w:val="20"/>
           <w:szCs w:val="20"/>
           <w:lang w:val="en-US"/>
@@ -210,15 +1342,15 @@
           <w:numId w:val="2"/>
         </w:numPr>
         <w:rPr>
-          <w:rFonts w:ascii="CMR10" w:hAnsi="CMR10"/>
-          <w:sz w:val="20"/>
-          <w:szCs w:val="20"/>
-          <w:lang w:val="en-US"/>
-        </w:rPr>
-      </w:pPr>
-      <w:r>
-        <w:rPr>
-          <w:rFonts w:ascii="CMR10" w:hAnsi="CMR10"/>
+          <w:rFonts w:ascii="Baskerville" w:hAnsi="Baskerville"/>
+          <w:sz w:val="20"/>
+          <w:szCs w:val="20"/>
+          <w:lang w:val="en-US"/>
+        </w:rPr>
+      </w:pPr>
+      <w:r>
+        <w:rPr>
+          <w:rFonts w:ascii="Baskerville" w:hAnsi="Baskerville"/>
           <w:sz w:val="20"/>
           <w:szCs w:val="20"/>
           <w:lang w:val="en-US"/>
@@ -234,15 +1366,15 @@
           <w:numId w:val="2"/>
         </w:numPr>
         <w:rPr>
-          <w:rFonts w:ascii="CMR10" w:hAnsi="CMR10"/>
-          <w:sz w:val="20"/>
-          <w:szCs w:val="20"/>
-          <w:lang w:val="en-US"/>
-        </w:rPr>
-      </w:pPr>
-      <w:r>
-        <w:rPr>
-          <w:rFonts w:ascii="CMR10" w:hAnsi="CMR10"/>
+          <w:rFonts w:ascii="Baskerville" w:hAnsi="Baskerville"/>
+          <w:sz w:val="20"/>
+          <w:szCs w:val="20"/>
+          <w:lang w:val="en-US"/>
+        </w:rPr>
+      </w:pPr>
+      <w:r>
+        <w:rPr>
+          <w:rFonts w:ascii="Baskerville" w:hAnsi="Baskerville"/>
           <w:sz w:val="20"/>
           <w:szCs w:val="20"/>
           <w:lang w:val="en-US"/>
@@ -258,15 +1390,15 @@
           <w:numId w:val="2"/>
         </w:numPr>
         <w:rPr>
-          <w:rFonts w:ascii="CMR10" w:hAnsi="CMR10"/>
-          <w:sz w:val="20"/>
-          <w:szCs w:val="20"/>
-          <w:lang w:val="en-US"/>
-        </w:rPr>
-      </w:pPr>
-      <w:r>
-        <w:rPr>
-          <w:rFonts w:ascii="CMR10" w:hAnsi="CMR10"/>
+          <w:rFonts w:ascii="Baskerville" w:hAnsi="Baskerville"/>
+          <w:sz w:val="20"/>
+          <w:szCs w:val="20"/>
+          <w:lang w:val="en-US"/>
+        </w:rPr>
+      </w:pPr>
+      <w:r>
+        <w:rPr>
+          <w:rFonts w:ascii="Baskerville" w:hAnsi="Baskerville"/>
           <w:sz w:val="20"/>
           <w:szCs w:val="20"/>
           <w:lang w:val="en-US"/>
@@ -282,15 +1414,15 @@
           <w:numId w:val="2"/>
         </w:numPr>
         <w:rPr>
-          <w:rFonts w:ascii="CMR10" w:hAnsi="CMR10"/>
-          <w:sz w:val="20"/>
-          <w:szCs w:val="20"/>
-          <w:lang w:val="en-US"/>
-        </w:rPr>
-      </w:pPr>
-      <w:r>
-        <w:rPr>
-          <w:rFonts w:ascii="CMR10" w:hAnsi="CMR10"/>
+          <w:rFonts w:ascii="Baskerville" w:hAnsi="Baskerville"/>
+          <w:sz w:val="20"/>
+          <w:szCs w:val="20"/>
+          <w:lang w:val="en-US"/>
+        </w:rPr>
+      </w:pPr>
+      <w:r>
+        <w:rPr>
+          <w:rFonts w:ascii="Baskerville" w:hAnsi="Baskerville"/>
           <w:sz w:val="20"/>
           <w:szCs w:val="20"/>
           <w:lang w:val="en-US"/>
@@ -306,15 +1438,15 @@
           <w:numId w:val="2"/>
         </w:numPr>
         <w:rPr>
-          <w:rFonts w:ascii="CMR10" w:hAnsi="CMR10"/>
-          <w:sz w:val="20"/>
-          <w:szCs w:val="20"/>
-          <w:lang w:val="en-US"/>
-        </w:rPr>
-      </w:pPr>
-      <w:r>
-        <w:rPr>
-          <w:rFonts w:ascii="CMR10" w:hAnsi="CMR10"/>
+          <w:rFonts w:ascii="Baskerville" w:hAnsi="Baskerville"/>
+          <w:sz w:val="20"/>
+          <w:szCs w:val="20"/>
+          <w:lang w:val="en-US"/>
+        </w:rPr>
+      </w:pPr>
+      <w:r>
+        <w:rPr>
+          <w:rFonts w:ascii="Baskerville" w:hAnsi="Baskerville"/>
           <w:sz w:val="20"/>
           <w:szCs w:val="20"/>
           <w:lang w:val="en-US"/>
@@ -330,15 +1462,15 @@
           <w:numId w:val="2"/>
         </w:numPr>
         <w:rPr>
-          <w:rFonts w:ascii="CMR10" w:hAnsi="CMR10"/>
-          <w:sz w:val="20"/>
-          <w:szCs w:val="20"/>
-          <w:lang w:val="en-US"/>
-        </w:rPr>
-      </w:pPr>
-      <w:r>
-        <w:rPr>
-          <w:rFonts w:ascii="CMR10" w:hAnsi="CMR10"/>
+          <w:rFonts w:ascii="Baskerville" w:hAnsi="Baskerville"/>
+          <w:sz w:val="20"/>
+          <w:szCs w:val="20"/>
+          <w:lang w:val="en-US"/>
+        </w:rPr>
+      </w:pPr>
+      <w:r>
+        <w:rPr>
+          <w:rFonts w:ascii="Baskerville" w:hAnsi="Baskerville"/>
           <w:sz w:val="20"/>
           <w:szCs w:val="20"/>
           <w:lang w:val="en-US"/>
@@ -354,15 +1486,15 @@
           <w:numId w:val="2"/>
         </w:numPr>
         <w:rPr>
-          <w:rFonts w:ascii="CMR10" w:hAnsi="CMR10"/>
-          <w:sz w:val="20"/>
-          <w:szCs w:val="20"/>
-          <w:lang w:val="en-US"/>
-        </w:rPr>
-      </w:pPr>
-      <w:r>
-        <w:rPr>
-          <w:rFonts w:ascii="CMR10" w:hAnsi="CMR10"/>
+          <w:rFonts w:ascii="Baskerville" w:hAnsi="Baskerville"/>
+          <w:sz w:val="20"/>
+          <w:szCs w:val="20"/>
+          <w:lang w:val="en-US"/>
+        </w:rPr>
+      </w:pPr>
+      <w:r>
+        <w:rPr>
+          <w:rFonts w:ascii="Baskerville" w:hAnsi="Baskerville"/>
           <w:sz w:val="20"/>
           <w:szCs w:val="20"/>
           <w:lang w:val="en-US"/>
@@ -378,15 +1510,15 @@
           <w:numId w:val="2"/>
         </w:numPr>
         <w:rPr>
-          <w:rFonts w:ascii="CMR10" w:hAnsi="CMR10"/>
-          <w:sz w:val="20"/>
-          <w:szCs w:val="20"/>
-          <w:lang w:val="en-US"/>
-        </w:rPr>
-      </w:pPr>
-      <w:r>
-        <w:rPr>
-          <w:rFonts w:ascii="CMR10" w:hAnsi="CMR10"/>
+          <w:rFonts w:ascii="Baskerville" w:hAnsi="Baskerville"/>
+          <w:sz w:val="20"/>
+          <w:szCs w:val="20"/>
+          <w:lang w:val="en-US"/>
+        </w:rPr>
+      </w:pPr>
+      <w:r>
+        <w:rPr>
+          <w:rFonts w:ascii="Baskerville" w:hAnsi="Baskerville"/>
           <w:sz w:val="20"/>
           <w:szCs w:val="20"/>
           <w:lang w:val="en-US"/>
@@ -397,7 +1529,17 @@
     <w:p>
       <w:pPr>
         <w:rPr>
-          <w:rFonts w:ascii="CMR10" w:hAnsi="CMR10"/>
+          <w:rFonts w:ascii="Baskerville" w:hAnsi="Baskerville"/>
+          <w:sz w:val="20"/>
+          <w:szCs w:val="20"/>
+          <w:lang w:val="en-US"/>
+        </w:rPr>
+      </w:pPr>
+    </w:p>
+    <w:p>
+      <w:pPr>
+        <w:rPr>
+          <w:rFonts w:ascii="Baskerville" w:hAnsi="Baskerville"/>
           <w:sz w:val="20"/>
           <w:szCs w:val="20"/>
           <w:lang w:val="en-US"/>
@@ -412,13 +1554,17 @@
           <w:numId w:val="1"/>
         </w:numPr>
         <w:rPr>
-          <w:rFonts w:ascii="CMR10" w:hAnsi="CMR10"/>
-          <w:lang w:val="en-US"/>
-        </w:rPr>
-      </w:pPr>
-      <w:r>
-        <w:rPr>
-          <w:rFonts w:ascii="CMR10" w:hAnsi="CMR10"/>
+          <w:rFonts w:ascii="Baskerville" w:hAnsi="Baskerville"/>
+          <w:sz w:val="28"/>
+          <w:szCs w:val="28"/>
+          <w:lang w:val="en-US"/>
+        </w:rPr>
+      </w:pPr>
+      <w:r>
+        <w:rPr>
+          <w:rFonts w:ascii="Baskerville" w:hAnsi="Baskerville"/>
+          <w:sz w:val="28"/>
+          <w:szCs w:val="28"/>
           <w:lang w:val="en-US"/>
         </w:rPr>
         <w:t>High-level structure</w:t>
@@ -426,16 +1572,30 @@
     </w:p>
     <w:p>
       <w:pPr>
-        <w:rPr>
-          <w:rFonts w:ascii="CMR10" w:hAnsi="CMR10"/>
-          <w:sz w:val="20"/>
-          <w:szCs w:val="20"/>
-          <w:lang w:val="en-US"/>
-        </w:rPr>
-      </w:pPr>
-      <w:r>
-        <w:rPr>
-          <w:rFonts w:ascii="CMR10" w:hAnsi="CMR10"/>
+        <w:ind w:left="360"/>
+        <w:jc w:val="both"/>
+        <w:rPr>
+          <w:rFonts w:ascii="Baskerville" w:hAnsi="Baskerville"/>
+          <w:sz w:val="20"/>
+          <w:szCs w:val="20"/>
+          <w:lang w:val="en-US"/>
+        </w:rPr>
+      </w:pPr>
+    </w:p>
+    <w:p>
+      <w:pPr>
+        <w:ind w:left="360"/>
+        <w:jc w:val="both"/>
+        <w:rPr>
+          <w:rFonts w:ascii="Baskerville" w:hAnsi="Baskerville"/>
+          <w:sz w:val="20"/>
+          <w:szCs w:val="20"/>
+          <w:lang w:val="en-US"/>
+        </w:rPr>
+      </w:pPr>
+      <w:r>
+        <w:rPr>
+          <w:rFonts w:ascii="Baskerville" w:hAnsi="Baskerville"/>
           <w:sz w:val="20"/>
           <w:szCs w:val="20"/>
           <w:lang w:val="en-US"/>
@@ -445,7 +1605,7 @@
       <w:proofErr w:type="gramStart"/>
       <w:r>
         <w:rPr>
-          <w:rFonts w:ascii="CMR10" w:hAnsi="CMR10"/>
+          <w:rFonts w:ascii="Baskerville" w:hAnsi="Baskerville"/>
           <w:sz w:val="20"/>
           <w:szCs w:val="20"/>
           <w:lang w:val="en-US"/>
@@ -455,7 +1615,7 @@
       <w:proofErr w:type="gramEnd"/>
       <w:r>
         <w:rPr>
-          <w:rFonts w:ascii="CMR10" w:hAnsi="CMR10"/>
+          <w:rFonts w:ascii="Baskerville" w:hAnsi="Baskerville"/>
           <w:sz w:val="20"/>
           <w:szCs w:val="20"/>
           <w:lang w:val="en-US"/>
@@ -464,113 +1624,251 @@
       </w:r>
       <w:r>
         <w:rPr>
-          <w:rFonts w:ascii="CMR10" w:hAnsi="CMR10"/>
-          <w:sz w:val="20"/>
-          <w:szCs w:val="20"/>
-          <w:lang w:val="en-US"/>
-        </w:rPr>
-        <w:t xml:space="preserve">3 simple methods, one of them starts the game, one quits the game and one of them updates the game. </w:t>
-      </w:r>
-    </w:p>
-    <w:p>
-      <w:pPr>
-        <w:rPr>
-          <w:rFonts w:ascii="CMR10" w:hAnsi="CMR10"/>
-          <w:sz w:val="20"/>
-          <w:szCs w:val="20"/>
-          <w:lang w:val="en-US"/>
-        </w:rPr>
-      </w:pPr>
-    </w:p>
-    <w:p>
-      <w:pPr>
-        <w:rPr>
-          <w:rFonts w:ascii="CMR10" w:hAnsi="CMR10"/>
-          <w:sz w:val="20"/>
-          <w:szCs w:val="20"/>
-          <w:lang w:val="en-US"/>
-        </w:rPr>
-      </w:pPr>
-      <w:r>
-        <w:rPr>
-          <w:rFonts w:ascii="CMR10" w:hAnsi="CMR10"/>
-          <w:sz w:val="20"/>
-          <w:szCs w:val="20"/>
-          <w:lang w:val="en-US"/>
-        </w:rPr>
-        <w:t xml:space="preserve">We will have one Object class that manages every tower and enemy in the game. All towers and enemies will be subclasses of the Object class. Subclasses Tower and Enemy will then be </w:t>
+          <w:rFonts w:ascii="Baskerville" w:hAnsi="Baskerville"/>
+          <w:sz w:val="20"/>
+          <w:szCs w:val="20"/>
+          <w:lang w:val="en-US"/>
+        </w:rPr>
+        <w:t xml:space="preserve">3 simple methods, one of them starts the game, one quits and one of them updates. </w:t>
+      </w:r>
+    </w:p>
+    <w:p>
+      <w:pPr>
+        <w:jc w:val="both"/>
+        <w:rPr>
+          <w:rFonts w:ascii="Baskerville" w:hAnsi="Baskerville"/>
+          <w:sz w:val="20"/>
+          <w:szCs w:val="20"/>
+          <w:lang w:val="en-US"/>
+        </w:rPr>
+      </w:pPr>
+    </w:p>
+    <w:p>
+      <w:pPr>
+        <w:ind w:left="360"/>
+        <w:jc w:val="both"/>
+        <w:rPr>
+          <w:rFonts w:ascii="Baskerville" w:hAnsi="Baskerville"/>
+          <w:sz w:val="20"/>
+          <w:szCs w:val="20"/>
+          <w:lang w:val="en-US"/>
+        </w:rPr>
+      </w:pPr>
+      <w:r>
+        <w:rPr>
+          <w:rFonts w:ascii="Baskerville" w:hAnsi="Baskerville"/>
+          <w:sz w:val="20"/>
+          <w:szCs w:val="20"/>
+          <w:lang w:val="en-US"/>
+        </w:rPr>
+        <w:t xml:space="preserve">We will have one Object class </w:t>
+      </w:r>
+      <w:r>
+        <w:rPr>
+          <w:rFonts w:ascii="Baskerville" w:hAnsi="Baskerville"/>
+          <w:sz w:val="20"/>
+          <w:szCs w:val="20"/>
+          <w:lang w:val="en-US"/>
+        </w:rPr>
+        <w:t xml:space="preserve">that will have </w:t>
+      </w:r>
+      <w:r>
+        <w:rPr>
+          <w:rFonts w:ascii="Baskerville" w:hAnsi="Baskerville"/>
+          <w:sz w:val="20"/>
+          <w:szCs w:val="20"/>
+          <w:lang w:val="en-US"/>
+        </w:rPr>
+        <w:t xml:space="preserve">all moving parts stored in it. Object class will have to big subclasses Tower and Enemies. And </w:t>
+      </w:r>
+      <w:proofErr w:type="gramStart"/>
+      <w:r>
+        <w:rPr>
+          <w:rFonts w:ascii="Baskerville" w:hAnsi="Baskerville"/>
+          <w:sz w:val="20"/>
+          <w:szCs w:val="20"/>
+          <w:lang w:val="en-US"/>
+        </w:rPr>
+        <w:t>this subclasses</w:t>
+      </w:r>
+      <w:proofErr w:type="gramEnd"/>
+      <w:r>
+        <w:rPr>
+          <w:rFonts w:ascii="Baskerville" w:hAnsi="Baskerville"/>
+          <w:sz w:val="20"/>
+          <w:szCs w:val="20"/>
+          <w:lang w:val="en-US"/>
+        </w:rPr>
+        <w:t xml:space="preserve"> will have smaller subclasses for every type of defender or attacker. All objects have variables HP, damage, texture, shape, attack speed and range so </w:t>
+      </w:r>
+      <w:proofErr w:type="gramStart"/>
+      <w:r>
+        <w:rPr>
+          <w:rFonts w:ascii="Baskerville" w:hAnsi="Baskerville"/>
+          <w:sz w:val="20"/>
+          <w:szCs w:val="20"/>
+          <w:lang w:val="en-US"/>
+        </w:rPr>
+        <w:t>this variables</w:t>
+      </w:r>
+      <w:proofErr w:type="gramEnd"/>
+      <w:r>
+        <w:rPr>
+          <w:rFonts w:ascii="Baskerville" w:hAnsi="Baskerville"/>
+          <w:sz w:val="20"/>
+          <w:szCs w:val="20"/>
+          <w:lang w:val="en-US"/>
+        </w:rPr>
+        <w:t xml:space="preserve"> will be stored in Object class. </w:t>
+      </w:r>
+      <w:proofErr w:type="gramStart"/>
+      <w:r>
+        <w:rPr>
+          <w:rFonts w:ascii="Baskerville" w:hAnsi="Baskerville"/>
+          <w:sz w:val="20"/>
+          <w:szCs w:val="20"/>
+          <w:lang w:val="en-US"/>
+        </w:rPr>
+        <w:t>Also</w:t>
+      </w:r>
+      <w:proofErr w:type="gramEnd"/>
+      <w:r>
+        <w:rPr>
+          <w:rFonts w:ascii="Baskerville" w:hAnsi="Baskerville"/>
+          <w:sz w:val="20"/>
+          <w:szCs w:val="20"/>
+          <w:lang w:val="en-US"/>
+        </w:rPr>
+        <w:t xml:space="preserve"> Object class has two virtual functions </w:t>
       </w:r>
       <w:proofErr w:type="spellStart"/>
       <w:r>
         <w:rPr>
-          <w:rFonts w:ascii="CMR10" w:hAnsi="CMR10"/>
-          <w:sz w:val="20"/>
-          <w:szCs w:val="20"/>
-          <w:lang w:val="en-US"/>
-        </w:rPr>
-        <w:t>devided</w:t>
+          <w:rFonts w:ascii="Baskerville" w:hAnsi="Baskerville"/>
+          <w:sz w:val="20"/>
+          <w:szCs w:val="20"/>
+          <w:lang w:val="en-US"/>
+        </w:rPr>
+        <w:t>playSound</w:t>
       </w:r>
       <w:proofErr w:type="spellEnd"/>
       <w:r>
         <w:rPr>
-          <w:rFonts w:ascii="CMR10" w:hAnsi="CMR10"/>
-          <w:sz w:val="20"/>
-          <w:szCs w:val="20"/>
-          <w:lang w:val="en-US"/>
-        </w:rPr>
-        <w:t xml:space="preserve"> in subclasses that will represent different types of towers and enemies.</w:t>
-      </w:r>
-    </w:p>
-    <w:p>
-      <w:pPr>
-        <w:rPr>
-          <w:rFonts w:ascii="CMR10" w:hAnsi="CMR10"/>
-          <w:sz w:val="20"/>
-          <w:szCs w:val="20"/>
-          <w:lang w:val="en-US"/>
-        </w:rPr>
-      </w:pPr>
-    </w:p>
-    <w:p>
-      <w:pPr>
-        <w:rPr>
-          <w:rFonts w:ascii="CMR10" w:hAnsi="CMR10"/>
-          <w:sz w:val="20"/>
-          <w:szCs w:val="20"/>
-          <w:lang w:val="en-US"/>
-        </w:rPr>
-      </w:pPr>
-      <w:r>
-        <w:rPr>
-          <w:rFonts w:ascii="CMR10" w:hAnsi="CMR10"/>
-          <w:sz w:val="20"/>
-          <w:szCs w:val="20"/>
-          <w:lang w:val="en-US"/>
-        </w:rPr>
-        <w:t>We will have preexisting</w:t>
-      </w:r>
-      <w:r>
-        <w:rPr>
-          <w:rFonts w:ascii="CMR10" w:hAnsi="CMR10"/>
-          <w:sz w:val="20"/>
-          <w:szCs w:val="20"/>
-          <w:lang w:val="en-US"/>
-        </w:rPr>
-        <w:t xml:space="preserve"> </w:t>
-      </w:r>
-      <w:r>
-        <w:rPr>
-          <w:rFonts w:ascii="CMR10" w:hAnsi="CMR10"/>
-          <w:sz w:val="20"/>
-          <w:szCs w:val="20"/>
-          <w:lang w:val="en-US"/>
-        </w:rPr>
-        <w:t xml:space="preserve">levels that user can select from main menu. </w:t>
+          <w:rFonts w:ascii="Baskerville" w:hAnsi="Baskerville"/>
+          <w:sz w:val="20"/>
+          <w:szCs w:val="20"/>
+          <w:lang w:val="en-US"/>
+        </w:rPr>
+        <w:t xml:space="preserve"> and attack. Enemies will have two separate variables defense and speed and own function move. Towers will have cost and level as their own variable.</w:t>
+      </w:r>
+    </w:p>
+    <w:p>
+      <w:pPr>
+        <w:ind w:left="360"/>
+        <w:jc w:val="both"/>
+        <w:rPr>
+          <w:rFonts w:ascii="Baskerville" w:hAnsi="Baskerville"/>
+          <w:sz w:val="20"/>
+          <w:szCs w:val="20"/>
+          <w:lang w:val="en-US"/>
+        </w:rPr>
+      </w:pPr>
+    </w:p>
+    <w:p>
+      <w:pPr>
+        <w:ind w:left="360"/>
+        <w:jc w:val="both"/>
+        <w:rPr>
+          <w:rFonts w:ascii="Baskerville" w:hAnsi="Baskerville"/>
+          <w:sz w:val="20"/>
+          <w:szCs w:val="20"/>
+          <w:lang w:val="en-US"/>
+        </w:rPr>
+      </w:pPr>
+      <w:r>
+        <w:rPr>
+          <w:rFonts w:ascii="Baskerville" w:hAnsi="Baskerville"/>
+          <w:sz w:val="20"/>
+          <w:szCs w:val="20"/>
+          <w:lang w:val="en-US"/>
+        </w:rPr>
+        <w:t>We are planning to make map 10x10 grid.</w:t>
+      </w:r>
+      <w:r>
+        <w:rPr>
+          <w:rFonts w:ascii="Baskerville" w:hAnsi="Baskerville"/>
+          <w:sz w:val="20"/>
+          <w:szCs w:val="20"/>
+          <w:lang w:val="en-US"/>
+        </w:rPr>
+        <w:t xml:space="preserve"> Map data will be stored in 2d </w:t>
       </w:r>
       <w:proofErr w:type="gramStart"/>
       <w:r>
         <w:rPr>
-          <w:rFonts w:ascii="CMR10" w:hAnsi="CMR10"/>
+          <w:rFonts w:ascii="Baskerville" w:hAnsi="Baskerville"/>
+          <w:sz w:val="20"/>
+          <w:szCs w:val="20"/>
+          <w:lang w:val="en-US"/>
+        </w:rPr>
+        <w:t>vector</w:t>
+      </w:r>
+      <w:proofErr w:type="gramEnd"/>
+      <w:r>
+        <w:rPr>
+          <w:rFonts w:ascii="Baskerville" w:hAnsi="Baskerville"/>
+          <w:sz w:val="20"/>
+          <w:szCs w:val="20"/>
+          <w:lang w:val="en-US"/>
+        </w:rPr>
+        <w:t xml:space="preserve"> and every object will have shape </w:t>
+      </w:r>
+      <w:r>
+        <w:rPr>
+          <w:rFonts w:ascii="Baskerville" w:hAnsi="Baskerville"/>
+          <w:sz w:val="20"/>
+          <w:szCs w:val="20"/>
+          <w:lang w:val="en-US"/>
+        </w:rPr>
+        <w:t>class that will store their position on the map as (x, y) coordinates. We will have existing maps in our game that form which user can select one to play or user can generate fully random level using our map generator.</w:t>
+      </w:r>
+    </w:p>
+    <w:p>
+      <w:pPr>
+        <w:ind w:left="360"/>
+        <w:jc w:val="both"/>
+        <w:rPr>
+          <w:rFonts w:ascii="Baskerville" w:hAnsi="Baskerville"/>
+          <w:sz w:val="20"/>
+          <w:szCs w:val="20"/>
+          <w:lang w:val="en-US"/>
+        </w:rPr>
+      </w:pPr>
+    </w:p>
+    <w:p>
+      <w:pPr>
+        <w:ind w:left="360"/>
+        <w:jc w:val="both"/>
+        <w:rPr>
+          <w:rFonts w:ascii="Baskerville" w:hAnsi="Baskerville"/>
+          <w:sz w:val="20"/>
+          <w:szCs w:val="20"/>
+          <w:lang w:val="en-US"/>
+        </w:rPr>
+      </w:pPr>
+      <w:r>
+        <w:rPr>
+          <w:rFonts w:ascii="Baskerville" w:hAnsi="Baskerville"/>
+          <w:sz w:val="20"/>
+          <w:szCs w:val="20"/>
+          <w:lang w:val="en-US"/>
+        </w:rPr>
+        <w:t xml:space="preserve">All basic parameters of the game such are resolution and graphics will be stored in the game class. </w:t>
+      </w:r>
+      <w:proofErr w:type="gramStart"/>
+      <w:r>
+        <w:rPr>
+          <w:rFonts w:ascii="Baskerville" w:hAnsi="Baskerville"/>
           <w:sz w:val="20"/>
           <w:szCs w:val="20"/>
           <w:lang w:val="en-US"/>
@@ -580,28 +1878,28 @@
       <w:proofErr w:type="gramEnd"/>
       <w:r>
         <w:rPr>
-          <w:rFonts w:ascii="CMR10" w:hAnsi="CMR10"/>
-          <w:sz w:val="20"/>
-          <w:szCs w:val="20"/>
-          <w:lang w:val="en-US"/>
-        </w:rPr>
-        <w:t xml:space="preserve"> we will have option for randomly generated maps that will be different every time.</w:t>
-      </w:r>
-    </w:p>
-    <w:p>
-      <w:pPr>
-        <w:rPr>
-          <w:rFonts w:ascii="CMR10" w:hAnsi="CMR10"/>
-          <w:sz w:val="20"/>
-          <w:szCs w:val="20"/>
-          <w:lang w:val="en-US"/>
-        </w:rPr>
-      </w:pPr>
-    </w:p>
-    <w:p>
-      <w:pPr>
-        <w:rPr>
-          <w:rFonts w:ascii="CMR10" w:hAnsi="CMR10"/>
+          <w:rFonts w:ascii="Baskerville" w:hAnsi="Baskerville"/>
+          <w:sz w:val="20"/>
+          <w:szCs w:val="20"/>
+          <w:lang w:val="en-US"/>
+        </w:rPr>
+        <w:t xml:space="preserve"> all game data such are vector of towers or vector of enemies will be stored in Game class to.</w:t>
+      </w:r>
+    </w:p>
+    <w:p>
+      <w:pPr>
+        <w:rPr>
+          <w:rFonts w:ascii="Baskerville" w:hAnsi="Baskerville"/>
+          <w:sz w:val="20"/>
+          <w:szCs w:val="20"/>
+          <w:lang w:val="en-US"/>
+        </w:rPr>
+      </w:pPr>
+    </w:p>
+    <w:p>
+      <w:pPr>
+        <w:rPr>
+          <w:rFonts w:ascii="Baskerville" w:hAnsi="Baskerville"/>
           <w:lang w:val="en-US"/>
         </w:rPr>
       </w:pPr>
@@ -614,13 +1912,17 @@
           <w:numId w:val="1"/>
         </w:numPr>
         <w:rPr>
-          <w:rFonts w:ascii="CMR10" w:hAnsi="CMR10"/>
-          <w:lang w:val="en-US"/>
-        </w:rPr>
-      </w:pPr>
-      <w:r>
-        <w:rPr>
-          <w:rFonts w:ascii="CMR10" w:hAnsi="CMR10"/>
+          <w:rFonts w:ascii="Baskerville" w:hAnsi="Baskerville"/>
+          <w:sz w:val="28"/>
+          <w:szCs w:val="28"/>
+          <w:lang w:val="en-US"/>
+        </w:rPr>
+      </w:pPr>
+      <w:r>
+        <w:rPr>
+          <w:rFonts w:ascii="Baskerville" w:hAnsi="Baskerville"/>
+          <w:sz w:val="28"/>
+          <w:szCs w:val="28"/>
           <w:lang w:val="en-US"/>
         </w:rPr>
         <w:t>External Libraries</w:t>
@@ -628,16 +1930,30 @@
     </w:p>
     <w:p>
       <w:pPr>
-        <w:rPr>
-          <w:rFonts w:ascii="CMR10" w:hAnsi="CMR10"/>
-          <w:sz w:val="20"/>
-          <w:szCs w:val="20"/>
-          <w:lang w:val="en-US"/>
-        </w:rPr>
-      </w:pPr>
-      <w:r>
-        <w:rPr>
-          <w:rFonts w:ascii="CMR10" w:hAnsi="CMR10"/>
+        <w:ind w:firstLine="360"/>
+        <w:jc w:val="both"/>
+        <w:rPr>
+          <w:rFonts w:ascii="Baskerville" w:hAnsi="Baskerville"/>
+          <w:sz w:val="20"/>
+          <w:szCs w:val="20"/>
+          <w:lang w:val="en-US"/>
+        </w:rPr>
+      </w:pPr>
+    </w:p>
+    <w:p>
+      <w:pPr>
+        <w:ind w:firstLine="360"/>
+        <w:jc w:val="both"/>
+        <w:rPr>
+          <w:rFonts w:ascii="Baskerville" w:hAnsi="Baskerville"/>
+          <w:sz w:val="20"/>
+          <w:szCs w:val="20"/>
+          <w:lang w:val="en-US"/>
+        </w:rPr>
+      </w:pPr>
+      <w:r>
+        <w:rPr>
+          <w:rFonts w:ascii="Baskerville" w:hAnsi="Baskerville"/>
           <w:sz w:val="20"/>
           <w:szCs w:val="20"/>
           <w:lang w:val="en-US"/>
@@ -647,7 +1963,7 @@
       <w:proofErr w:type="gramStart"/>
       <w:r>
         <w:rPr>
-          <w:rFonts w:ascii="CMR10" w:hAnsi="CMR10"/>
+          <w:rFonts w:ascii="Baskerville" w:hAnsi="Baskerville"/>
           <w:sz w:val="20"/>
           <w:szCs w:val="20"/>
           <w:lang w:val="en-US"/>
@@ -663,30 +1979,142 @@
           <w:ilvl w:val="0"/>
           <w:numId w:val="2"/>
         </w:numPr>
-        <w:rPr>
-          <w:rFonts w:ascii="CMR10" w:hAnsi="CMR10"/>
-          <w:sz w:val="20"/>
-          <w:szCs w:val="20"/>
-          <w:lang w:val="en-US"/>
-        </w:rPr>
-      </w:pPr>
-      <w:r>
-        <w:rPr>
-          <w:rFonts w:ascii="CMR10" w:hAnsi="CMR10"/>
-          <w:sz w:val="20"/>
-          <w:szCs w:val="20"/>
-          <w:lang w:val="en-US"/>
-        </w:rPr>
-        <w:t>SFML</w:t>
+        <w:jc w:val="both"/>
+        <w:rPr>
+          <w:rFonts w:ascii="Baskerville" w:hAnsi="Baskerville"/>
+          <w:sz w:val="20"/>
+          <w:szCs w:val="20"/>
+          <w:lang w:val="en-US"/>
+        </w:rPr>
+      </w:pPr>
+      <w:r>
+        <w:rPr>
+          <w:rFonts w:ascii="Baskerville" w:hAnsi="Baskerville"/>
+          <w:sz w:val="20"/>
+          <w:szCs w:val="20"/>
+          <w:lang w:val="en-US"/>
+        </w:rPr>
+        <w:t>SFM</w:t>
+      </w:r>
+      <w:r>
+        <w:rPr>
+          <w:rFonts w:ascii="Baskerville" w:hAnsi="Baskerville"/>
+          <w:sz w:val="20"/>
+          <w:szCs w:val="20"/>
+          <w:lang w:val="en-US"/>
+        </w:rPr>
+        <w:t>L</w:t>
       </w:r>
     </w:p>
     <w:p>
       <w:pPr>
         <w:ind w:left="360"/>
         <w:rPr>
-          <w:rFonts w:ascii="CMR10" w:hAnsi="CMR10"/>
-          <w:sz w:val="20"/>
-          <w:szCs w:val="20"/>
+          <w:rFonts w:ascii="Baskerville" w:hAnsi="Baskerville"/>
+          <w:sz w:val="20"/>
+          <w:szCs w:val="20"/>
+          <w:lang w:val="en-US"/>
+        </w:rPr>
+      </w:pPr>
+    </w:p>
+    <w:p>
+      <w:pPr>
+        <w:ind w:left="360"/>
+        <w:jc w:val="both"/>
+        <w:rPr>
+          <w:rFonts w:ascii="Baskerville" w:hAnsi="Baskerville"/>
+          <w:sz w:val="20"/>
+          <w:szCs w:val="20"/>
+          <w:lang w:val="en-US"/>
+        </w:rPr>
+      </w:pPr>
+      <w:r>
+        <w:rPr>
+          <w:rFonts w:ascii="Baskerville" w:hAnsi="Baskerville"/>
+          <w:sz w:val="20"/>
+          <w:szCs w:val="20"/>
+          <w:lang w:val="en-US"/>
+        </w:rPr>
+        <w:t xml:space="preserve">In </w:t>
+      </w:r>
+      <w:proofErr w:type="spellStart"/>
+      <w:r>
+        <w:rPr>
+          <w:rFonts w:ascii="Baskerville" w:hAnsi="Baskerville"/>
+          <w:sz w:val="20"/>
+          <w:szCs w:val="20"/>
+          <w:lang w:val="en-US"/>
+        </w:rPr>
+        <w:t>out</w:t>
+      </w:r>
+      <w:proofErr w:type="spellEnd"/>
+      <w:r>
+        <w:rPr>
+          <w:rFonts w:ascii="Baskerville" w:hAnsi="Baskerville"/>
+          <w:sz w:val="20"/>
+          <w:szCs w:val="20"/>
+          <w:lang w:val="en-US"/>
+        </w:rPr>
+        <w:t xml:space="preserve"> opinion we will need only one library for the graphics of our game. We haven’t yet worked with the SFML library so out opinion might change in the process. This change is possible on the first week of the </w:t>
+      </w:r>
+      <w:r>
+        <w:rPr>
+          <w:rFonts w:ascii="Baskerville" w:hAnsi="Baskerville"/>
+          <w:sz w:val="20"/>
+          <w:szCs w:val="20"/>
+          <w:lang w:val="en-US"/>
+        </w:rPr>
+        <w:t>development phase.</w:t>
+      </w:r>
+    </w:p>
+    <w:p>
+      <w:pPr>
+        <w:ind w:left="360"/>
+        <w:rPr>
+          <w:rFonts w:ascii="Baskerville" w:hAnsi="Baskerville"/>
+          <w:sz w:val="20"/>
+          <w:szCs w:val="20"/>
+          <w:lang w:val="en-US"/>
+        </w:rPr>
+      </w:pPr>
+    </w:p>
+    <w:p>
+      <w:pPr>
+        <w:ind w:left="360"/>
+        <w:rPr>
+          <w:rFonts w:ascii="Baskerville" w:hAnsi="Baskerville"/>
+          <w:sz w:val="20"/>
+          <w:szCs w:val="20"/>
+          <w:lang w:val="en-US"/>
+        </w:rPr>
+      </w:pPr>
+    </w:p>
+    <w:p>
+      <w:pPr>
+        <w:rPr>
+          <w:rFonts w:ascii="Baskerville" w:hAnsi="Baskerville"/>
+          <w:sz w:val="28"/>
+          <w:szCs w:val="28"/>
+          <w:lang w:val="en-US"/>
+        </w:rPr>
+      </w:pPr>
+    </w:p>
+    <w:p>
+      <w:pPr>
+        <w:rPr>
+          <w:rFonts w:ascii="Baskerville" w:hAnsi="Baskerville"/>
+          <w:sz w:val="28"/>
+          <w:szCs w:val="28"/>
+          <w:lang w:val="en-US"/>
+        </w:rPr>
+      </w:pPr>
+    </w:p>
+    <w:p>
+      <w:pPr>
+        <w:rPr>
+          <w:rFonts w:ascii="Baskerville" w:hAnsi="Baskerville"/>
+          <w:sz w:val="28"/>
+          <w:szCs w:val="28"/>
           <w:lang w:val="en-US"/>
         </w:rPr>
       </w:pPr>
@@ -699,16 +2127,45 @@
           <w:numId w:val="1"/>
         </w:numPr>
         <w:rPr>
-          <w:rFonts w:ascii="CMR10" w:hAnsi="CMR10"/>
-          <w:lang w:val="en-US"/>
-        </w:rPr>
-      </w:pPr>
-      <w:r>
-        <w:rPr>
-          <w:rFonts w:ascii="CMR10" w:hAnsi="CMR10"/>
-          <w:lang w:val="en-US"/>
-        </w:rPr>
+          <w:rFonts w:ascii="Baskerville" w:hAnsi="Baskerville"/>
+          <w:sz w:val="28"/>
+          <w:szCs w:val="28"/>
+          <w:lang w:val="en-US"/>
+        </w:rPr>
+      </w:pPr>
+      <w:r>
+        <w:rPr>
+          <w:rFonts w:ascii="Baskerville" w:hAnsi="Baskerville"/>
+          <w:sz w:val="28"/>
+          <w:szCs w:val="28"/>
+          <w:lang w:val="en-US"/>
+        </w:rPr>
+        <w:lastRenderedPageBreak/>
         <w:t>Division of work</w:t>
+      </w:r>
+    </w:p>
+    <w:p>
+      <w:pPr>
+        <w:rPr>
+          <w:rFonts w:ascii="Baskerville" w:hAnsi="Baskerville"/>
+          <w:lang w:val="en-US"/>
+        </w:rPr>
+      </w:pPr>
+    </w:p>
+    <w:p>
+      <w:pPr>
+        <w:ind w:left="360"/>
+        <w:rPr>
+          <w:rFonts w:ascii="Baskerville" w:hAnsi="Baskerville"/>
+          <w:lang w:val="en-US"/>
+        </w:rPr>
+      </w:pPr>
+      <w:r>
+        <w:rPr>
+          <w:rFonts w:ascii="Baskerville" w:hAnsi="Baskerville"/>
+          <w:lang w:val="en-US"/>
+        </w:rPr>
+        <w:t>Primary plan:</w:t>
       </w:r>
     </w:p>
     <w:p>
@@ -719,15 +2176,15 @@
           <w:numId w:val="2"/>
         </w:numPr>
         <w:rPr>
-          <w:rFonts w:ascii="CMR10" w:hAnsi="CMR10"/>
-          <w:sz w:val="20"/>
-          <w:szCs w:val="20"/>
-          <w:lang w:val="en-US"/>
-        </w:rPr>
-      </w:pPr>
-      <w:r>
-        <w:rPr>
-          <w:rFonts w:ascii="CMR10" w:hAnsi="CMR10"/>
+          <w:rFonts w:ascii="Baskerville" w:hAnsi="Baskerville"/>
+          <w:sz w:val="20"/>
+          <w:szCs w:val="20"/>
+          <w:lang w:val="en-US"/>
+        </w:rPr>
+      </w:pPr>
+      <w:r>
+        <w:rPr>
+          <w:rFonts w:ascii="Baskerville" w:hAnsi="Baskerville"/>
           <w:sz w:val="20"/>
           <w:szCs w:val="20"/>
           <w:lang w:val="en-US"/>
@@ -743,20 +2200,38 @@
           <w:numId w:val="2"/>
         </w:numPr>
         <w:rPr>
-          <w:rFonts w:ascii="CMR10" w:hAnsi="CMR10"/>
-          <w:sz w:val="20"/>
-          <w:szCs w:val="20"/>
-          <w:lang w:val="en-US"/>
-        </w:rPr>
-      </w:pPr>
-      <w:r>
-        <w:rPr>
-          <w:rFonts w:ascii="CMR10" w:hAnsi="CMR10"/>
-          <w:sz w:val="20"/>
-          <w:szCs w:val="20"/>
-          <w:lang w:val="en-US"/>
-        </w:rPr>
-        <w:t>Level class: Misha and Leo</w:t>
+          <w:rFonts w:ascii="Baskerville" w:hAnsi="Baskerville"/>
+          <w:sz w:val="20"/>
+          <w:szCs w:val="20"/>
+          <w:lang w:val="en-US"/>
+        </w:rPr>
+      </w:pPr>
+      <w:r>
+        <w:rPr>
+          <w:rFonts w:ascii="Baskerville" w:hAnsi="Baskerville"/>
+          <w:sz w:val="20"/>
+          <w:szCs w:val="20"/>
+          <w:lang w:val="en-US"/>
+        </w:rPr>
+        <w:t>Level class: Mi</w:t>
+      </w:r>
+      <w:r>
+        <w:rPr>
+          <w:rFonts w:ascii="Baskerville" w:hAnsi="Baskerville"/>
+          <w:sz w:val="20"/>
+          <w:szCs w:val="20"/>
+          <w:lang w:val="en-US"/>
+        </w:rPr>
+        <w:t>khail</w:t>
+      </w:r>
+      <w:r>
+        <w:rPr>
+          <w:rFonts w:ascii="Baskerville" w:hAnsi="Baskerville"/>
+          <w:sz w:val="20"/>
+          <w:szCs w:val="20"/>
+          <w:lang w:val="en-US"/>
+        </w:rPr>
+        <w:t xml:space="preserve"> and Leo</w:t>
       </w:r>
     </w:p>
     <w:p>
@@ -767,15 +2242,15 @@
           <w:numId w:val="2"/>
         </w:numPr>
         <w:rPr>
-          <w:rFonts w:ascii="CMR10" w:hAnsi="CMR10"/>
-          <w:sz w:val="20"/>
-          <w:szCs w:val="20"/>
-          <w:lang w:val="en-US"/>
-        </w:rPr>
-      </w:pPr>
-      <w:r>
-        <w:rPr>
-          <w:rFonts w:ascii="CMR10" w:hAnsi="CMR10"/>
+          <w:rFonts w:ascii="Baskerville" w:hAnsi="Baskerville"/>
+          <w:sz w:val="20"/>
+          <w:szCs w:val="20"/>
+          <w:lang w:val="en-US"/>
+        </w:rPr>
+      </w:pPr>
+      <w:r>
+        <w:rPr>
+          <w:rFonts w:ascii="Baskerville" w:hAnsi="Baskerville"/>
           <w:sz w:val="20"/>
           <w:szCs w:val="20"/>
           <w:lang w:val="en-US"/>
@@ -791,15 +2266,15 @@
           <w:numId w:val="2"/>
         </w:numPr>
         <w:rPr>
-          <w:rFonts w:ascii="CMR10" w:hAnsi="CMR10"/>
-          <w:sz w:val="20"/>
-          <w:szCs w:val="20"/>
-          <w:lang w:val="en-US"/>
-        </w:rPr>
-      </w:pPr>
-      <w:r>
-        <w:rPr>
-          <w:rFonts w:ascii="CMR10" w:hAnsi="CMR10"/>
+          <w:rFonts w:ascii="Baskerville" w:hAnsi="Baskerville"/>
+          <w:sz w:val="20"/>
+          <w:szCs w:val="20"/>
+          <w:lang w:val="en-US"/>
+        </w:rPr>
+      </w:pPr>
+      <w:r>
+        <w:rPr>
+          <w:rFonts w:ascii="Baskerville" w:hAnsi="Baskerville"/>
           <w:sz w:val="20"/>
           <w:szCs w:val="20"/>
           <w:lang w:val="en-US"/>
@@ -815,15 +2290,15 @@
           <w:numId w:val="2"/>
         </w:numPr>
         <w:rPr>
-          <w:rFonts w:ascii="CMR10" w:hAnsi="CMR10"/>
-          <w:sz w:val="20"/>
-          <w:szCs w:val="20"/>
-          <w:lang w:val="en-US"/>
-        </w:rPr>
-      </w:pPr>
-      <w:r>
-        <w:rPr>
-          <w:rFonts w:ascii="CMR10" w:hAnsi="CMR10"/>
+          <w:rFonts w:ascii="Baskerville" w:hAnsi="Baskerville"/>
+          <w:sz w:val="20"/>
+          <w:szCs w:val="20"/>
+          <w:lang w:val="en-US"/>
+        </w:rPr>
+      </w:pPr>
+      <w:r>
+        <w:rPr>
+          <w:rFonts w:ascii="Baskerville" w:hAnsi="Baskerville"/>
           <w:sz w:val="20"/>
           <w:szCs w:val="20"/>
           <w:lang w:val="en-US"/>
@@ -835,17 +2310,17 @@
       <w:pPr>
         <w:pStyle w:val="Luettelokappale"/>
         <w:rPr>
-          <w:rFonts w:ascii="CMR10" w:hAnsi="CMR10"/>
-          <w:sz w:val="20"/>
-          <w:szCs w:val="20"/>
-          <w:lang w:val="en-US"/>
-        </w:rPr>
-      </w:pPr>
-    </w:p>
-    <w:p>
-      <w:pPr>
-        <w:rPr>
-          <w:rFonts w:ascii="CMR10" w:hAnsi="CMR10"/>
+          <w:rFonts w:ascii="Baskerville" w:hAnsi="Baskerville"/>
+          <w:sz w:val="20"/>
+          <w:szCs w:val="20"/>
+          <w:lang w:val="en-US"/>
+        </w:rPr>
+      </w:pPr>
+    </w:p>
+    <w:p>
+      <w:pPr>
+        <w:rPr>
+          <w:rFonts w:ascii="Baskerville" w:hAnsi="Baskerville"/>
           <w:sz w:val="20"/>
           <w:szCs w:val="20"/>
           <w:lang w:val="en-US"/>
@@ -860,13 +2335,17 @@
           <w:numId w:val="1"/>
         </w:numPr>
         <w:rPr>
-          <w:rFonts w:ascii="CMR10" w:hAnsi="CMR10"/>
-          <w:lang w:val="en-US"/>
-        </w:rPr>
-      </w:pPr>
-      <w:r>
-        <w:rPr>
-          <w:rFonts w:ascii="CMR10" w:hAnsi="CMR10"/>
+          <w:rFonts w:ascii="Baskerville" w:hAnsi="Baskerville"/>
+          <w:sz w:val="28"/>
+          <w:szCs w:val="28"/>
+          <w:lang w:val="en-US"/>
+        </w:rPr>
+      </w:pPr>
+      <w:r>
+        <w:rPr>
+          <w:rFonts w:ascii="Baskerville" w:hAnsi="Baskerville"/>
+          <w:sz w:val="28"/>
+          <w:szCs w:val="28"/>
           <w:lang w:val="en-US"/>
         </w:rPr>
         <w:t xml:space="preserve">Planned </w:t>
@@ -874,7 +2353,9 @@
       <w:proofErr w:type="gramStart"/>
       <w:r>
         <w:rPr>
-          <w:rFonts w:ascii="CMR10" w:hAnsi="CMR10"/>
+          <w:rFonts w:ascii="Baskerville" w:hAnsi="Baskerville"/>
+          <w:sz w:val="28"/>
+          <w:szCs w:val="28"/>
           <w:lang w:val="en-US"/>
         </w:rPr>
         <w:t>schedule</w:t>
@@ -884,32 +2365,110 @@
     <w:p>
       <w:pPr>
         <w:rPr>
-          <w:rFonts w:ascii="CMR10" w:hAnsi="CMR10"/>
-          <w:sz w:val="20"/>
-          <w:szCs w:val="20"/>
-          <w:lang w:val="en-US"/>
-        </w:rPr>
-      </w:pPr>
-      <w:r>
-        <w:rPr>
-          <w:rFonts w:ascii="CMR10" w:hAnsi="CMR10"/>
-          <w:sz w:val="20"/>
-          <w:szCs w:val="20"/>
-          <w:lang w:val="en-US"/>
-        </w:rPr>
-        <w:t xml:space="preserve">We are going to work weekly on this project with meeting every week to discuss progress on the </w:t>
+          <w:rFonts w:ascii="Baskerville" w:hAnsi="Baskerville"/>
+          <w:sz w:val="28"/>
+          <w:szCs w:val="28"/>
+          <w:lang w:val="en-US"/>
+        </w:rPr>
+      </w:pPr>
+    </w:p>
+    <w:p>
+      <w:pPr>
+        <w:ind w:left="360"/>
+        <w:rPr>
+          <w:rFonts w:ascii="Baskerville" w:hAnsi="Baskerville"/>
+          <w:sz w:val="20"/>
+          <w:szCs w:val="20"/>
+          <w:lang w:val="en-US"/>
+        </w:rPr>
+      </w:pPr>
+      <w:r>
+        <w:rPr>
+          <w:rFonts w:ascii="Baskerville" w:hAnsi="Baskerville"/>
+          <w:sz w:val="20"/>
+          <w:szCs w:val="20"/>
+          <w:lang w:val="en-US"/>
+        </w:rPr>
+        <w:t xml:space="preserve">Plan is to start working on object class and level class </w:t>
+      </w:r>
+      <w:r>
+        <w:rPr>
+          <w:rFonts w:ascii="Baskerville" w:hAnsi="Baskerville"/>
+          <w:sz w:val="20"/>
+          <w:szCs w:val="20"/>
+          <w:lang w:val="en-US"/>
+        </w:rPr>
+        <w:t>simultaneously</w:t>
+      </w:r>
+      <w:r>
+        <w:rPr>
+          <w:rFonts w:ascii="Baskerville" w:hAnsi="Baskerville"/>
+          <w:sz w:val="20"/>
+          <w:szCs w:val="20"/>
+          <w:lang w:val="en-US"/>
+        </w:rPr>
+        <w:t xml:space="preserve">, because object class requires a lot of work and level class is required to test object class. We are planning that two persons start working on object class on first week and two others will start working on level class. After finishing level class one of group members will switch to help with object class development and one will start working on graphics of the game. After finishing object class one person will fully test it and two others will start developing UI, GUI and sound. To stay in </w:t>
       </w:r>
       <w:proofErr w:type="gramStart"/>
       <w:r>
         <w:rPr>
-          <w:rFonts w:ascii="CMR10" w:hAnsi="CMR10"/>
-          <w:sz w:val="20"/>
-          <w:szCs w:val="20"/>
-          <w:lang w:val="en-US"/>
-        </w:rPr>
-        <w:t>game</w:t>
+          <w:rFonts w:ascii="Baskerville" w:hAnsi="Baskerville"/>
+          <w:sz w:val="20"/>
+          <w:szCs w:val="20"/>
+          <w:lang w:val="en-US"/>
+        </w:rPr>
+        <w:t>timing</w:t>
       </w:r>
       <w:proofErr w:type="gramEnd"/>
+      <w:r>
+        <w:rPr>
+          <w:rFonts w:ascii="Baskerville" w:hAnsi="Baskerville"/>
+          <w:sz w:val="20"/>
+          <w:szCs w:val="20"/>
+          <w:lang w:val="en-US"/>
+        </w:rPr>
+        <w:t xml:space="preserve"> we are planning to meet weakly to check on the progress and </w:t>
+      </w:r>
+      <w:r>
+        <w:rPr>
+          <w:rFonts w:ascii="Baskerville" w:hAnsi="Baskerville"/>
+          <w:sz w:val="20"/>
+          <w:szCs w:val="20"/>
+          <w:lang w:val="en-US"/>
+        </w:rPr>
+        <w:t>make changes in the plan if someone is not on time.</w:t>
+      </w:r>
+    </w:p>
+    <w:p>
+      <w:pPr>
+        <w:ind w:left="360"/>
+        <w:rPr>
+          <w:rFonts w:ascii="Baskerville" w:hAnsi="Baskerville"/>
+          <w:sz w:val="20"/>
+          <w:szCs w:val="20"/>
+          <w:lang w:val="en-US"/>
+        </w:rPr>
+      </w:pPr>
+    </w:p>
+    <w:p>
+      <w:pPr>
+        <w:ind w:left="360"/>
+        <w:rPr>
+          <w:rFonts w:ascii="Baskerville" w:hAnsi="Baskerville"/>
+          <w:sz w:val="20"/>
+          <w:szCs w:val="20"/>
+          <w:lang w:val="en-US"/>
+        </w:rPr>
+      </w:pPr>
+      <w:r>
+        <w:rPr>
+          <w:rFonts w:ascii="Baskerville" w:hAnsi="Baskerville"/>
+          <w:sz w:val="20"/>
+          <w:szCs w:val="20"/>
+          <w:lang w:val="en-US"/>
+        </w:rPr>
+        <w:t>Plan week by week:</w:t>
+      </w:r>
     </w:p>
     <w:p>
       <w:pPr>
@@ -919,15 +2478,15 @@
           <w:numId w:val="2"/>
         </w:numPr>
         <w:rPr>
-          <w:rFonts w:ascii="CMR10" w:hAnsi="CMR10"/>
-          <w:sz w:val="20"/>
-          <w:szCs w:val="20"/>
-          <w:lang w:val="en-US"/>
-        </w:rPr>
-      </w:pPr>
-      <w:r>
-        <w:rPr>
-          <w:rFonts w:ascii="CMR10" w:hAnsi="CMR10"/>
+          <w:rFonts w:ascii="Baskerville" w:hAnsi="Baskerville"/>
+          <w:sz w:val="20"/>
+          <w:szCs w:val="20"/>
+          <w:lang w:val="en-US"/>
+        </w:rPr>
+      </w:pPr>
+      <w:r>
+        <w:rPr>
+          <w:rFonts w:ascii="Baskerville" w:hAnsi="Baskerville"/>
           <w:sz w:val="20"/>
           <w:szCs w:val="20"/>
           <w:lang w:val="en-US"/>
@@ -943,15 +2502,15 @@
           <w:numId w:val="2"/>
         </w:numPr>
         <w:rPr>
-          <w:rFonts w:ascii="CMR10" w:hAnsi="CMR10"/>
-          <w:sz w:val="20"/>
-          <w:szCs w:val="20"/>
-          <w:lang w:val="en-US"/>
-        </w:rPr>
-      </w:pPr>
-      <w:r>
-        <w:rPr>
-          <w:rFonts w:ascii="CMR10" w:hAnsi="CMR10"/>
+          <w:rFonts w:ascii="Baskerville" w:hAnsi="Baskerville"/>
+          <w:sz w:val="20"/>
+          <w:szCs w:val="20"/>
+          <w:lang w:val="en-US"/>
+        </w:rPr>
+      </w:pPr>
+      <w:r>
+        <w:rPr>
+          <w:rFonts w:ascii="Baskerville" w:hAnsi="Baskerville"/>
           <w:sz w:val="20"/>
           <w:szCs w:val="20"/>
           <w:lang w:val="en-US"/>
@@ -961,7 +2520,7 @@
       <w:proofErr w:type="gramStart"/>
       <w:r>
         <w:rPr>
-          <w:rFonts w:ascii="CMR10" w:hAnsi="CMR10"/>
+          <w:rFonts w:ascii="Baskerville" w:hAnsi="Baskerville"/>
           <w:sz w:val="20"/>
           <w:szCs w:val="20"/>
           <w:lang w:val="en-US"/>
@@ -978,15 +2537,15 @@
           <w:numId w:val="2"/>
         </w:numPr>
         <w:rPr>
-          <w:rFonts w:ascii="CMR10" w:hAnsi="CMR10"/>
-          <w:sz w:val="20"/>
-          <w:szCs w:val="20"/>
-          <w:lang w:val="en-US"/>
-        </w:rPr>
-      </w:pPr>
-      <w:r>
-        <w:rPr>
-          <w:rFonts w:ascii="CMR10" w:hAnsi="CMR10"/>
+          <w:rFonts w:ascii="Baskerville" w:hAnsi="Baskerville"/>
+          <w:sz w:val="20"/>
+          <w:szCs w:val="20"/>
+          <w:lang w:val="en-US"/>
+        </w:rPr>
+      </w:pPr>
+      <w:r>
+        <w:rPr>
+          <w:rFonts w:ascii="Baskerville" w:hAnsi="Baskerville"/>
           <w:sz w:val="20"/>
           <w:szCs w:val="20"/>
           <w:lang w:val="en-US"/>
@@ -995,7 +2554,7 @@
       </w:r>
       <w:r>
         <w:rPr>
-          <w:rFonts w:ascii="CMR10" w:hAnsi="CMR10"/>
+          <w:rFonts w:ascii="Baskerville" w:hAnsi="Baskerville"/>
           <w:sz w:val="20"/>
           <w:szCs w:val="20"/>
           <w:lang w:val="en-US"/>
@@ -1005,7 +2564,7 @@
       <w:proofErr w:type="gramStart"/>
       <w:r>
         <w:rPr>
-          <w:rFonts w:ascii="CMR10" w:hAnsi="CMR10"/>
+          <w:rFonts w:ascii="Baskerville" w:hAnsi="Baskerville"/>
           <w:sz w:val="20"/>
           <w:szCs w:val="20"/>
           <w:lang w:val="en-US"/>
@@ -1022,15 +2581,15 @@
           <w:numId w:val="2"/>
         </w:numPr>
         <w:rPr>
-          <w:rFonts w:ascii="CMR10" w:hAnsi="CMR10"/>
-          <w:sz w:val="20"/>
-          <w:szCs w:val="20"/>
-          <w:lang w:val="en-US"/>
-        </w:rPr>
-      </w:pPr>
-      <w:r>
-        <w:rPr>
-          <w:rFonts w:ascii="CMR10" w:hAnsi="CMR10"/>
+          <w:rFonts w:ascii="Baskerville" w:hAnsi="Baskerville"/>
+          <w:sz w:val="20"/>
+          <w:szCs w:val="20"/>
+          <w:lang w:val="en-US"/>
+        </w:rPr>
+      </w:pPr>
+      <w:r>
+        <w:rPr>
+          <w:rFonts w:ascii="Baskerville" w:hAnsi="Baskerville"/>
           <w:sz w:val="20"/>
           <w:szCs w:val="20"/>
           <w:lang w:val="en-US"/>
@@ -1039,26 +2598,17 @@
       </w:r>
       <w:r>
         <w:rPr>
-          <w:rFonts w:ascii="CMR10" w:hAnsi="CMR10"/>
-          <w:sz w:val="20"/>
-          <w:szCs w:val="20"/>
-          <w:lang w:val="en-US"/>
-        </w:rPr>
-        <w:t>Class</w:t>
-      </w:r>
-      <w:r>
-        <w:rPr>
-          <w:rFonts w:ascii="CMR10" w:hAnsi="CMR10"/>
-          <w:sz w:val="20"/>
-          <w:szCs w:val="20"/>
-          <w:lang w:val="en-US"/>
-        </w:rPr>
-        <w:t xml:space="preserve"> coding and working on basic </w:t>
+          <w:rFonts w:ascii="Baskerville" w:hAnsi="Baskerville"/>
+          <w:sz w:val="20"/>
+          <w:szCs w:val="20"/>
+          <w:lang w:val="en-US"/>
+        </w:rPr>
+        <w:t xml:space="preserve">Class coding and working on basic </w:t>
       </w:r>
       <w:proofErr w:type="gramStart"/>
       <w:r>
         <w:rPr>
-          <w:rFonts w:ascii="CMR10" w:hAnsi="CMR10"/>
+          <w:rFonts w:ascii="Baskerville" w:hAnsi="Baskerville"/>
           <w:sz w:val="20"/>
           <w:szCs w:val="20"/>
           <w:lang w:val="en-US"/>
@@ -1075,15 +2625,15 @@
           <w:numId w:val="2"/>
         </w:numPr>
         <w:rPr>
-          <w:rFonts w:ascii="CMR10" w:hAnsi="CMR10"/>
-          <w:sz w:val="20"/>
-          <w:szCs w:val="20"/>
-          <w:lang w:val="en-US"/>
-        </w:rPr>
-      </w:pPr>
-      <w:r>
-        <w:rPr>
-          <w:rFonts w:ascii="CMR10" w:hAnsi="CMR10"/>
+          <w:rFonts w:ascii="Baskerville" w:hAnsi="Baskerville"/>
+          <w:sz w:val="20"/>
+          <w:szCs w:val="20"/>
+          <w:lang w:val="en-US"/>
+        </w:rPr>
+      </w:pPr>
+      <w:r>
+        <w:rPr>
+          <w:rFonts w:ascii="Baskerville" w:hAnsi="Baskerville"/>
           <w:sz w:val="20"/>
           <w:szCs w:val="20"/>
           <w:lang w:val="en-US"/>
@@ -1092,7 +2642,7 @@
       </w:r>
       <w:r>
         <w:rPr>
-          <w:rFonts w:ascii="CMR10" w:hAnsi="CMR10"/>
+          <w:rFonts w:ascii="Baskerville" w:hAnsi="Baskerville"/>
           <w:sz w:val="20"/>
           <w:szCs w:val="20"/>
           <w:lang w:val="en-US"/>
@@ -1108,15 +2658,15 @@
           <w:numId w:val="2"/>
         </w:numPr>
         <w:rPr>
-          <w:rFonts w:ascii="CMR10" w:hAnsi="CMR10"/>
-          <w:sz w:val="20"/>
-          <w:szCs w:val="20"/>
-          <w:lang w:val="en-US"/>
-        </w:rPr>
-      </w:pPr>
-      <w:r>
-        <w:rPr>
-          <w:rFonts w:ascii="CMR10" w:hAnsi="CMR10"/>
+          <w:rFonts w:ascii="Baskerville" w:hAnsi="Baskerville"/>
+          <w:sz w:val="20"/>
+          <w:szCs w:val="20"/>
+          <w:lang w:val="en-US"/>
+        </w:rPr>
+      </w:pPr>
+      <w:r>
+        <w:rPr>
+          <w:rFonts w:ascii="Baskerville" w:hAnsi="Baskerville"/>
           <w:sz w:val="20"/>
           <w:szCs w:val="20"/>
           <w:lang w:val="en-US"/>
@@ -1125,7 +2675,7 @@
       </w:r>
       <w:r>
         <w:rPr>
-          <w:rFonts w:ascii="CMR10" w:hAnsi="CMR10"/>
+          <w:rFonts w:ascii="Baskerville" w:hAnsi="Baskerville"/>
           <w:sz w:val="20"/>
           <w:szCs w:val="20"/>
           <w:lang w:val="en-US"/>
@@ -1134,7 +2684,7 @@
       </w:r>
       <w:r>
         <w:rPr>
-          <w:rFonts w:ascii="CMR10" w:hAnsi="CMR10"/>
+          <w:rFonts w:ascii="Baskerville" w:hAnsi="Baskerville"/>
           <w:sz w:val="20"/>
           <w:szCs w:val="20"/>
           <w:lang w:val="en-US"/>
@@ -1150,15 +2700,15 @@
           <w:numId w:val="2"/>
         </w:numPr>
         <w:rPr>
-          <w:rFonts w:ascii="CMR10" w:hAnsi="CMR10"/>
-          <w:sz w:val="20"/>
-          <w:szCs w:val="20"/>
-          <w:lang w:val="en-US"/>
-        </w:rPr>
-      </w:pPr>
-      <w:r>
-        <w:rPr>
-          <w:rFonts w:ascii="CMR10" w:hAnsi="CMR10"/>
+          <w:rFonts w:ascii="Baskerville" w:hAnsi="Baskerville"/>
+          <w:sz w:val="20"/>
+          <w:szCs w:val="20"/>
+          <w:lang w:val="en-US"/>
+        </w:rPr>
+      </w:pPr>
+      <w:r>
+        <w:rPr>
+          <w:rFonts w:ascii="Baskerville" w:hAnsi="Baskerville"/>
           <w:sz w:val="20"/>
           <w:szCs w:val="20"/>
           <w:lang w:val="en-US"/>
@@ -1168,7 +2718,7 @@
       <w:proofErr w:type="gramStart"/>
       <w:r>
         <w:rPr>
-          <w:rFonts w:ascii="CMR10" w:hAnsi="CMR10"/>
+          <w:rFonts w:ascii="Baskerville" w:hAnsi="Baskerville"/>
           <w:sz w:val="20"/>
           <w:szCs w:val="20"/>
           <w:lang w:val="en-US"/>
@@ -1190,16 +2740,16 @@
 <file path=word/numbering.xml><?xml version="1.0" encoding="utf-8"?>
 <w:numbering xmlns:wpc="http://schemas.microsoft.com/office/word/2010/wordprocessingCanvas" xmlns:cx="http://schemas.microsoft.com/office/drawing/2014/chartex" xmlns:cx1="http://schemas.microsoft.com/office/drawing/2015/9/8/chartex" xmlns:cx2="http://schemas.microsoft.com/office/drawing/2015/10/21/chartex" xmlns:cx3="http://schemas.microsoft.com/office/drawing/2016/5/9/chartex" xmlns:cx4="http://schemas.microsoft.com/office/drawing/2016/5/10/chartex" xmlns:cx5="http://schemas.microsoft.com/office/drawing/2016/5/11/chartex" xmlns:cx6="http://schemas.microsoft.com/office/drawing/2016/5/12/chartex" xmlns:cx7="http://schemas.microsoft.com/office/drawing/2016/5/13/chartex" xmlns:cx8="http://schemas.microsoft.com/office/drawing/2016/5/14/chartex" xmlns:mc="http://schemas.openxmlformats.org/markup-compatibility/2006" xmlns:aink="http://schemas.microsoft.com/office/drawing/2016/ink" xmlns:am3d="http://schemas.microsoft.com/office/drawing/2017/model3d" xmlns:o="urn:schemas-microsoft-com:office:office" xmlns:oel="http://schemas.microsoft.com/office/2019/extlst" xmlns:r="http://schemas.openxmlformats.org/officeDocument/2006/relationships" xmlns:m="http://schemas.openxmlformats.org/officeDocument/2006/math" xmlns:v="urn:schemas-microsoft-com:vml" xmlns:wp14="http://schemas.microsoft.com/office/word/2010/wordprocessingDrawing" xmlns:wp="http://schemas.openxmlformats.org/drawingml/2006/wordprocessingDrawing" xmlns:w10="urn:schemas-microsoft-com:office:word" xmlns:w="http://schemas.openxmlformats.org/wordprocessingml/2006/main" xmlns:w14="http://schemas.microsoft.com/office/word/2010/wordml" xmlns:w15="http://schemas.microsoft.com/office/word/2012/wordml" xmlns:w16cex="http://schemas.microsoft.com/office/word/2018/wordml/cex" xmlns:w16cid="http://schemas.microsoft.com/office/word/2016/wordml/cid" xmlns:w16="http://schemas.microsoft.com/office/word/2018/wordml" xmlns:w16sdtdh="http://schemas.microsoft.com/office/word/2020/wordml/sdtdatahash" xmlns:w16se="http://schemas.microsoft.com/office/word/2015/wordml/symex" xmlns:wpg="http://schemas.microsoft.com/office/word/2010/wordprocessingGroup" xmlns:wpi="http://schemas.microsoft.com/office/word/2010/wordprocessingInk" xmlns:wne="http://schemas.microsoft.com/office/word/2006/wordml" xmlns:wps="http://schemas.microsoft.com/office/word/2010/wordprocessingShape" mc:Ignorable="w14 w15 w16se w16cid w16 w16cex w16sdtdh wp14">
   <w:abstractNum w:abstractNumId="0" w15:restartNumberingAfterBreak="0">
-    <w:nsid w:val="4C3C5E40"/>
+    <w:nsid w:val="2E1633AB"/>
     <w:multiLevelType w:val="hybridMultilevel"/>
-    <w:tmpl w:val="78BC4F2E"/>
+    <w:tmpl w:val="E976160E"/>
     <w:lvl w:ilvl="0" w:tplc="040B000F">
       <w:start w:val="1"/>
       <w:numFmt w:val="decimal"/>
       <w:lvlText w:val="%1."/>
       <w:lvlJc w:val="left"/>
       <w:pPr>
-        <w:ind w:left="720" w:hanging="360"/>
+        <w:ind w:left="360" w:hanging="360"/>
       </w:pPr>
       <w:rPr>
         <w:rFonts w:hint="default"/>
@@ -1211,7 +2761,7 @@
       <w:lvlText w:val="%2."/>
       <w:lvlJc w:val="left"/>
       <w:pPr>
-        <w:ind w:left="1440" w:hanging="360"/>
+        <w:ind w:left="1080" w:hanging="360"/>
       </w:pPr>
     </w:lvl>
     <w:lvl w:ilvl="2" w:tplc="040B001B" w:tentative="1">
@@ -1220,7 +2770,7 @@
       <w:lvlText w:val="%3."/>
       <w:lvlJc w:val="right"/>
       <w:pPr>
-        <w:ind w:left="2160" w:hanging="180"/>
+        <w:ind w:left="1800" w:hanging="180"/>
       </w:pPr>
     </w:lvl>
     <w:lvl w:ilvl="3" w:tplc="040B000F" w:tentative="1">
@@ -1229,7 +2779,7 @@
       <w:lvlText w:val="%4."/>
       <w:lvlJc w:val="left"/>
       <w:pPr>
-        <w:ind w:left="2880" w:hanging="360"/>
+        <w:ind w:left="2520" w:hanging="360"/>
       </w:pPr>
     </w:lvl>
     <w:lvl w:ilvl="4" w:tplc="040B0019" w:tentative="1">
@@ -1238,7 +2788,7 @@
       <w:lvlText w:val="%5."/>
       <w:lvlJc w:val="left"/>
       <w:pPr>
-        <w:ind w:left="3600" w:hanging="360"/>
+        <w:ind w:left="3240" w:hanging="360"/>
       </w:pPr>
     </w:lvl>
     <w:lvl w:ilvl="5" w:tplc="040B001B" w:tentative="1">
@@ -1247,7 +2797,7 @@
       <w:lvlText w:val="%6."/>
       <w:lvlJc w:val="right"/>
       <w:pPr>
-        <w:ind w:left="4320" w:hanging="180"/>
+        <w:ind w:left="3960" w:hanging="180"/>
       </w:pPr>
     </w:lvl>
     <w:lvl w:ilvl="6" w:tplc="040B000F" w:tentative="1">
@@ -1256,7 +2806,7 @@
       <w:lvlText w:val="%7."/>
       <w:lvlJc w:val="left"/>
       <w:pPr>
-        <w:ind w:left="5040" w:hanging="360"/>
+        <w:ind w:left="4680" w:hanging="360"/>
       </w:pPr>
     </w:lvl>
     <w:lvl w:ilvl="7" w:tplc="040B0019" w:tentative="1">
@@ -1265,7 +2815,7 @@
       <w:lvlText w:val="%8."/>
       <w:lvlJc w:val="left"/>
       <w:pPr>
-        <w:ind w:left="5760" w:hanging="360"/>
+        <w:ind w:left="5400" w:hanging="360"/>
       </w:pPr>
     </w:lvl>
     <w:lvl w:ilvl="8" w:tplc="040B001B" w:tentative="1">
@@ -1274,11 +2824,100 @@
       <w:lvlText w:val="%9."/>
       <w:lvlJc w:val="right"/>
       <w:pPr>
-        <w:ind w:left="6480" w:hanging="180"/>
+        <w:ind w:left="6120" w:hanging="180"/>
       </w:pPr>
     </w:lvl>
   </w:abstractNum>
   <w:abstractNum w:abstractNumId="1" w15:restartNumberingAfterBreak="0">
+    <w:nsid w:val="4C3C5E40"/>
+    <w:multiLevelType w:val="hybridMultilevel"/>
+    <w:tmpl w:val="78BC4F2E"/>
+    <w:lvl w:ilvl="0" w:tplc="040B000F">
+      <w:start w:val="1"/>
+      <w:numFmt w:val="decimal"/>
+      <w:lvlText w:val="%1."/>
+      <w:lvlJc w:val="left"/>
+      <w:pPr>
+        <w:ind w:left="720" w:hanging="360"/>
+      </w:pPr>
+      <w:rPr>
+        <w:rFonts w:hint="default"/>
+      </w:rPr>
+    </w:lvl>
+    <w:lvl w:ilvl="1" w:tplc="040B0019" w:tentative="1">
+      <w:start w:val="1"/>
+      <w:numFmt w:val="lowerLetter"/>
+      <w:lvlText w:val="%2."/>
+      <w:lvlJc w:val="left"/>
+      <w:pPr>
+        <w:ind w:left="1440" w:hanging="360"/>
+      </w:pPr>
+    </w:lvl>
+    <w:lvl w:ilvl="2" w:tplc="040B001B" w:tentative="1">
+      <w:start w:val="1"/>
+      <w:numFmt w:val="lowerRoman"/>
+      <w:lvlText w:val="%3."/>
+      <w:lvlJc w:val="right"/>
+      <w:pPr>
+        <w:ind w:left="2160" w:hanging="180"/>
+      </w:pPr>
+    </w:lvl>
+    <w:lvl w:ilvl="3" w:tplc="040B000F" w:tentative="1">
+      <w:start w:val="1"/>
+      <w:numFmt w:val="decimal"/>
+      <w:lvlText w:val="%4."/>
+      <w:lvlJc w:val="left"/>
+      <w:pPr>
+        <w:ind w:left="2880" w:hanging="360"/>
+      </w:pPr>
+    </w:lvl>
+    <w:lvl w:ilvl="4" w:tplc="040B0019" w:tentative="1">
+      <w:start w:val="1"/>
+      <w:numFmt w:val="lowerLetter"/>
+      <w:lvlText w:val="%5."/>
+      <w:lvlJc w:val="left"/>
+      <w:pPr>
+        <w:ind w:left="3600" w:hanging="360"/>
+      </w:pPr>
+    </w:lvl>
+    <w:lvl w:ilvl="5" w:tplc="040B001B" w:tentative="1">
+      <w:start w:val="1"/>
+      <w:numFmt w:val="lowerRoman"/>
+      <w:lvlText w:val="%6."/>
+      <w:lvlJc w:val="right"/>
+      <w:pPr>
+        <w:ind w:left="4320" w:hanging="180"/>
+      </w:pPr>
+    </w:lvl>
+    <w:lvl w:ilvl="6" w:tplc="040B000F" w:tentative="1">
+      <w:start w:val="1"/>
+      <w:numFmt w:val="decimal"/>
+      <w:lvlText w:val="%7."/>
+      <w:lvlJc w:val="left"/>
+      <w:pPr>
+        <w:ind w:left="5040" w:hanging="360"/>
+      </w:pPr>
+    </w:lvl>
+    <w:lvl w:ilvl="7" w:tplc="040B0019" w:tentative="1">
+      <w:start w:val="1"/>
+      <w:numFmt w:val="lowerLetter"/>
+      <w:lvlText w:val="%8."/>
+      <w:lvlJc w:val="left"/>
+      <w:pPr>
+        <w:ind w:left="5760" w:hanging="360"/>
+      </w:pPr>
+    </w:lvl>
+    <w:lvl w:ilvl="8" w:tplc="040B001B" w:tentative="1">
+      <w:start w:val="1"/>
+      <w:numFmt w:val="lowerRoman"/>
+      <w:lvlText w:val="%9."/>
+      <w:lvlJc w:val="right"/>
+      <w:pPr>
+        <w:ind w:left="6480" w:hanging="180"/>
+      </w:pPr>
+    </w:lvl>
+  </w:abstractNum>
+  <w:abstractNum w:abstractNumId="2" w15:restartNumberingAfterBreak="0">
     <w:nsid w:val="73BB2B80"/>
     <w:multiLevelType w:val="hybridMultilevel"/>
     <w:tmpl w:val="DF02CB52"/>
@@ -1392,10 +3031,13 @@
     </w:lvl>
   </w:abstractNum>
   <w:num w:numId="1" w16cid:durableId="1759256248">
-    <w:abstractNumId w:val="0"/>
+    <w:abstractNumId w:val="1"/>
   </w:num>
   <w:num w:numId="2" w16cid:durableId="1944069213">
-    <w:abstractNumId w:val="1"/>
+    <w:abstractNumId w:val="2"/>
+  </w:num>
+  <w:num w:numId="3" w16cid:durableId="2135323107">
+    <w:abstractNumId w:val="0"/>
   </w:num>
 </w:numbering>
 </file>

</xml_diff>

<commit_message>
Finished plan of the project and made meeting notes
</commit_message>
<xml_diff>
--- a/plan/Scope of the project.docx
+++ b/plan/Scope of the project.docx
@@ -56,32 +56,42 @@
         <w:jc w:val="center"/>
         <w:rPr>
           <w:rFonts w:ascii="Baskerville" w:hAnsi="Baskerville"/>
+          <w:sz w:val="40"/>
+          <w:szCs w:val="40"/>
+          <w:lang w:val="en-US"/>
+        </w:rPr>
+      </w:pPr>
+    </w:p>
+    <w:p>
+      <w:pPr>
+        <w:jc w:val="center"/>
+        <w:rPr>
+          <w:rFonts w:ascii="Baskerville" w:hAnsi="Baskerville"/>
           <w:sz w:val="28"/>
           <w:szCs w:val="28"/>
           <w:lang w:val="en-US"/>
         </w:rPr>
       </w:pPr>
-    </w:p>
-    <w:p>
-      <w:pPr>
-        <w:jc w:val="center"/>
+      <w:r>
         <w:rPr>
           <w:rFonts w:ascii="Baskerville" w:hAnsi="Baskerville"/>
           <w:sz w:val="28"/>
           <w:szCs w:val="28"/>
           <w:lang w:val="en-US"/>
         </w:rPr>
-      </w:pPr>
-      <w:r>
+        <w:t>Group: tower_defence_santeri_salmela_5</w:t>
+      </w:r>
+    </w:p>
+    <w:p>
+      <w:pPr>
+        <w:jc w:val="center"/>
         <w:rPr>
           <w:rFonts w:ascii="Baskerville" w:hAnsi="Baskerville"/>
           <w:sz w:val="28"/>
           <w:szCs w:val="28"/>
           <w:lang w:val="en-US"/>
         </w:rPr>
-        <w:t xml:space="preserve">Mikhail Romanov, Aki </w:t>
-      </w:r>
-      <w:proofErr w:type="spellStart"/>
+      </w:pPr>
       <w:r>
         <w:rPr>
           <w:rFonts w:ascii="Baskerville" w:hAnsi="Baskerville"/>
@@ -89,9 +99,8 @@
           <w:szCs w:val="28"/>
           <w:lang w:val="en-US"/>
         </w:rPr>
-        <w:t>Oura</w:t>
-      </w:r>
-      <w:proofErr w:type="spellEnd"/>
+        <w:t xml:space="preserve">Mikhail Romanov, Aki Oura, Leo Teodosin and </w:t>
+      </w:r>
       <w:r>
         <w:rPr>
           <w:rFonts w:ascii="Baskerville" w:hAnsi="Baskerville"/>
@@ -99,28 +108,30 @@
           <w:szCs w:val="28"/>
           <w:lang w:val="en-US"/>
         </w:rPr>
-        <w:t xml:space="preserve">, Leo </w:t>
-      </w:r>
-      <w:proofErr w:type="spellStart"/>
-      <w:r>
+        <w:t>Kalle Lindgren</w:t>
+      </w:r>
+    </w:p>
+    <w:p>
+      <w:pPr>
+        <w:jc w:val="center"/>
         <w:rPr>
           <w:rFonts w:ascii="Baskerville" w:hAnsi="Baskerville"/>
           <w:sz w:val="28"/>
           <w:szCs w:val="28"/>
           <w:lang w:val="en-US"/>
         </w:rPr>
-        <w:t>Teodosin</w:t>
-      </w:r>
-      <w:proofErr w:type="spellEnd"/>
-      <w:r>
+      </w:pPr>
+    </w:p>
+    <w:p>
+      <w:pPr>
+        <w:jc w:val="center"/>
         <w:rPr>
           <w:rFonts w:ascii="Baskerville" w:hAnsi="Baskerville"/>
           <w:sz w:val="28"/>
           <w:szCs w:val="28"/>
           <w:lang w:val="en-US"/>
         </w:rPr>
-        <w:t xml:space="preserve"> and Someone</w:t>
-      </w:r>
+      </w:pPr>
     </w:p>
     <w:p>
       <w:pPr>
@@ -132,53 +143,366 @@
           <w:lang w:val="en-US"/>
         </w:rPr>
       </w:pPr>
-    </w:p>
-    <w:p>
-      <w:pPr>
-        <w:jc w:val="center"/>
+      <w:r>
         <w:rPr>
           <w:rFonts w:ascii="Baskerville" w:hAnsi="Baskerville"/>
           <w:sz w:val="28"/>
           <w:szCs w:val="28"/>
           <w:lang w:val="en-US"/>
         </w:rPr>
-      </w:pPr>
-      <w:r>
+        <w:t>October 2023</w:t>
+      </w:r>
+    </w:p>
+    <w:p>
+      <w:pPr>
+        <w:rPr>
+          <w:rFonts w:ascii="Baskerville" w:hAnsi="Baskerville"/>
+          <w:lang w:val="en-US"/>
+        </w:rPr>
+      </w:pPr>
+    </w:p>
+    <w:p>
+      <w:pPr>
+        <w:rPr>
+          <w:rFonts w:ascii="Baskerville" w:hAnsi="Baskerville"/>
+          <w:lang w:val="en-US"/>
+        </w:rPr>
+      </w:pPr>
+    </w:p>
+    <w:p>
+      <w:pPr>
+        <w:rPr>
+          <w:rFonts w:ascii="Baskerville" w:hAnsi="Baskerville"/>
+          <w:lang w:val="en-US"/>
+        </w:rPr>
+      </w:pPr>
+      <w:r>
+        <w:rPr>
+          <w:rFonts w:ascii="Baskerville" w:hAnsi="Baskerville"/>
+          <w:lang w:val="en-US"/>
+        </w:rPr>
+        <w:tab/>
+      </w:r>
+      <w:r>
+        <w:rPr>
+          <w:rFonts w:ascii="Baskerville" w:hAnsi="Baskerville"/>
+          <w:lang w:val="en-US"/>
+        </w:rPr>
+        <w:tab/>
+      </w:r>
+    </w:p>
+    <w:p>
+      <w:pPr>
+        <w:rPr>
+          <w:rFonts w:ascii="Baskerville" w:hAnsi="Baskerville"/>
+          <w:lang w:val="en-US"/>
+        </w:rPr>
+      </w:pPr>
+    </w:p>
+    <w:p>
+      <w:pPr>
+        <w:rPr>
+          <w:rFonts w:ascii="Baskerville" w:hAnsi="Baskerville"/>
+          <w:lang w:val="en-US"/>
+        </w:rPr>
+      </w:pPr>
+    </w:p>
+    <w:p>
+      <w:pPr>
+        <w:rPr>
+          <w:rFonts w:ascii="Baskerville" w:hAnsi="Baskerville"/>
+          <w:lang w:val="en-US"/>
+        </w:rPr>
+      </w:pPr>
+    </w:p>
+    <w:p>
+      <w:pPr>
+        <w:rPr>
+          <w:rFonts w:ascii="Baskerville" w:hAnsi="Baskerville"/>
+          <w:lang w:val="en-US"/>
+        </w:rPr>
+      </w:pPr>
+    </w:p>
+    <w:p>
+      <w:pPr>
+        <w:rPr>
+          <w:rFonts w:ascii="Baskerville" w:hAnsi="Baskerville"/>
+          <w:lang w:val="en-US"/>
+        </w:rPr>
+      </w:pPr>
+    </w:p>
+    <w:p>
+      <w:pPr>
+        <w:rPr>
+          <w:rFonts w:ascii="Baskerville" w:hAnsi="Baskerville"/>
+          <w:lang w:val="en-US"/>
+        </w:rPr>
+      </w:pPr>
+    </w:p>
+    <w:p>
+      <w:pPr>
+        <w:rPr>
+          <w:rFonts w:ascii="Baskerville" w:hAnsi="Baskerville"/>
+          <w:lang w:val="en-US"/>
+        </w:rPr>
+      </w:pPr>
+    </w:p>
+    <w:p>
+      <w:pPr>
+        <w:rPr>
+          <w:rFonts w:ascii="Baskerville" w:hAnsi="Baskerville"/>
+          <w:lang w:val="en-US"/>
+        </w:rPr>
+      </w:pPr>
+    </w:p>
+    <w:p>
+      <w:pPr>
+        <w:rPr>
+          <w:rFonts w:ascii="Baskerville" w:hAnsi="Baskerville"/>
+          <w:lang w:val="en-US"/>
+        </w:rPr>
+      </w:pPr>
+    </w:p>
+    <w:p>
+      <w:pPr>
+        <w:rPr>
+          <w:rFonts w:ascii="Baskerville" w:hAnsi="Baskerville"/>
+          <w:lang w:val="en-US"/>
+        </w:rPr>
+      </w:pPr>
+    </w:p>
+    <w:p>
+      <w:pPr>
+        <w:rPr>
+          <w:rFonts w:ascii="Baskerville" w:hAnsi="Baskerville"/>
+          <w:lang w:val="en-US"/>
+        </w:rPr>
+      </w:pPr>
+    </w:p>
+    <w:p>
+      <w:pPr>
+        <w:rPr>
+          <w:rFonts w:ascii="Baskerville" w:hAnsi="Baskerville"/>
+          <w:lang w:val="en-US"/>
+        </w:rPr>
+      </w:pPr>
+    </w:p>
+    <w:p>
+      <w:pPr>
+        <w:rPr>
+          <w:rFonts w:ascii="Baskerville" w:hAnsi="Baskerville"/>
+          <w:lang w:val="en-US"/>
+        </w:rPr>
+      </w:pPr>
+    </w:p>
+    <w:p>
+      <w:pPr>
+        <w:rPr>
+          <w:rFonts w:ascii="Baskerville" w:hAnsi="Baskerville"/>
+          <w:lang w:val="en-US"/>
+        </w:rPr>
+      </w:pPr>
+    </w:p>
+    <w:p>
+      <w:pPr>
+        <w:rPr>
+          <w:rFonts w:ascii="Baskerville" w:hAnsi="Baskerville"/>
+          <w:lang w:val="en-US"/>
+        </w:rPr>
+      </w:pPr>
+    </w:p>
+    <w:p>
+      <w:pPr>
+        <w:rPr>
+          <w:rFonts w:ascii="Baskerville" w:hAnsi="Baskerville"/>
+          <w:lang w:val="en-US"/>
+        </w:rPr>
+      </w:pPr>
+    </w:p>
+    <w:p>
+      <w:pPr>
+        <w:rPr>
+          <w:rFonts w:ascii="Baskerville" w:hAnsi="Baskerville"/>
+          <w:lang w:val="en-US"/>
+        </w:rPr>
+      </w:pPr>
+    </w:p>
+    <w:p>
+      <w:pPr>
+        <w:rPr>
+          <w:rFonts w:ascii="Baskerville" w:hAnsi="Baskerville"/>
+          <w:lang w:val="en-US"/>
+        </w:rPr>
+      </w:pPr>
+    </w:p>
+    <w:p>
+      <w:pPr>
+        <w:rPr>
+          <w:rFonts w:ascii="Baskerville" w:hAnsi="Baskerville"/>
+          <w:lang w:val="en-US"/>
+        </w:rPr>
+      </w:pPr>
+    </w:p>
+    <w:p>
+      <w:pPr>
+        <w:rPr>
+          <w:rFonts w:ascii="Baskerville" w:hAnsi="Baskerville"/>
+          <w:lang w:val="en-US"/>
+        </w:rPr>
+      </w:pPr>
+    </w:p>
+    <w:p>
+      <w:pPr>
+        <w:rPr>
+          <w:rFonts w:ascii="Baskerville" w:hAnsi="Baskerville"/>
+          <w:lang w:val="en-US"/>
+        </w:rPr>
+      </w:pPr>
+    </w:p>
+    <w:p>
+      <w:pPr>
+        <w:rPr>
+          <w:rFonts w:ascii="Baskerville" w:hAnsi="Baskerville"/>
+          <w:lang w:val="en-US"/>
+        </w:rPr>
+      </w:pPr>
+    </w:p>
+    <w:p>
+      <w:pPr>
+        <w:rPr>
+          <w:rFonts w:ascii="Baskerville" w:hAnsi="Baskerville"/>
+          <w:lang w:val="en-US"/>
+        </w:rPr>
+      </w:pPr>
+    </w:p>
+    <w:p>
+      <w:pPr>
+        <w:rPr>
+          <w:rFonts w:ascii="Baskerville" w:hAnsi="Baskerville"/>
+          <w:lang w:val="en-US"/>
+        </w:rPr>
+      </w:pPr>
+    </w:p>
+    <w:p>
+      <w:pPr>
+        <w:rPr>
+          <w:rFonts w:ascii="Baskerville" w:hAnsi="Baskerville"/>
+          <w:lang w:val="en-US"/>
+        </w:rPr>
+      </w:pPr>
+    </w:p>
+    <w:p>
+      <w:pPr>
+        <w:rPr>
+          <w:rFonts w:ascii="Baskerville" w:hAnsi="Baskerville"/>
+          <w:lang w:val="en-US"/>
+        </w:rPr>
+      </w:pPr>
+    </w:p>
+    <w:p>
+      <w:pPr>
+        <w:rPr>
+          <w:rFonts w:ascii="Baskerville" w:hAnsi="Baskerville"/>
+          <w:lang w:val="en-US"/>
+        </w:rPr>
+      </w:pPr>
+    </w:p>
+    <w:p>
+      <w:pPr>
+        <w:rPr>
+          <w:rFonts w:ascii="Baskerville" w:hAnsi="Baskerville"/>
+          <w:lang w:val="en-US"/>
+        </w:rPr>
+      </w:pPr>
+    </w:p>
+    <w:p>
+      <w:pPr>
+        <w:rPr>
+          <w:rFonts w:ascii="Baskerville" w:hAnsi="Baskerville"/>
+          <w:lang w:val="en-US"/>
+        </w:rPr>
+      </w:pPr>
+    </w:p>
+    <w:p>
+      <w:pPr>
+        <w:rPr>
+          <w:rFonts w:ascii="Baskerville" w:hAnsi="Baskerville"/>
+          <w:lang w:val="en-US"/>
+        </w:rPr>
+      </w:pPr>
+    </w:p>
+    <w:p>
+      <w:pPr>
+        <w:rPr>
+          <w:rFonts w:ascii="Baskerville" w:hAnsi="Baskerville"/>
+          <w:lang w:val="en-US"/>
+        </w:rPr>
+      </w:pPr>
+    </w:p>
+    <w:p>
+      <w:pPr>
+        <w:rPr>
+          <w:rFonts w:ascii="Baskerville" w:hAnsi="Baskerville"/>
+          <w:lang w:val="en-US"/>
+        </w:rPr>
+      </w:pPr>
+    </w:p>
+    <w:p>
+      <w:pPr>
+        <w:rPr>
+          <w:rFonts w:ascii="Baskerville" w:hAnsi="Baskerville"/>
+          <w:lang w:val="en-US"/>
+        </w:rPr>
+      </w:pPr>
+    </w:p>
+    <w:p>
+      <w:pPr>
+        <w:rPr>
+          <w:rFonts w:ascii="Baskerville" w:hAnsi="Baskerville"/>
+          <w:lang w:val="en-US"/>
+        </w:rPr>
+      </w:pPr>
+      <w:r>
+        <w:rPr>
+          <w:rFonts w:ascii="Baskerville" w:hAnsi="Baskerville"/>
+          <w:lang w:val="en-US"/>
+        </w:rPr>
+        <w:tab/>
+      </w:r>
+    </w:p>
+    <w:p>
+      <w:pPr>
         <w:rPr>
           <w:rFonts w:ascii="Baskerville" w:hAnsi="Baskerville"/>
           <w:sz w:val="28"/>
           <w:szCs w:val="28"/>
           <w:lang w:val="en-US"/>
         </w:rPr>
-        <w:t>October 2023</w:t>
-      </w:r>
-    </w:p>
-    <w:p>
-      <w:pPr>
-        <w:rPr>
-          <w:rFonts w:ascii="Baskerville" w:hAnsi="Baskerville"/>
-          <w:lang w:val="en-US"/>
-        </w:rPr>
-      </w:pPr>
-    </w:p>
-    <w:p>
-      <w:pPr>
-        <w:rPr>
-          <w:rFonts w:ascii="Baskerville" w:hAnsi="Baskerville"/>
-          <w:lang w:val="en-US"/>
-        </w:rPr>
-      </w:pPr>
-    </w:p>
-    <w:p>
-      <w:pPr>
-        <w:rPr>
-          <w:rFonts w:ascii="Baskerville" w:hAnsi="Baskerville"/>
-          <w:lang w:val="en-US"/>
-        </w:rPr>
-      </w:pPr>
-      <w:r>
-        <w:rPr>
-          <w:rFonts w:ascii="Baskerville" w:hAnsi="Baskerville"/>
+      </w:pPr>
+    </w:p>
+    <w:p>
+      <w:pPr>
+        <w:rPr>
+          <w:rFonts w:ascii="Baskerville" w:hAnsi="Baskerville"/>
+          <w:sz w:val="32"/>
+          <w:szCs w:val="32"/>
+          <w:lang w:val="en-US"/>
+        </w:rPr>
+      </w:pPr>
+      <w:r>
+        <w:rPr>
+          <w:rFonts w:ascii="Baskerville" w:hAnsi="Baskerville"/>
+          <w:sz w:val="32"/>
+          <w:szCs w:val="32"/>
+          <w:lang w:val="en-US"/>
+        </w:rPr>
+        <w:t>Contents</w:t>
+      </w:r>
+      <w:r>
+        <w:rPr>
+          <w:rFonts w:ascii="Baskerville" w:hAnsi="Baskerville"/>
+          <w:sz w:val="32"/>
+          <w:szCs w:val="32"/>
           <w:lang w:val="en-US"/>
         </w:rPr>
         <w:tab/>
@@ -186,347 +510,8 @@
       <w:r>
         <w:rPr>
           <w:rFonts w:ascii="Baskerville" w:hAnsi="Baskerville"/>
-          <w:lang w:val="en-US"/>
-        </w:rPr>
-        <w:tab/>
-      </w:r>
-    </w:p>
-    <w:p>
-      <w:pPr>
-        <w:rPr>
-          <w:rFonts w:ascii="Baskerville" w:hAnsi="Baskerville"/>
-          <w:lang w:val="en-US"/>
-        </w:rPr>
-      </w:pPr>
-    </w:p>
-    <w:p>
-      <w:pPr>
-        <w:rPr>
-          <w:rFonts w:ascii="Baskerville" w:hAnsi="Baskerville"/>
-          <w:lang w:val="en-US"/>
-        </w:rPr>
-      </w:pPr>
-    </w:p>
-    <w:p>
-      <w:pPr>
-        <w:rPr>
-          <w:rFonts w:ascii="Baskerville" w:hAnsi="Baskerville"/>
-          <w:lang w:val="en-US"/>
-        </w:rPr>
-      </w:pPr>
-    </w:p>
-    <w:p>
-      <w:pPr>
-        <w:rPr>
-          <w:rFonts w:ascii="Baskerville" w:hAnsi="Baskerville"/>
-          <w:lang w:val="en-US"/>
-        </w:rPr>
-      </w:pPr>
-    </w:p>
-    <w:p>
-      <w:pPr>
-        <w:rPr>
-          <w:rFonts w:ascii="Baskerville" w:hAnsi="Baskerville"/>
-          <w:lang w:val="en-US"/>
-        </w:rPr>
-      </w:pPr>
-    </w:p>
-    <w:p>
-      <w:pPr>
-        <w:rPr>
-          <w:rFonts w:ascii="Baskerville" w:hAnsi="Baskerville"/>
-          <w:lang w:val="en-US"/>
-        </w:rPr>
-      </w:pPr>
-    </w:p>
-    <w:p>
-      <w:pPr>
-        <w:rPr>
-          <w:rFonts w:ascii="Baskerville" w:hAnsi="Baskerville"/>
-          <w:lang w:val="en-US"/>
-        </w:rPr>
-      </w:pPr>
-    </w:p>
-    <w:p>
-      <w:pPr>
-        <w:rPr>
-          <w:rFonts w:ascii="Baskerville" w:hAnsi="Baskerville"/>
-          <w:lang w:val="en-US"/>
-        </w:rPr>
-      </w:pPr>
-    </w:p>
-    <w:p>
-      <w:pPr>
-        <w:rPr>
-          <w:rFonts w:ascii="Baskerville" w:hAnsi="Baskerville"/>
-          <w:lang w:val="en-US"/>
-        </w:rPr>
-      </w:pPr>
-    </w:p>
-    <w:p>
-      <w:pPr>
-        <w:rPr>
-          <w:rFonts w:ascii="Baskerville" w:hAnsi="Baskerville"/>
-          <w:lang w:val="en-US"/>
-        </w:rPr>
-      </w:pPr>
-    </w:p>
-    <w:p>
-      <w:pPr>
-        <w:rPr>
-          <w:rFonts w:ascii="Baskerville" w:hAnsi="Baskerville"/>
-          <w:lang w:val="en-US"/>
-        </w:rPr>
-      </w:pPr>
-    </w:p>
-    <w:p>
-      <w:pPr>
-        <w:rPr>
-          <w:rFonts w:ascii="Baskerville" w:hAnsi="Baskerville"/>
-          <w:lang w:val="en-US"/>
-        </w:rPr>
-      </w:pPr>
-    </w:p>
-    <w:p>
-      <w:pPr>
-        <w:rPr>
-          <w:rFonts w:ascii="Baskerville" w:hAnsi="Baskerville"/>
-          <w:lang w:val="en-US"/>
-        </w:rPr>
-      </w:pPr>
-    </w:p>
-    <w:p>
-      <w:pPr>
-        <w:rPr>
-          <w:rFonts w:ascii="Baskerville" w:hAnsi="Baskerville"/>
-          <w:lang w:val="en-US"/>
-        </w:rPr>
-      </w:pPr>
-    </w:p>
-    <w:p>
-      <w:pPr>
-        <w:rPr>
-          <w:rFonts w:ascii="Baskerville" w:hAnsi="Baskerville"/>
-          <w:lang w:val="en-US"/>
-        </w:rPr>
-      </w:pPr>
-    </w:p>
-    <w:p>
-      <w:pPr>
-        <w:rPr>
-          <w:rFonts w:ascii="Baskerville" w:hAnsi="Baskerville"/>
-          <w:lang w:val="en-US"/>
-        </w:rPr>
-      </w:pPr>
-    </w:p>
-    <w:p>
-      <w:pPr>
-        <w:rPr>
-          <w:rFonts w:ascii="Baskerville" w:hAnsi="Baskerville"/>
-          <w:lang w:val="en-US"/>
-        </w:rPr>
-      </w:pPr>
-    </w:p>
-    <w:p>
-      <w:pPr>
-        <w:rPr>
-          <w:rFonts w:ascii="Baskerville" w:hAnsi="Baskerville"/>
-          <w:lang w:val="en-US"/>
-        </w:rPr>
-      </w:pPr>
-    </w:p>
-    <w:p>
-      <w:pPr>
-        <w:rPr>
-          <w:rFonts w:ascii="Baskerville" w:hAnsi="Baskerville"/>
-          <w:lang w:val="en-US"/>
-        </w:rPr>
-      </w:pPr>
-    </w:p>
-    <w:p>
-      <w:pPr>
-        <w:rPr>
-          <w:rFonts w:ascii="Baskerville" w:hAnsi="Baskerville"/>
-          <w:lang w:val="en-US"/>
-        </w:rPr>
-      </w:pPr>
-    </w:p>
-    <w:p>
-      <w:pPr>
-        <w:rPr>
-          <w:rFonts w:ascii="Baskerville" w:hAnsi="Baskerville"/>
-          <w:lang w:val="en-US"/>
-        </w:rPr>
-      </w:pPr>
-    </w:p>
-    <w:p>
-      <w:pPr>
-        <w:rPr>
-          <w:rFonts w:ascii="Baskerville" w:hAnsi="Baskerville"/>
-          <w:lang w:val="en-US"/>
-        </w:rPr>
-      </w:pPr>
-    </w:p>
-    <w:p>
-      <w:pPr>
-        <w:rPr>
-          <w:rFonts w:ascii="Baskerville" w:hAnsi="Baskerville"/>
-          <w:lang w:val="en-US"/>
-        </w:rPr>
-      </w:pPr>
-    </w:p>
-    <w:p>
-      <w:pPr>
-        <w:rPr>
-          <w:rFonts w:ascii="Baskerville" w:hAnsi="Baskerville"/>
-          <w:lang w:val="en-US"/>
-        </w:rPr>
-      </w:pPr>
-    </w:p>
-    <w:p>
-      <w:pPr>
-        <w:rPr>
-          <w:rFonts w:ascii="Baskerville" w:hAnsi="Baskerville"/>
-          <w:lang w:val="en-US"/>
-        </w:rPr>
-      </w:pPr>
-    </w:p>
-    <w:p>
-      <w:pPr>
-        <w:rPr>
-          <w:rFonts w:ascii="Baskerville" w:hAnsi="Baskerville"/>
-          <w:lang w:val="en-US"/>
-        </w:rPr>
-      </w:pPr>
-    </w:p>
-    <w:p>
-      <w:pPr>
-        <w:rPr>
-          <w:rFonts w:ascii="Baskerville" w:hAnsi="Baskerville"/>
-          <w:lang w:val="en-US"/>
-        </w:rPr>
-      </w:pPr>
-    </w:p>
-    <w:p>
-      <w:pPr>
-        <w:rPr>
-          <w:rFonts w:ascii="Baskerville" w:hAnsi="Baskerville"/>
-          <w:lang w:val="en-US"/>
-        </w:rPr>
-      </w:pPr>
-    </w:p>
-    <w:p>
-      <w:pPr>
-        <w:rPr>
-          <w:rFonts w:ascii="Baskerville" w:hAnsi="Baskerville"/>
-          <w:lang w:val="en-US"/>
-        </w:rPr>
-      </w:pPr>
-    </w:p>
-    <w:p>
-      <w:pPr>
-        <w:rPr>
-          <w:rFonts w:ascii="Baskerville" w:hAnsi="Baskerville"/>
-          <w:lang w:val="en-US"/>
-        </w:rPr>
-      </w:pPr>
-    </w:p>
-    <w:p>
-      <w:pPr>
-        <w:rPr>
-          <w:rFonts w:ascii="Baskerville" w:hAnsi="Baskerville"/>
-          <w:lang w:val="en-US"/>
-        </w:rPr>
-      </w:pPr>
-    </w:p>
-    <w:p>
-      <w:pPr>
-        <w:rPr>
-          <w:rFonts w:ascii="Baskerville" w:hAnsi="Baskerville"/>
-          <w:lang w:val="en-US"/>
-        </w:rPr>
-      </w:pPr>
-    </w:p>
-    <w:p>
-      <w:pPr>
-        <w:rPr>
-          <w:rFonts w:ascii="Baskerville" w:hAnsi="Baskerville"/>
-          <w:lang w:val="en-US"/>
-        </w:rPr>
-      </w:pPr>
-    </w:p>
-    <w:p>
-      <w:pPr>
-        <w:rPr>
-          <w:rFonts w:ascii="Baskerville" w:hAnsi="Baskerville"/>
-          <w:lang w:val="en-US"/>
-        </w:rPr>
-      </w:pPr>
-    </w:p>
-    <w:p>
-      <w:pPr>
-        <w:rPr>
-          <w:rFonts w:ascii="Baskerville" w:hAnsi="Baskerville"/>
-          <w:lang w:val="en-US"/>
-        </w:rPr>
-      </w:pPr>
-    </w:p>
-    <w:p>
-      <w:pPr>
-        <w:rPr>
-          <w:rFonts w:ascii="Baskerville" w:hAnsi="Baskerville"/>
-          <w:lang w:val="en-US"/>
-        </w:rPr>
-      </w:pPr>
-      <w:r>
-        <w:rPr>
-          <w:rFonts w:ascii="Baskerville" w:hAnsi="Baskerville"/>
-          <w:lang w:val="en-US"/>
-        </w:rPr>
-        <w:tab/>
-      </w:r>
-    </w:p>
-    <w:p>
-      <w:pPr>
-        <w:rPr>
-          <w:rFonts w:ascii="Baskerville" w:hAnsi="Baskerville"/>
-          <w:lang w:val="en-US"/>
-        </w:rPr>
-      </w:pPr>
-    </w:p>
-    <w:p>
-      <w:pPr>
-        <w:rPr>
-          <w:rFonts w:ascii="Baskerville" w:hAnsi="Baskerville"/>
-          <w:sz w:val="28"/>
-          <w:szCs w:val="28"/>
-          <w:lang w:val="en-US"/>
-        </w:rPr>
-      </w:pPr>
-      <w:r>
-        <w:rPr>
-          <w:rFonts w:ascii="Baskerville" w:hAnsi="Baskerville"/>
-          <w:sz w:val="28"/>
-          <w:szCs w:val="28"/>
-          <w:lang w:val="en-US"/>
-        </w:rPr>
-        <w:lastRenderedPageBreak/>
-        <w:t>Contents</w:t>
-      </w:r>
-      <w:r>
-        <w:rPr>
-          <w:rFonts w:ascii="Baskerville" w:hAnsi="Baskerville"/>
-          <w:sz w:val="28"/>
-          <w:szCs w:val="28"/>
-          <w:lang w:val="en-US"/>
-        </w:rPr>
-        <w:tab/>
-      </w:r>
-      <w:r>
-        <w:rPr>
-          <w:rFonts w:ascii="Baskerville" w:hAnsi="Baskerville"/>
-          <w:sz w:val="28"/>
-          <w:szCs w:val="28"/>
+          <w:sz w:val="32"/>
+          <w:szCs w:val="32"/>
           <w:lang w:val="en-US"/>
         </w:rPr>
         <w:tab/>
@@ -541,12 +526,16 @@
         </w:numPr>
         <w:rPr>
           <w:rFonts w:ascii="Baskerville" w:hAnsi="Baskerville"/>
-          <w:lang w:val="en-US"/>
-        </w:rPr>
-      </w:pPr>
-      <w:r>
-        <w:rPr>
-          <w:rFonts w:ascii="Baskerville" w:hAnsi="Baskerville"/>
+          <w:sz w:val="28"/>
+          <w:szCs w:val="28"/>
+          <w:lang w:val="en-US"/>
+        </w:rPr>
+      </w:pPr>
+      <w:r>
+        <w:rPr>
+          <w:rFonts w:ascii="Baskerville" w:hAnsi="Baskerville"/>
+          <w:sz w:val="28"/>
+          <w:szCs w:val="28"/>
           <w:lang w:val="en-US"/>
         </w:rPr>
         <w:t>Scope of the project</w:t>
@@ -554,6 +543,8 @@
       <w:r>
         <w:rPr>
           <w:rFonts w:ascii="Baskerville" w:hAnsi="Baskerville"/>
+          <w:sz w:val="28"/>
+          <w:szCs w:val="28"/>
           <w:lang w:val="en-US"/>
         </w:rPr>
         <w:tab/>
@@ -561,6 +552,8 @@
       <w:r>
         <w:rPr>
           <w:rFonts w:ascii="Baskerville" w:hAnsi="Baskerville"/>
+          <w:sz w:val="28"/>
+          <w:szCs w:val="28"/>
           <w:lang w:val="en-US"/>
         </w:rPr>
         <w:tab/>
@@ -568,6 +561,8 @@
       <w:r>
         <w:rPr>
           <w:rFonts w:ascii="Baskerville" w:hAnsi="Baskerville"/>
+          <w:sz w:val="28"/>
+          <w:szCs w:val="28"/>
           <w:lang w:val="en-US"/>
         </w:rPr>
         <w:tab/>
@@ -582,12 +577,16 @@
         </w:numPr>
         <w:rPr>
           <w:rFonts w:ascii="Baskerville" w:hAnsi="Baskerville"/>
-          <w:lang w:val="en-US"/>
-        </w:rPr>
-      </w:pPr>
-      <w:r>
-        <w:rPr>
-          <w:rFonts w:ascii="Baskerville" w:hAnsi="Baskerville"/>
+          <w:sz w:val="28"/>
+          <w:szCs w:val="28"/>
+          <w:lang w:val="en-US"/>
+        </w:rPr>
+      </w:pPr>
+      <w:r>
+        <w:rPr>
+          <w:rFonts w:ascii="Baskerville" w:hAnsi="Baskerville"/>
+          <w:sz w:val="28"/>
+          <w:szCs w:val="28"/>
           <w:lang w:val="en-US"/>
         </w:rPr>
         <w:t>High-level structure</w:t>
@@ -595,6 +594,8 @@
       <w:r>
         <w:rPr>
           <w:rFonts w:ascii="Baskerville" w:hAnsi="Baskerville"/>
+          <w:sz w:val="28"/>
+          <w:szCs w:val="28"/>
           <w:lang w:val="en-US"/>
         </w:rPr>
         <w:tab/>
@@ -602,6 +603,8 @@
       <w:r>
         <w:rPr>
           <w:rFonts w:ascii="Baskerville" w:hAnsi="Baskerville"/>
+          <w:sz w:val="28"/>
+          <w:szCs w:val="28"/>
           <w:lang w:val="en-US"/>
         </w:rPr>
         <w:tab/>
@@ -609,6 +612,8 @@
       <w:r>
         <w:rPr>
           <w:rFonts w:ascii="Baskerville" w:hAnsi="Baskerville"/>
+          <w:sz w:val="28"/>
+          <w:szCs w:val="28"/>
           <w:lang w:val="en-US"/>
         </w:rPr>
         <w:tab/>
@@ -623,12 +628,16 @@
         </w:numPr>
         <w:rPr>
           <w:rFonts w:ascii="Baskerville" w:hAnsi="Baskerville"/>
-          <w:lang w:val="en-US"/>
-        </w:rPr>
-      </w:pPr>
-      <w:r>
-        <w:rPr>
-          <w:rFonts w:ascii="Baskerville" w:hAnsi="Baskerville"/>
+          <w:sz w:val="28"/>
+          <w:szCs w:val="28"/>
+          <w:lang w:val="en-US"/>
+        </w:rPr>
+      </w:pPr>
+      <w:r>
+        <w:rPr>
+          <w:rFonts w:ascii="Baskerville" w:hAnsi="Baskerville"/>
+          <w:sz w:val="28"/>
+          <w:szCs w:val="28"/>
           <w:lang w:val="en-US"/>
         </w:rPr>
         <w:t>External libraries</w:t>
@@ -636,6 +645,8 @@
       <w:r>
         <w:rPr>
           <w:rFonts w:ascii="Baskerville" w:hAnsi="Baskerville"/>
+          <w:sz w:val="28"/>
+          <w:szCs w:val="28"/>
           <w:lang w:val="en-US"/>
         </w:rPr>
         <w:tab/>
@@ -643,6 +654,8 @@
       <w:r>
         <w:rPr>
           <w:rFonts w:ascii="Baskerville" w:hAnsi="Baskerville"/>
+          <w:sz w:val="28"/>
+          <w:szCs w:val="28"/>
           <w:lang w:val="en-US"/>
         </w:rPr>
         <w:tab/>
@@ -650,6 +663,8 @@
       <w:r>
         <w:rPr>
           <w:rFonts w:ascii="Baskerville" w:hAnsi="Baskerville"/>
+          <w:sz w:val="28"/>
+          <w:szCs w:val="28"/>
           <w:lang w:val="en-US"/>
         </w:rPr>
         <w:tab/>
@@ -664,12 +679,16 @@
         </w:numPr>
         <w:rPr>
           <w:rFonts w:ascii="Baskerville" w:hAnsi="Baskerville"/>
-          <w:lang w:val="en-US"/>
-        </w:rPr>
-      </w:pPr>
-      <w:r>
-        <w:rPr>
-          <w:rFonts w:ascii="Baskerville" w:hAnsi="Baskerville"/>
+          <w:sz w:val="28"/>
+          <w:szCs w:val="28"/>
+          <w:lang w:val="en-US"/>
+        </w:rPr>
+      </w:pPr>
+      <w:r>
+        <w:rPr>
+          <w:rFonts w:ascii="Baskerville" w:hAnsi="Baskerville"/>
+          <w:sz w:val="28"/>
+          <w:szCs w:val="28"/>
           <w:lang w:val="en-US"/>
         </w:rPr>
         <w:t>Division of work</w:t>
@@ -684,12 +703,16 @@
         </w:numPr>
         <w:rPr>
           <w:rFonts w:ascii="Baskerville" w:hAnsi="Baskerville"/>
-          <w:lang w:val="en-US"/>
-        </w:rPr>
-      </w:pPr>
-      <w:r>
-        <w:rPr>
-          <w:rFonts w:ascii="Baskerville" w:hAnsi="Baskerville"/>
+          <w:sz w:val="28"/>
+          <w:szCs w:val="28"/>
+          <w:lang w:val="en-US"/>
+        </w:rPr>
+      </w:pPr>
+      <w:r>
+        <w:rPr>
+          <w:rFonts w:ascii="Baskerville" w:hAnsi="Baskerville"/>
+          <w:sz w:val="28"/>
+          <w:szCs w:val="28"/>
           <w:lang w:val="en-US"/>
         </w:rPr>
         <w:t>Schedule</w:t>
@@ -1019,53 +1042,14 @@
           <w:szCs w:val="28"/>
         </w:rPr>
       </w:pPr>
-      <w:proofErr w:type="spellStart"/>
       <w:r>
         <w:rPr>
           <w:rFonts w:ascii="Baskerville" w:hAnsi="Baskerville"/>
           <w:sz w:val="28"/>
           <w:szCs w:val="28"/>
         </w:rPr>
-        <w:lastRenderedPageBreak/>
-        <w:t>Scope</w:t>
-      </w:r>
-      <w:proofErr w:type="spellEnd"/>
-      <w:r>
-        <w:rPr>
-          <w:rFonts w:ascii="Baskerville" w:hAnsi="Baskerville"/>
-          <w:sz w:val="28"/>
-          <w:szCs w:val="28"/>
-        </w:rPr>
-        <w:t xml:space="preserve"> of </w:t>
-      </w:r>
-      <w:proofErr w:type="spellStart"/>
-      <w:r>
-        <w:rPr>
-          <w:rFonts w:ascii="Baskerville" w:hAnsi="Baskerville"/>
-          <w:sz w:val="28"/>
-          <w:szCs w:val="28"/>
-        </w:rPr>
-        <w:t>the</w:t>
-      </w:r>
-      <w:proofErr w:type="spellEnd"/>
-      <w:r>
-        <w:rPr>
-          <w:rFonts w:ascii="Baskerville" w:hAnsi="Baskerville"/>
-          <w:sz w:val="28"/>
-          <w:szCs w:val="28"/>
-        </w:rPr>
-        <w:t xml:space="preserve"> </w:t>
-      </w:r>
-      <w:proofErr w:type="spellStart"/>
-      <w:r>
-        <w:rPr>
-          <w:rFonts w:ascii="Baskerville" w:hAnsi="Baskerville"/>
-          <w:sz w:val="28"/>
-          <w:szCs w:val="28"/>
-        </w:rPr>
-        <w:t>project</w:t>
-      </w:r>
-      <w:proofErr w:type="spellEnd"/>
+        <w:t>Scope of the project</w:t>
+      </w:r>
     </w:p>
     <w:p>
       <w:pPr>
@@ -1097,27 +1081,97 @@
           <w:szCs w:val="20"/>
           <w:lang w:val="en-US"/>
         </w:rPr>
-        <w:t xml:space="preserve">Our scope is to develop fun game that will have a lot of features. Game will have enjoyable graphics and sound effects. </w:t>
-      </w:r>
-      <w:proofErr w:type="gramStart"/>
-      <w:r>
-        <w:rPr>
-          <w:rFonts w:ascii="Baskerville" w:hAnsi="Baskerville"/>
-          <w:sz w:val="20"/>
-          <w:szCs w:val="20"/>
-          <w:lang w:val="en-US"/>
-        </w:rPr>
-        <w:t>Also</w:t>
-      </w:r>
-      <w:proofErr w:type="gramEnd"/>
-      <w:r>
-        <w:rPr>
-          <w:rFonts w:ascii="Baskerville" w:hAnsi="Baskerville"/>
-          <w:sz w:val="20"/>
-          <w:szCs w:val="20"/>
-          <w:lang w:val="en-US"/>
-        </w:rPr>
-        <w:t xml:space="preserve"> game will have main menu for user to navigate between levels.</w:t>
+        <w:t xml:space="preserve">Our scope is to develop fun game that will have a lot of features. </w:t>
+      </w:r>
+      <w:r>
+        <w:rPr>
+          <w:rFonts w:ascii="Baskerville" w:hAnsi="Baskerville"/>
+          <w:sz w:val="20"/>
+          <w:szCs w:val="20"/>
+          <w:lang w:val="en-US"/>
+        </w:rPr>
+        <w:t>The g</w:t>
+      </w:r>
+      <w:r>
+        <w:rPr>
+          <w:rFonts w:ascii="Baskerville" w:hAnsi="Baskerville"/>
+          <w:sz w:val="20"/>
+          <w:szCs w:val="20"/>
+          <w:lang w:val="en-US"/>
+        </w:rPr>
+        <w:t xml:space="preserve">ame will have enjoyable graphics and sound effects. </w:t>
+      </w:r>
+      <w:r>
+        <w:rPr>
+          <w:rFonts w:ascii="Baskerville" w:hAnsi="Baskerville"/>
+          <w:sz w:val="20"/>
+          <w:szCs w:val="20"/>
+          <w:lang w:val="en-US"/>
+        </w:rPr>
+        <w:t>Also,</w:t>
+      </w:r>
+      <w:r>
+        <w:rPr>
+          <w:rFonts w:ascii="Baskerville" w:hAnsi="Baskerville"/>
+          <w:sz w:val="20"/>
+          <w:szCs w:val="20"/>
+          <w:lang w:val="en-US"/>
+        </w:rPr>
+        <w:t xml:space="preserve"> </w:t>
+      </w:r>
+      <w:r>
+        <w:rPr>
+          <w:rFonts w:ascii="Baskerville" w:hAnsi="Baskerville"/>
+          <w:sz w:val="20"/>
+          <w:szCs w:val="20"/>
+          <w:lang w:val="en-US"/>
+        </w:rPr>
+        <w:t xml:space="preserve">the </w:t>
+      </w:r>
+      <w:r>
+        <w:rPr>
+          <w:rFonts w:ascii="Baskerville" w:hAnsi="Baskerville"/>
+          <w:sz w:val="20"/>
+          <w:szCs w:val="20"/>
+          <w:lang w:val="en-US"/>
+        </w:rPr>
+        <w:t>game will have</w:t>
+      </w:r>
+      <w:r>
+        <w:rPr>
+          <w:rFonts w:ascii="Baskerville" w:hAnsi="Baskerville"/>
+          <w:sz w:val="20"/>
+          <w:szCs w:val="20"/>
+          <w:lang w:val="en-US"/>
+        </w:rPr>
+        <w:t xml:space="preserve"> a</w:t>
+      </w:r>
+      <w:r>
+        <w:rPr>
+          <w:rFonts w:ascii="Baskerville" w:hAnsi="Baskerville"/>
+          <w:sz w:val="20"/>
+          <w:szCs w:val="20"/>
+          <w:lang w:val="en-US"/>
+        </w:rPr>
+        <w:t xml:space="preserve"> main menu for </w:t>
+      </w:r>
+      <w:r>
+        <w:rPr>
+          <w:rFonts w:ascii="Baskerville" w:hAnsi="Baskerville"/>
+          <w:sz w:val="20"/>
+          <w:szCs w:val="20"/>
+          <w:lang w:val="en-US"/>
+        </w:rPr>
+        <w:t xml:space="preserve">the </w:t>
+      </w:r>
+      <w:r>
+        <w:rPr>
+          <w:rFonts w:ascii="Baskerville" w:hAnsi="Baskerville"/>
+          <w:sz w:val="20"/>
+          <w:szCs w:val="20"/>
+          <w:lang w:val="en-US"/>
+        </w:rPr>
+        <w:t>user to navigate between levels.</w:t>
       </w:r>
     </w:p>
     <w:p>
@@ -1150,28 +1204,26 @@
           <w:szCs w:val="20"/>
           <w:lang w:val="en-US"/>
         </w:rPr>
-        <w:t>Game will start with main menu where user can choose level to play or randomly generate fully new one.</w:t>
-      </w:r>
-      <w:r>
-        <w:rPr>
-          <w:rFonts w:ascii="Baskerville" w:hAnsi="Baskerville"/>
-          <w:sz w:val="20"/>
-          <w:szCs w:val="20"/>
-          <w:lang w:val="en-US"/>
-        </w:rPr>
-        <w:t xml:space="preserve"> After that level will start and user will be given some fixed amount of </w:t>
-      </w:r>
-      <w:proofErr w:type="gramStart"/>
-      <w:r>
-        <w:rPr>
-          <w:rFonts w:ascii="Baskerville" w:hAnsi="Baskerville"/>
-          <w:sz w:val="20"/>
-          <w:szCs w:val="20"/>
-          <w:lang w:val="en-US"/>
-        </w:rPr>
-        <w:t>money</w:t>
-      </w:r>
-      <w:proofErr w:type="gramEnd"/>
+        <w:t>The g</w:t>
+      </w:r>
+      <w:r>
+        <w:rPr>
+          <w:rFonts w:ascii="Baskerville" w:hAnsi="Baskerville"/>
+          <w:sz w:val="20"/>
+          <w:szCs w:val="20"/>
+          <w:lang w:val="en-US"/>
+        </w:rPr>
+        <w:t xml:space="preserve">ame will start with main menu where user can choose level to play or randomly generate fully new one. After that level will start and user will be given some fixed amount of </w:t>
+      </w:r>
+      <w:r>
+        <w:rPr>
+          <w:rFonts w:ascii="Baskerville" w:hAnsi="Baskerville"/>
+          <w:sz w:val="20"/>
+          <w:szCs w:val="20"/>
+          <w:lang w:val="en-US"/>
+        </w:rPr>
+        <w:t>money,</w:t>
+      </w:r>
       <w:r>
         <w:rPr>
           <w:rFonts w:ascii="Baskerville" w:hAnsi="Baskerville"/>
@@ -1181,54 +1233,113 @@
         </w:rPr>
         <w:t xml:space="preserve"> and first round will start. Every round there will be some given </w:t>
       </w:r>
-      <w:proofErr w:type="gramStart"/>
-      <w:r>
-        <w:rPr>
-          <w:rFonts w:ascii="Baskerville" w:hAnsi="Baskerville"/>
-          <w:sz w:val="20"/>
-          <w:szCs w:val="20"/>
-          <w:lang w:val="en-US"/>
-        </w:rPr>
-        <w:t>amount</w:t>
-      </w:r>
-      <w:proofErr w:type="gramEnd"/>
-      <w:r>
-        <w:rPr>
-          <w:rFonts w:ascii="Baskerville" w:hAnsi="Baskerville"/>
-          <w:sz w:val="20"/>
-          <w:szCs w:val="20"/>
-          <w:lang w:val="en-US"/>
-        </w:rPr>
-        <w:t xml:space="preserve"> of enemies coming to field and users mission is to not allow them to cross the finish line. Player will be given money for every enemy destroyed </w:t>
-      </w:r>
-      <w:r>
-        <w:rPr>
-          <w:rFonts w:ascii="Baskerville" w:hAnsi="Baskerville"/>
-          <w:sz w:val="20"/>
-          <w:szCs w:val="20"/>
-          <w:lang w:val="en-US"/>
-        </w:rPr>
-        <w:t xml:space="preserve">and after every round. User can win the game by deafening some fixed </w:t>
-      </w:r>
-      <w:proofErr w:type="gramStart"/>
-      <w:r>
-        <w:rPr>
-          <w:rFonts w:ascii="Baskerville" w:hAnsi="Baskerville"/>
-          <w:sz w:val="20"/>
-          <w:szCs w:val="20"/>
-          <w:lang w:val="en-US"/>
-        </w:rPr>
-        <w:t>amount</w:t>
-      </w:r>
-      <w:proofErr w:type="gramEnd"/>
-      <w:r>
-        <w:rPr>
-          <w:rFonts w:ascii="Baskerville" w:hAnsi="Baskerville"/>
-          <w:sz w:val="20"/>
-          <w:szCs w:val="20"/>
-          <w:lang w:val="en-US"/>
-        </w:rPr>
-        <w:t xml:space="preserve"> of rounds or lose the game by allowing to many enemies to cross the finish line. After winning the game user will have option to continue game, then game will continue until player loses it.</w:t>
+      <w:r>
+        <w:rPr>
+          <w:rFonts w:ascii="Baskerville" w:hAnsi="Baskerville"/>
+          <w:sz w:val="20"/>
+          <w:szCs w:val="20"/>
+          <w:lang w:val="en-US"/>
+        </w:rPr>
+        <w:t>number</w:t>
+      </w:r>
+      <w:r>
+        <w:rPr>
+          <w:rFonts w:ascii="Baskerville" w:hAnsi="Baskerville"/>
+          <w:sz w:val="20"/>
+          <w:szCs w:val="20"/>
+          <w:lang w:val="en-US"/>
+        </w:rPr>
+        <w:t xml:space="preserve"> of enemies coming to field and users mission is to not allow them to </w:t>
+      </w:r>
+      <w:r>
+        <w:rPr>
+          <w:rFonts w:ascii="Baskerville" w:hAnsi="Baskerville"/>
+          <w:sz w:val="20"/>
+          <w:szCs w:val="20"/>
+          <w:lang w:val="en-US"/>
+        </w:rPr>
+        <w:t>get to the end of the path</w:t>
+      </w:r>
+      <w:r>
+        <w:rPr>
+          <w:rFonts w:ascii="Baskerville" w:hAnsi="Baskerville"/>
+          <w:sz w:val="20"/>
+          <w:szCs w:val="20"/>
+          <w:lang w:val="en-US"/>
+        </w:rPr>
+        <w:t xml:space="preserve">. Player will be given money for every enemy destroyed </w:t>
+      </w:r>
+      <w:r>
+        <w:rPr>
+          <w:rFonts w:ascii="Baskerville" w:hAnsi="Baskerville"/>
+          <w:sz w:val="20"/>
+          <w:szCs w:val="20"/>
+          <w:lang w:val="en-US"/>
+        </w:rPr>
+        <w:t>and for every round finished.</w:t>
+      </w:r>
+      <w:r>
+        <w:rPr>
+          <w:rFonts w:ascii="Baskerville" w:hAnsi="Baskerville"/>
+          <w:sz w:val="20"/>
+          <w:szCs w:val="20"/>
+          <w:lang w:val="en-US"/>
+        </w:rPr>
+        <w:t xml:space="preserve"> User can win the game by d</w:t>
+      </w:r>
+      <w:r>
+        <w:rPr>
+          <w:rFonts w:ascii="Baskerville" w:hAnsi="Baskerville"/>
+          <w:sz w:val="20"/>
+          <w:szCs w:val="20"/>
+          <w:lang w:val="en-US"/>
+        </w:rPr>
+        <w:t>efeating</w:t>
+      </w:r>
+      <w:r>
+        <w:rPr>
+          <w:rFonts w:ascii="Baskerville" w:hAnsi="Baskerville"/>
+          <w:sz w:val="20"/>
+          <w:szCs w:val="20"/>
+          <w:lang w:val="en-US"/>
+        </w:rPr>
+        <w:t xml:space="preserve"> some fixed </w:t>
+      </w:r>
+      <w:r>
+        <w:rPr>
+          <w:rFonts w:ascii="Baskerville" w:hAnsi="Baskerville"/>
+          <w:sz w:val="20"/>
+          <w:szCs w:val="20"/>
+          <w:lang w:val="en-US"/>
+        </w:rPr>
+        <w:t>number</w:t>
+      </w:r>
+      <w:r>
+        <w:rPr>
+          <w:rFonts w:ascii="Baskerville" w:hAnsi="Baskerville"/>
+          <w:sz w:val="20"/>
+          <w:szCs w:val="20"/>
+          <w:lang w:val="en-US"/>
+        </w:rPr>
+        <w:t xml:space="preserve"> of rounds or lose the game by allowing to</w:t>
+      </w:r>
+      <w:r>
+        <w:rPr>
+          <w:rFonts w:ascii="Baskerville" w:hAnsi="Baskerville"/>
+          <w:sz w:val="20"/>
+          <w:szCs w:val="20"/>
+          <w:lang w:val="en-US"/>
+        </w:rPr>
+        <w:t>o</w:t>
+      </w:r>
+      <w:r>
+        <w:rPr>
+          <w:rFonts w:ascii="Baskerville" w:hAnsi="Baskerville"/>
+          <w:sz w:val="20"/>
+          <w:szCs w:val="20"/>
+          <w:lang w:val="en-US"/>
+        </w:rPr>
+        <w:t xml:space="preserve"> many enemies to cross the finish line. After winning the game user will have option to continue game, then game will continue until player loses it.</w:t>
       </w:r>
     </w:p>
     <w:p>
@@ -1379,7 +1490,7 @@
           <w:szCs w:val="20"/>
           <w:lang w:val="en-US"/>
         </w:rPr>
-        <w:t>Random generated level</w:t>
+        <w:t>Pre-existing levels</w:t>
       </w:r>
     </w:p>
     <w:p>
@@ -1403,7 +1514,16 @@
           <w:szCs w:val="20"/>
           <w:lang w:val="en-US"/>
         </w:rPr>
-        <w:t>Multiple Tower types</w:t>
+        <w:t>Random generated level</w:t>
+      </w:r>
+      <w:r>
+        <w:rPr>
+          <w:rFonts w:ascii="Baskerville" w:hAnsi="Baskerville"/>
+          <w:sz w:val="20"/>
+          <w:szCs w:val="20"/>
+          <w:lang w:val="en-US"/>
+        </w:rPr>
+        <w:t>s</w:t>
       </w:r>
     </w:p>
     <w:p>
@@ -1427,7 +1547,7 @@
           <w:szCs w:val="20"/>
           <w:lang w:val="en-US"/>
         </w:rPr>
-        <w:t>Multiple Enemy types</w:t>
+        <w:t>Multiple Tower types</w:t>
       </w:r>
     </w:p>
     <w:p>
@@ -1451,7 +1571,7 @@
           <w:szCs w:val="20"/>
           <w:lang w:val="en-US"/>
         </w:rPr>
-        <w:t>High score</w:t>
+        <w:t>Multiple Enemy types</w:t>
       </w:r>
     </w:p>
     <w:p>
@@ -1475,7 +1595,7 @@
           <w:szCs w:val="20"/>
           <w:lang w:val="en-US"/>
         </w:rPr>
-        <w:t>User interface</w:t>
+        <w:t>High score</w:t>
       </w:r>
     </w:p>
     <w:p>
@@ -1499,7 +1619,7 @@
           <w:szCs w:val="20"/>
           <w:lang w:val="en-US"/>
         </w:rPr>
-        <w:t>Mouse controls</w:t>
+        <w:t>User interface</w:t>
       </w:r>
     </w:p>
     <w:p>
@@ -1523,8 +1643,332 @@
           <w:szCs w:val="20"/>
           <w:lang w:val="en-US"/>
         </w:rPr>
+        <w:t>Mouse controls</w:t>
+      </w:r>
+    </w:p>
+    <w:p>
+      <w:pPr>
+        <w:pStyle w:val="Luettelokappale"/>
+        <w:numPr>
+          <w:ilvl w:val="0"/>
+          <w:numId w:val="2"/>
+        </w:numPr>
+        <w:rPr>
+          <w:rFonts w:ascii="Baskerville" w:hAnsi="Baskerville"/>
+          <w:sz w:val="20"/>
+          <w:szCs w:val="20"/>
+          <w:lang w:val="en-US"/>
+        </w:rPr>
+      </w:pPr>
+      <w:r>
+        <w:rPr>
+          <w:rFonts w:ascii="Baskerville" w:hAnsi="Baskerville"/>
+          <w:sz w:val="20"/>
+          <w:szCs w:val="20"/>
+          <w:lang w:val="en-US"/>
+        </w:rPr>
         <w:t>Multiple difficulties</w:t>
       </w:r>
+    </w:p>
+    <w:p>
+      <w:pPr>
+        <w:rPr>
+          <w:rFonts w:ascii="Baskerville" w:hAnsi="Baskerville"/>
+          <w:sz w:val="20"/>
+          <w:szCs w:val="20"/>
+          <w:lang w:val="en-US"/>
+        </w:rPr>
+      </w:pPr>
+    </w:p>
+    <w:p>
+      <w:pPr>
+        <w:rPr>
+          <w:rFonts w:ascii="Baskerville" w:hAnsi="Baskerville"/>
+          <w:sz w:val="20"/>
+          <w:szCs w:val="20"/>
+          <w:lang w:val="en-US"/>
+        </w:rPr>
+      </w:pPr>
+    </w:p>
+    <w:p>
+      <w:pPr>
+        <w:rPr>
+          <w:rFonts w:ascii="Baskerville" w:hAnsi="Baskerville"/>
+          <w:sz w:val="20"/>
+          <w:szCs w:val="20"/>
+          <w:lang w:val="en-US"/>
+        </w:rPr>
+      </w:pPr>
+    </w:p>
+    <w:p>
+      <w:pPr>
+        <w:rPr>
+          <w:rFonts w:ascii="Baskerville" w:hAnsi="Baskerville"/>
+          <w:sz w:val="20"/>
+          <w:szCs w:val="20"/>
+          <w:lang w:val="en-US"/>
+        </w:rPr>
+      </w:pPr>
+    </w:p>
+    <w:p>
+      <w:pPr>
+        <w:rPr>
+          <w:rFonts w:ascii="Baskerville" w:hAnsi="Baskerville"/>
+          <w:sz w:val="20"/>
+          <w:szCs w:val="20"/>
+          <w:lang w:val="en-US"/>
+        </w:rPr>
+      </w:pPr>
+    </w:p>
+    <w:p>
+      <w:pPr>
+        <w:rPr>
+          <w:rFonts w:ascii="Baskerville" w:hAnsi="Baskerville"/>
+          <w:sz w:val="20"/>
+          <w:szCs w:val="20"/>
+          <w:lang w:val="en-US"/>
+        </w:rPr>
+      </w:pPr>
+    </w:p>
+    <w:p>
+      <w:pPr>
+        <w:rPr>
+          <w:rFonts w:ascii="Baskerville" w:hAnsi="Baskerville"/>
+          <w:sz w:val="20"/>
+          <w:szCs w:val="20"/>
+          <w:lang w:val="en-US"/>
+        </w:rPr>
+      </w:pPr>
+    </w:p>
+    <w:p>
+      <w:pPr>
+        <w:rPr>
+          <w:rFonts w:ascii="Baskerville" w:hAnsi="Baskerville"/>
+          <w:sz w:val="20"/>
+          <w:szCs w:val="20"/>
+          <w:lang w:val="en-US"/>
+        </w:rPr>
+      </w:pPr>
+    </w:p>
+    <w:p>
+      <w:pPr>
+        <w:rPr>
+          <w:rFonts w:ascii="Baskerville" w:hAnsi="Baskerville"/>
+          <w:sz w:val="20"/>
+          <w:szCs w:val="20"/>
+          <w:lang w:val="en-US"/>
+        </w:rPr>
+      </w:pPr>
+    </w:p>
+    <w:p>
+      <w:pPr>
+        <w:rPr>
+          <w:rFonts w:ascii="Baskerville" w:hAnsi="Baskerville"/>
+          <w:sz w:val="20"/>
+          <w:szCs w:val="20"/>
+          <w:lang w:val="en-US"/>
+        </w:rPr>
+      </w:pPr>
+    </w:p>
+    <w:p>
+      <w:pPr>
+        <w:rPr>
+          <w:rFonts w:ascii="Baskerville" w:hAnsi="Baskerville"/>
+          <w:sz w:val="20"/>
+          <w:szCs w:val="20"/>
+          <w:lang w:val="en-US"/>
+        </w:rPr>
+      </w:pPr>
+    </w:p>
+    <w:p>
+      <w:pPr>
+        <w:rPr>
+          <w:rFonts w:ascii="Baskerville" w:hAnsi="Baskerville"/>
+          <w:sz w:val="20"/>
+          <w:szCs w:val="20"/>
+          <w:lang w:val="en-US"/>
+        </w:rPr>
+      </w:pPr>
+    </w:p>
+    <w:p>
+      <w:pPr>
+        <w:rPr>
+          <w:rFonts w:ascii="Baskerville" w:hAnsi="Baskerville"/>
+          <w:sz w:val="20"/>
+          <w:szCs w:val="20"/>
+          <w:lang w:val="en-US"/>
+        </w:rPr>
+      </w:pPr>
+    </w:p>
+    <w:p>
+      <w:pPr>
+        <w:rPr>
+          <w:rFonts w:ascii="Baskerville" w:hAnsi="Baskerville"/>
+          <w:sz w:val="20"/>
+          <w:szCs w:val="20"/>
+          <w:lang w:val="en-US"/>
+        </w:rPr>
+      </w:pPr>
+    </w:p>
+    <w:p>
+      <w:pPr>
+        <w:rPr>
+          <w:rFonts w:ascii="Baskerville" w:hAnsi="Baskerville"/>
+          <w:sz w:val="20"/>
+          <w:szCs w:val="20"/>
+          <w:lang w:val="en-US"/>
+        </w:rPr>
+      </w:pPr>
+    </w:p>
+    <w:p>
+      <w:pPr>
+        <w:rPr>
+          <w:rFonts w:ascii="Baskerville" w:hAnsi="Baskerville"/>
+          <w:sz w:val="20"/>
+          <w:szCs w:val="20"/>
+          <w:lang w:val="en-US"/>
+        </w:rPr>
+      </w:pPr>
+    </w:p>
+    <w:p>
+      <w:pPr>
+        <w:rPr>
+          <w:rFonts w:ascii="Baskerville" w:hAnsi="Baskerville"/>
+          <w:sz w:val="20"/>
+          <w:szCs w:val="20"/>
+          <w:lang w:val="en-US"/>
+        </w:rPr>
+      </w:pPr>
+    </w:p>
+    <w:p>
+      <w:pPr>
+        <w:rPr>
+          <w:rFonts w:ascii="Baskerville" w:hAnsi="Baskerville"/>
+          <w:sz w:val="20"/>
+          <w:szCs w:val="20"/>
+          <w:lang w:val="en-US"/>
+        </w:rPr>
+      </w:pPr>
+    </w:p>
+    <w:p>
+      <w:pPr>
+        <w:rPr>
+          <w:rFonts w:ascii="Baskerville" w:hAnsi="Baskerville"/>
+          <w:sz w:val="20"/>
+          <w:szCs w:val="20"/>
+          <w:lang w:val="en-US"/>
+        </w:rPr>
+      </w:pPr>
+    </w:p>
+    <w:p>
+      <w:pPr>
+        <w:rPr>
+          <w:rFonts w:ascii="Baskerville" w:hAnsi="Baskerville"/>
+          <w:sz w:val="20"/>
+          <w:szCs w:val="20"/>
+          <w:lang w:val="en-US"/>
+        </w:rPr>
+      </w:pPr>
+    </w:p>
+    <w:p>
+      <w:pPr>
+        <w:rPr>
+          <w:rFonts w:ascii="Baskerville" w:hAnsi="Baskerville"/>
+          <w:sz w:val="20"/>
+          <w:szCs w:val="20"/>
+          <w:lang w:val="en-US"/>
+        </w:rPr>
+      </w:pPr>
+    </w:p>
+    <w:p>
+      <w:pPr>
+        <w:rPr>
+          <w:rFonts w:ascii="Baskerville" w:hAnsi="Baskerville"/>
+          <w:sz w:val="20"/>
+          <w:szCs w:val="20"/>
+          <w:lang w:val="en-US"/>
+        </w:rPr>
+      </w:pPr>
+    </w:p>
+    <w:p>
+      <w:pPr>
+        <w:rPr>
+          <w:rFonts w:ascii="Baskerville" w:hAnsi="Baskerville"/>
+          <w:sz w:val="20"/>
+          <w:szCs w:val="20"/>
+          <w:lang w:val="en-US"/>
+        </w:rPr>
+      </w:pPr>
+    </w:p>
+    <w:p>
+      <w:pPr>
+        <w:rPr>
+          <w:rFonts w:ascii="Baskerville" w:hAnsi="Baskerville"/>
+          <w:sz w:val="20"/>
+          <w:szCs w:val="20"/>
+          <w:lang w:val="en-US"/>
+        </w:rPr>
+      </w:pPr>
+    </w:p>
+    <w:p>
+      <w:pPr>
+        <w:rPr>
+          <w:rFonts w:ascii="Baskerville" w:hAnsi="Baskerville"/>
+          <w:sz w:val="20"/>
+          <w:szCs w:val="20"/>
+          <w:lang w:val="en-US"/>
+        </w:rPr>
+      </w:pPr>
+    </w:p>
+    <w:p>
+      <w:pPr>
+        <w:rPr>
+          <w:rFonts w:ascii="Baskerville" w:hAnsi="Baskerville"/>
+          <w:sz w:val="20"/>
+          <w:szCs w:val="20"/>
+          <w:lang w:val="en-US"/>
+        </w:rPr>
+      </w:pPr>
+    </w:p>
+    <w:p>
+      <w:pPr>
+        <w:rPr>
+          <w:rFonts w:ascii="Baskerville" w:hAnsi="Baskerville"/>
+          <w:sz w:val="20"/>
+          <w:szCs w:val="20"/>
+          <w:lang w:val="en-US"/>
+        </w:rPr>
+      </w:pPr>
+    </w:p>
+    <w:p>
+      <w:pPr>
+        <w:rPr>
+          <w:rFonts w:ascii="Baskerville" w:hAnsi="Baskerville"/>
+          <w:sz w:val="20"/>
+          <w:szCs w:val="20"/>
+          <w:lang w:val="en-US"/>
+        </w:rPr>
+      </w:pPr>
+    </w:p>
+    <w:p>
+      <w:pPr>
+        <w:rPr>
+          <w:rFonts w:ascii="Baskerville" w:hAnsi="Baskerville"/>
+          <w:sz w:val="20"/>
+          <w:szCs w:val="20"/>
+          <w:lang w:val="en-US"/>
+        </w:rPr>
+      </w:pPr>
+    </w:p>
+    <w:p>
+      <w:pPr>
+        <w:rPr>
+          <w:rFonts w:ascii="Baskerville" w:hAnsi="Baskerville"/>
+          <w:sz w:val="20"/>
+          <w:szCs w:val="20"/>
+          <w:lang w:val="en-US"/>
+        </w:rPr>
+      </w:pPr>
     </w:p>
     <w:p>
       <w:pPr>
@@ -1567,7 +2011,71 @@
           <w:szCs w:val="28"/>
           <w:lang w:val="en-US"/>
         </w:rPr>
+        <w:lastRenderedPageBreak/>
         <w:t>High-level structure</w:t>
+      </w:r>
+    </w:p>
+    <w:p>
+      <w:pPr>
+        <w:ind w:left="360"/>
+        <w:rPr>
+          <w:rFonts w:ascii="Baskerville" w:hAnsi="Baskerville"/>
+          <w:color w:val="FF0000"/>
+          <w:sz w:val="28"/>
+          <w:szCs w:val="28"/>
+          <w:lang w:val="en-US"/>
+        </w:rPr>
+      </w:pPr>
+      <w:r>
+        <w:rPr>
+          <w:rFonts w:ascii="Baskerville" w:hAnsi="Baskerville"/>
+          <w:noProof/>
+          <w:color w:val="FF0000"/>
+          <w:sz w:val="28"/>
+          <w:szCs w:val="28"/>
+          <w:lang w:val="en-US"/>
+        </w:rPr>
+        <w:drawing>
+          <wp:inline distT="0" distB="0" distL="0" distR="0" wp14:anchorId="6ED06A3D" wp14:editId="73F89914">
+            <wp:extent cx="6072714" cy="8593666"/>
+            <wp:effectExtent l="0" t="0" r="0" b="4445"/>
+            <wp:docPr id="1479253877" name="Kuva 1"/>
+            <wp:cNvGraphicFramePr>
+              <a:graphicFrameLocks xmlns:a="http://schemas.openxmlformats.org/drawingml/2006/main" noChangeAspect="1"/>
+            </wp:cNvGraphicFramePr>
+            <a:graphic xmlns:a="http://schemas.openxmlformats.org/drawingml/2006/main">
+              <a:graphicData uri="http://schemas.openxmlformats.org/drawingml/2006/picture">
+                <pic:pic xmlns:pic="http://schemas.openxmlformats.org/drawingml/2006/picture">
+                  <pic:nvPicPr>
+                    <pic:cNvPr id="1479253877" name="Kuva 1479253877"/>
+                    <pic:cNvPicPr/>
+                  </pic:nvPicPr>
+                  <pic:blipFill>
+                    <a:blip r:embed="rId5">
+                      <a:extLst>
+                        <a:ext uri="{28A0092B-C50C-407E-A947-70E740481C1C}">
+                          <a14:useLocalDpi xmlns:a14="http://schemas.microsoft.com/office/drawing/2010/main" val="0"/>
+                        </a:ext>
+                      </a:extLst>
+                    </a:blip>
+                    <a:stretch>
+                      <a:fillRect/>
+                    </a:stretch>
+                  </pic:blipFill>
+                  <pic:spPr>
+                    <a:xfrm>
+                      <a:off x="0" y="0"/>
+                      <a:ext cx="6076769" cy="8599405"/>
+                    </a:xfrm>
+                    <a:prstGeom prst="rect">
+                      <a:avLst/>
+                    </a:prstGeom>
+                  </pic:spPr>
+                </pic:pic>
+              </a:graphicData>
+            </a:graphic>
+          </wp:inline>
+        </w:drawing>
       </w:r>
     </w:p>
     <w:p>
@@ -1602,17 +2110,15 @@
         </w:rPr>
         <w:t xml:space="preserve">Game will consist </w:t>
       </w:r>
-      <w:proofErr w:type="gramStart"/>
-      <w:r>
-        <w:rPr>
-          <w:rFonts w:ascii="Baskerville" w:hAnsi="Baskerville"/>
-          <w:sz w:val="20"/>
-          <w:szCs w:val="20"/>
-          <w:lang w:val="en-US"/>
-        </w:rPr>
-        <w:t>on</w:t>
-      </w:r>
-      <w:proofErr w:type="gramEnd"/>
+      <w:r>
+        <w:rPr>
+          <w:rFonts w:ascii="Baskerville" w:hAnsi="Baskerville"/>
+          <w:sz w:val="20"/>
+          <w:szCs w:val="20"/>
+          <w:lang w:val="en-US"/>
+        </w:rPr>
+        <w:t>of</w:t>
+      </w:r>
       <w:r>
         <w:rPr>
           <w:rFonts w:ascii="Baskerville" w:hAnsi="Baskerville"/>
@@ -1631,17 +2137,6 @@
         </w:rPr>
         <w:t xml:space="preserve">3 simple methods, one of them starts the game, one quits and one of them updates. </w:t>
       </w:r>
-    </w:p>
-    <w:p>
-      <w:pPr>
-        <w:jc w:val="both"/>
-        <w:rPr>
-          <w:rFonts w:ascii="Baskerville" w:hAnsi="Baskerville"/>
-          <w:sz w:val="20"/>
-          <w:szCs w:val="20"/>
-          <w:lang w:val="en-US"/>
-        </w:rPr>
-      </w:pPr>
     </w:p>
     <w:p>
       <w:pPr>
@@ -1654,113 +2149,6 @@
           <w:lang w:val="en-US"/>
         </w:rPr>
       </w:pPr>
-      <w:r>
-        <w:rPr>
-          <w:rFonts w:ascii="Baskerville" w:hAnsi="Baskerville"/>
-          <w:sz w:val="20"/>
-          <w:szCs w:val="20"/>
-          <w:lang w:val="en-US"/>
-        </w:rPr>
-        <w:t xml:space="preserve">We will have one Object class </w:t>
-      </w:r>
-      <w:r>
-        <w:rPr>
-          <w:rFonts w:ascii="Baskerville" w:hAnsi="Baskerville"/>
-          <w:sz w:val="20"/>
-          <w:szCs w:val="20"/>
-          <w:lang w:val="en-US"/>
-        </w:rPr>
-        <w:t xml:space="preserve">that will have </w:t>
-      </w:r>
-      <w:r>
-        <w:rPr>
-          <w:rFonts w:ascii="Baskerville" w:hAnsi="Baskerville"/>
-          <w:sz w:val="20"/>
-          <w:szCs w:val="20"/>
-          <w:lang w:val="en-US"/>
-        </w:rPr>
-        <w:t xml:space="preserve">all moving parts stored in it. Object class will have to big subclasses Tower and Enemies. And </w:t>
-      </w:r>
-      <w:proofErr w:type="gramStart"/>
-      <w:r>
-        <w:rPr>
-          <w:rFonts w:ascii="Baskerville" w:hAnsi="Baskerville"/>
-          <w:sz w:val="20"/>
-          <w:szCs w:val="20"/>
-          <w:lang w:val="en-US"/>
-        </w:rPr>
-        <w:t>this subclasses</w:t>
-      </w:r>
-      <w:proofErr w:type="gramEnd"/>
-      <w:r>
-        <w:rPr>
-          <w:rFonts w:ascii="Baskerville" w:hAnsi="Baskerville"/>
-          <w:sz w:val="20"/>
-          <w:szCs w:val="20"/>
-          <w:lang w:val="en-US"/>
-        </w:rPr>
-        <w:t xml:space="preserve"> will have smaller subclasses for every type of defender or attacker. All objects have variables HP, damage, texture, shape, attack speed and range so </w:t>
-      </w:r>
-      <w:proofErr w:type="gramStart"/>
-      <w:r>
-        <w:rPr>
-          <w:rFonts w:ascii="Baskerville" w:hAnsi="Baskerville"/>
-          <w:sz w:val="20"/>
-          <w:szCs w:val="20"/>
-          <w:lang w:val="en-US"/>
-        </w:rPr>
-        <w:t>this variables</w:t>
-      </w:r>
-      <w:proofErr w:type="gramEnd"/>
-      <w:r>
-        <w:rPr>
-          <w:rFonts w:ascii="Baskerville" w:hAnsi="Baskerville"/>
-          <w:sz w:val="20"/>
-          <w:szCs w:val="20"/>
-          <w:lang w:val="en-US"/>
-        </w:rPr>
-        <w:t xml:space="preserve"> will be stored in Object class. </w:t>
-      </w:r>
-      <w:proofErr w:type="gramStart"/>
-      <w:r>
-        <w:rPr>
-          <w:rFonts w:ascii="Baskerville" w:hAnsi="Baskerville"/>
-          <w:sz w:val="20"/>
-          <w:szCs w:val="20"/>
-          <w:lang w:val="en-US"/>
-        </w:rPr>
-        <w:t>Also</w:t>
-      </w:r>
-      <w:proofErr w:type="gramEnd"/>
-      <w:r>
-        <w:rPr>
-          <w:rFonts w:ascii="Baskerville" w:hAnsi="Baskerville"/>
-          <w:sz w:val="20"/>
-          <w:szCs w:val="20"/>
-          <w:lang w:val="en-US"/>
-        </w:rPr>
-        <w:t xml:space="preserve"> Object class has two virtual functions </w:t>
-      </w:r>
-      <w:proofErr w:type="spellStart"/>
-      <w:r>
-        <w:rPr>
-          <w:rFonts w:ascii="Baskerville" w:hAnsi="Baskerville"/>
-          <w:sz w:val="20"/>
-          <w:szCs w:val="20"/>
-          <w:lang w:val="en-US"/>
-        </w:rPr>
-        <w:t>playSound</w:t>
-      </w:r>
-      <w:proofErr w:type="spellEnd"/>
-      <w:r>
-        <w:rPr>
-          <w:rFonts w:ascii="Baskerville" w:hAnsi="Baskerville"/>
-          <w:sz w:val="20"/>
-          <w:szCs w:val="20"/>
-          <w:lang w:val="en-US"/>
-        </w:rPr>
-        <w:t xml:space="preserve"> and attack. Enemies will have two separate variables defense and speed and own function move. Towers will have cost and level as their own variable.</w:t>
-      </w:r>
     </w:p>
     <w:p>
       <w:pPr>
@@ -1773,6 +2161,60 @@
           <w:lang w:val="en-US"/>
         </w:rPr>
       </w:pPr>
+      <w:r>
+        <w:rPr>
+          <w:rFonts w:ascii="Baskerville" w:hAnsi="Baskerville"/>
+          <w:sz w:val="20"/>
+          <w:szCs w:val="20"/>
+          <w:lang w:val="en-US"/>
+        </w:rPr>
+        <w:t xml:space="preserve">We will have one level class that will have all moving parts stored in it. It will contain current cash and lives situation </w:t>
+      </w:r>
+      <w:r>
+        <w:rPr>
+          <w:rFonts w:ascii="Baskerville" w:hAnsi="Baskerville"/>
+          <w:sz w:val="20"/>
+          <w:szCs w:val="20"/>
+          <w:lang w:val="en-US"/>
+        </w:rPr>
+        <w:t xml:space="preserve">of the player. </w:t>
+      </w:r>
+      <w:r>
+        <w:rPr>
+          <w:rFonts w:ascii="Baskerville" w:hAnsi="Baskerville"/>
+          <w:sz w:val="20"/>
+          <w:szCs w:val="20"/>
+          <w:lang w:val="en-US"/>
+        </w:rPr>
+        <w:t>Also,</w:t>
+      </w:r>
+      <w:r>
+        <w:rPr>
+          <w:rFonts w:ascii="Baskerville" w:hAnsi="Baskerville"/>
+          <w:sz w:val="20"/>
+          <w:szCs w:val="20"/>
+          <w:lang w:val="en-US"/>
+        </w:rPr>
+        <w:t xml:space="preserve"> class will contain matrix map squares that will contain all objects that are in the that square. Class will </w:t>
+      </w:r>
+      <w:r>
+        <w:rPr>
+          <w:rFonts w:ascii="Baskerville" w:hAnsi="Baskerville"/>
+          <w:sz w:val="20"/>
+          <w:szCs w:val="20"/>
+          <w:lang w:val="en-US"/>
+        </w:rPr>
+        <w:t>multiple</w:t>
+      </w:r>
+      <w:r>
+        <w:rPr>
+          <w:rFonts w:ascii="Baskerville" w:hAnsi="Baskerville"/>
+          <w:sz w:val="20"/>
+          <w:szCs w:val="20"/>
+          <w:lang w:val="en-US"/>
+        </w:rPr>
+        <w:t xml:space="preserve"> functions as calculateCash and isComplete.</w:t>
+      </w:r>
     </w:p>
     <w:p>
       <w:pPr>
@@ -1785,53 +2227,6 @@
           <w:lang w:val="en-US"/>
         </w:rPr>
       </w:pPr>
-      <w:r>
-        <w:rPr>
-          <w:rFonts w:ascii="Baskerville" w:hAnsi="Baskerville"/>
-          <w:sz w:val="20"/>
-          <w:szCs w:val="20"/>
-          <w:lang w:val="en-US"/>
-        </w:rPr>
-        <w:t>We are planning to make map 10x10 grid.</w:t>
-      </w:r>
-      <w:r>
-        <w:rPr>
-          <w:rFonts w:ascii="Baskerville" w:hAnsi="Baskerville"/>
-          <w:sz w:val="20"/>
-          <w:szCs w:val="20"/>
-          <w:lang w:val="en-US"/>
-        </w:rPr>
-        <w:t xml:space="preserve"> Map data will be stored in 2d </w:t>
-      </w:r>
-      <w:proofErr w:type="gramStart"/>
-      <w:r>
-        <w:rPr>
-          <w:rFonts w:ascii="Baskerville" w:hAnsi="Baskerville"/>
-          <w:sz w:val="20"/>
-          <w:szCs w:val="20"/>
-          <w:lang w:val="en-US"/>
-        </w:rPr>
-        <w:t>vector</w:t>
-      </w:r>
-      <w:proofErr w:type="gramEnd"/>
-      <w:r>
-        <w:rPr>
-          <w:rFonts w:ascii="Baskerville" w:hAnsi="Baskerville"/>
-          <w:sz w:val="20"/>
-          <w:szCs w:val="20"/>
-          <w:lang w:val="en-US"/>
-        </w:rPr>
-        <w:t xml:space="preserve"> and every object will have shape </w:t>
-      </w:r>
-      <w:r>
-        <w:rPr>
-          <w:rFonts w:ascii="Baskerville" w:hAnsi="Baskerville"/>
-          <w:sz w:val="20"/>
-          <w:szCs w:val="20"/>
-          <w:lang w:val="en-US"/>
-        </w:rPr>
-        <w:t>class that will store their position on the map as (x, y) coordinates. We will have existing maps in our game that form which user can select one to play or user can generate fully random level using our map generator.</w:t>
-      </w:r>
     </w:p>
     <w:p>
       <w:pPr>
@@ -1844,6 +2239,15 @@
           <w:lang w:val="en-US"/>
         </w:rPr>
       </w:pPr>
+      <w:r>
+        <w:rPr>
+          <w:rFonts w:ascii="Baskerville" w:hAnsi="Baskerville"/>
+          <w:sz w:val="20"/>
+          <w:szCs w:val="20"/>
+          <w:lang w:val="en-US"/>
+        </w:rPr>
+        <w:t>Square class will be class for storing all data in specific part of the map. Class will have variables x, y and list of all objects that are in it.</w:t>
+      </w:r>
     </w:p>
     <w:p>
       <w:pPr>
@@ -1856,45 +2260,165 @@
           <w:lang w:val="en-US"/>
         </w:rPr>
       </w:pPr>
-      <w:r>
-        <w:rPr>
-          <w:rFonts w:ascii="Baskerville" w:hAnsi="Baskerville"/>
-          <w:sz w:val="20"/>
-          <w:szCs w:val="20"/>
-          <w:lang w:val="en-US"/>
-        </w:rPr>
-        <w:t xml:space="preserve">All basic parameters of the game such are resolution and graphics will be stored in the game class. </w:t>
-      </w:r>
-      <w:proofErr w:type="gramStart"/>
-      <w:r>
-        <w:rPr>
-          <w:rFonts w:ascii="Baskerville" w:hAnsi="Baskerville"/>
-          <w:sz w:val="20"/>
-          <w:szCs w:val="20"/>
-          <w:lang w:val="en-US"/>
-        </w:rPr>
-        <w:t>Also</w:t>
-      </w:r>
-      <w:proofErr w:type="gramEnd"/>
-      <w:r>
-        <w:rPr>
-          <w:rFonts w:ascii="Baskerville" w:hAnsi="Baskerville"/>
-          <w:sz w:val="20"/>
-          <w:szCs w:val="20"/>
-          <w:lang w:val="en-US"/>
-        </w:rPr>
-        <w:t xml:space="preserve"> all game data such are vector of towers or vector of enemies will be stored in Game class to.</w:t>
-      </w:r>
-    </w:p>
-    <w:p>
-      <w:pPr>
-        <w:rPr>
-          <w:rFonts w:ascii="Baskerville" w:hAnsi="Baskerville"/>
-          <w:sz w:val="20"/>
-          <w:szCs w:val="20"/>
-          <w:lang w:val="en-US"/>
-        </w:rPr>
-      </w:pPr>
+    </w:p>
+    <w:p>
+      <w:pPr>
+        <w:ind w:left="360"/>
+        <w:jc w:val="both"/>
+        <w:rPr>
+          <w:rFonts w:ascii="Baskerville" w:hAnsi="Baskerville"/>
+          <w:sz w:val="20"/>
+          <w:szCs w:val="20"/>
+          <w:lang w:val="en-US"/>
+        </w:rPr>
+      </w:pPr>
+      <w:r>
+        <w:rPr>
+          <w:rFonts w:ascii="Baskerville" w:hAnsi="Baskerville"/>
+          <w:sz w:val="20"/>
+          <w:szCs w:val="20"/>
+          <w:lang w:val="en-US"/>
+        </w:rPr>
+        <w:t xml:space="preserve">To store all towers and enemies we will have object class. Class will have multiple variables as HP and damage and few virtual </w:t>
+      </w:r>
+      <w:r>
+        <w:rPr>
+          <w:rFonts w:ascii="Baskerville" w:hAnsi="Baskerville"/>
+          <w:sz w:val="20"/>
+          <w:szCs w:val="20"/>
+          <w:lang w:val="en-US"/>
+        </w:rPr>
+        <w:t>functions</w:t>
+      </w:r>
+      <w:r>
+        <w:rPr>
+          <w:rFonts w:ascii="Baskerville" w:hAnsi="Baskerville"/>
+          <w:sz w:val="20"/>
+          <w:szCs w:val="20"/>
+          <w:lang w:val="en-US"/>
+        </w:rPr>
+        <w:t xml:space="preserve"> as playSound and attack. Under object class there will be Tower and Enemy classes. Tower class contains all defense </w:t>
+      </w:r>
+      <w:r>
+        <w:rPr>
+          <w:rFonts w:ascii="Baskerville" w:hAnsi="Baskerville"/>
+          <w:sz w:val="20"/>
+          <w:szCs w:val="20"/>
+          <w:lang w:val="en-US"/>
+        </w:rPr>
+        <w:t>objects and</w:t>
+      </w:r>
+      <w:r>
+        <w:rPr>
+          <w:rFonts w:ascii="Baskerville" w:hAnsi="Baskerville"/>
+          <w:sz w:val="20"/>
+          <w:szCs w:val="20"/>
+          <w:lang w:val="en-US"/>
+        </w:rPr>
+        <w:t xml:space="preserve"> will have variable cost and function level up. Enemy class will be same but for enemies and will have variable defense and speed.</w:t>
+      </w:r>
+    </w:p>
+    <w:p>
+      <w:pPr>
+        <w:ind w:left="360"/>
+        <w:jc w:val="both"/>
+        <w:rPr>
+          <w:rFonts w:ascii="Baskerville" w:hAnsi="Baskerville"/>
+          <w:sz w:val="20"/>
+          <w:szCs w:val="20"/>
+          <w:lang w:val="en-US"/>
+        </w:rPr>
+      </w:pPr>
+    </w:p>
+    <w:p>
+      <w:pPr>
+        <w:ind w:left="360"/>
+        <w:jc w:val="both"/>
+        <w:rPr>
+          <w:rFonts w:ascii="Baskerville" w:hAnsi="Baskerville"/>
+          <w:sz w:val="20"/>
+          <w:szCs w:val="20"/>
+          <w:lang w:val="en-US"/>
+        </w:rPr>
+      </w:pPr>
+      <w:r>
+        <w:rPr>
+          <w:rFonts w:ascii="Baskerville" w:hAnsi="Baskerville"/>
+          <w:sz w:val="20"/>
+          <w:szCs w:val="20"/>
+          <w:lang w:val="en-US"/>
+        </w:rPr>
+        <w:t xml:space="preserve">We are planning to make map 10x10 size. We will have pre-existing maps that will be stored in .txt file and can be loaded from main menu. </w:t>
+      </w:r>
+      <w:r>
+        <w:rPr>
+          <w:rFonts w:ascii="Baskerville" w:hAnsi="Baskerville"/>
+          <w:sz w:val="20"/>
+          <w:szCs w:val="20"/>
+          <w:lang w:val="en-US"/>
+        </w:rPr>
+        <w:t>Also,</w:t>
+      </w:r>
+      <w:r>
+        <w:rPr>
+          <w:rFonts w:ascii="Baskerville" w:hAnsi="Baskerville"/>
+          <w:sz w:val="20"/>
+          <w:szCs w:val="20"/>
+          <w:lang w:val="en-US"/>
+        </w:rPr>
+        <w:t xml:space="preserve"> we will have option to randomly generate </w:t>
+      </w:r>
+      <w:r>
+        <w:rPr>
+          <w:rFonts w:ascii="Baskerville" w:hAnsi="Baskerville"/>
+          <w:sz w:val="20"/>
+          <w:szCs w:val="20"/>
+          <w:lang w:val="en-US"/>
+        </w:rPr>
+        <w:t>map.</w:t>
+      </w:r>
+    </w:p>
+    <w:p>
+      <w:pPr>
+        <w:ind w:left="360"/>
+        <w:jc w:val="both"/>
+        <w:rPr>
+          <w:rFonts w:ascii="Baskerville" w:hAnsi="Baskerville"/>
+          <w:sz w:val="20"/>
+          <w:szCs w:val="20"/>
+          <w:lang w:val="en-US"/>
+        </w:rPr>
+      </w:pPr>
+    </w:p>
+    <w:p>
+      <w:pPr>
+        <w:ind w:left="360"/>
+        <w:jc w:val="both"/>
+        <w:rPr>
+          <w:rFonts w:ascii="Baskerville" w:hAnsi="Baskerville"/>
+          <w:sz w:val="20"/>
+          <w:szCs w:val="20"/>
+          <w:lang w:val="en-US"/>
+        </w:rPr>
+      </w:pPr>
+      <w:r>
+        <w:rPr>
+          <w:rFonts w:ascii="Baskerville" w:hAnsi="Baskerville"/>
+          <w:sz w:val="20"/>
+          <w:szCs w:val="20"/>
+          <w:lang w:val="en-US"/>
+        </w:rPr>
+        <w:t>All basic parameters of the game such are resolution and graphics will be stored in the game class.</w:t>
+      </w:r>
+      <w:r>
+        <w:rPr>
+          <w:rFonts w:ascii="Baskerville" w:hAnsi="Baskerville"/>
+          <w:sz w:val="20"/>
+          <w:szCs w:val="20"/>
+          <w:lang w:val="en-US"/>
+        </w:rPr>
+        <w:t xml:space="preserve"> </w:t>
+      </w:r>
     </w:p>
     <w:p>
       <w:pPr>
@@ -1958,19 +2482,8 @@
           <w:szCs w:val="20"/>
           <w:lang w:val="en-US"/>
         </w:rPr>
-        <w:t xml:space="preserve">We are planning to use only one external </w:t>
-      </w:r>
-      <w:proofErr w:type="gramStart"/>
-      <w:r>
-        <w:rPr>
-          <w:rFonts w:ascii="Baskerville" w:hAnsi="Baskerville"/>
-          <w:sz w:val="20"/>
-          <w:szCs w:val="20"/>
-          <w:lang w:val="en-US"/>
-        </w:rPr>
-        <w:t>library</w:t>
-      </w:r>
-      <w:proofErr w:type="gramEnd"/>
+        <w:t>We are planning to use only one external library</w:t>
+      </w:r>
     </w:p>
     <w:p>
       <w:pPr>
@@ -2005,6 +2518,15 @@
         </w:rPr>
         <w:t>L</w:t>
       </w:r>
+      <w:r>
+        <w:rPr>
+          <w:rFonts w:ascii="Baskerville" w:hAnsi="Baskerville"/>
+          <w:sz w:val="20"/>
+          <w:szCs w:val="20"/>
+          <w:lang w:val="en-US"/>
+        </w:rPr>
+        <w:t xml:space="preserve"> or Qt</w:t>
+      </w:r>
     </w:p>
     <w:p>
       <w:pPr>
@@ -2035,36 +2557,7 @@
           <w:szCs w:val="20"/>
           <w:lang w:val="en-US"/>
         </w:rPr>
-        <w:t xml:space="preserve">In </w:t>
-      </w:r>
-      <w:proofErr w:type="spellStart"/>
-      <w:r>
-        <w:rPr>
-          <w:rFonts w:ascii="Baskerville" w:hAnsi="Baskerville"/>
-          <w:sz w:val="20"/>
-          <w:szCs w:val="20"/>
-          <w:lang w:val="en-US"/>
-        </w:rPr>
-        <w:t>out</w:t>
-      </w:r>
-      <w:proofErr w:type="spellEnd"/>
-      <w:r>
-        <w:rPr>
-          <w:rFonts w:ascii="Baskerville" w:hAnsi="Baskerville"/>
-          <w:sz w:val="20"/>
-          <w:szCs w:val="20"/>
-          <w:lang w:val="en-US"/>
-        </w:rPr>
-        <w:t xml:space="preserve"> opinion we will need only one library for the graphics of our game. We haven’t yet worked with the SFML library so out opinion might change in the process. This change is possible on the first week of the </w:t>
-      </w:r>
-      <w:r>
-        <w:rPr>
-          <w:rFonts w:ascii="Baskerville" w:hAnsi="Baskerville"/>
-          <w:sz w:val="20"/>
-          <w:szCs w:val="20"/>
-          <w:lang w:val="en-US"/>
-        </w:rPr>
-        <w:t>development phase.</w:t>
+        <w:t xml:space="preserve">We are planning to use one of upper mentioned libraries, we haven’t decided which one. </w:t>
       </w:r>
     </w:p>
     <w:p>
@@ -2074,37 +2567,6 @@
           <w:rFonts w:ascii="Baskerville" w:hAnsi="Baskerville"/>
           <w:sz w:val="20"/>
           <w:szCs w:val="20"/>
-          <w:lang w:val="en-US"/>
-        </w:rPr>
-      </w:pPr>
-    </w:p>
-    <w:p>
-      <w:pPr>
-        <w:ind w:left="360"/>
-        <w:rPr>
-          <w:rFonts w:ascii="Baskerville" w:hAnsi="Baskerville"/>
-          <w:sz w:val="20"/>
-          <w:szCs w:val="20"/>
-          <w:lang w:val="en-US"/>
-        </w:rPr>
-      </w:pPr>
-    </w:p>
-    <w:p>
-      <w:pPr>
-        <w:rPr>
-          <w:rFonts w:ascii="Baskerville" w:hAnsi="Baskerville"/>
-          <w:sz w:val="28"/>
-          <w:szCs w:val="28"/>
-          <w:lang w:val="en-US"/>
-        </w:rPr>
-      </w:pPr>
-    </w:p>
-    <w:p>
-      <w:pPr>
-        <w:rPr>
-          <w:rFonts w:ascii="Baskerville" w:hAnsi="Baskerville"/>
-          <w:sz w:val="28"/>
-          <w:szCs w:val="28"/>
           <w:lang w:val="en-US"/>
         </w:rPr>
       </w:pPr>
@@ -2140,7 +2602,6 @@
           <w:szCs w:val="28"/>
           <w:lang w:val="en-US"/>
         </w:rPr>
-        <w:lastRenderedPageBreak/>
         <w:t>Division of work</w:t>
       </w:r>
     </w:p>
@@ -2213,25 +2674,16 @@
           <w:szCs w:val="20"/>
           <w:lang w:val="en-US"/>
         </w:rPr>
-        <w:t>Level class: Mi</w:t>
-      </w:r>
-      <w:r>
-        <w:rPr>
-          <w:rFonts w:ascii="Baskerville" w:hAnsi="Baskerville"/>
-          <w:sz w:val="20"/>
-          <w:szCs w:val="20"/>
-          <w:lang w:val="en-US"/>
-        </w:rPr>
-        <w:t>khail</w:t>
-      </w:r>
-      <w:r>
-        <w:rPr>
-          <w:rFonts w:ascii="Baskerville" w:hAnsi="Baskerville"/>
-          <w:sz w:val="20"/>
-          <w:szCs w:val="20"/>
-          <w:lang w:val="en-US"/>
-        </w:rPr>
-        <w:t xml:space="preserve"> and Leo</w:t>
+        <w:t xml:space="preserve">Level class: </w:t>
+      </w:r>
+      <w:r>
+        <w:rPr>
+          <w:rFonts w:ascii="Baskerville" w:hAnsi="Baskerville"/>
+          <w:sz w:val="20"/>
+          <w:szCs w:val="20"/>
+          <w:lang w:val="en-US"/>
+        </w:rPr>
+        <w:t>Kalle, Mikhail and (Leo)</w:t>
       </w:r>
     </w:p>
     <w:p>
@@ -2255,7 +2707,7 @@
           <w:szCs w:val="20"/>
           <w:lang w:val="en-US"/>
         </w:rPr>
-        <w:t>Graphics: Aki and Leo</w:t>
+        <w:t>External libraries: Kalle</w:t>
       </w:r>
     </w:p>
     <w:p>
@@ -2279,7 +2731,34 @@
           <w:szCs w:val="20"/>
           <w:lang w:val="en-US"/>
         </w:rPr>
-        <w:t>UI / GUI: All</w:t>
+        <w:t xml:space="preserve">Graphics: Aki and </w:t>
+      </w:r>
+      <w:r>
+        <w:rPr>
+          <w:rFonts w:ascii="Baskerville" w:hAnsi="Baskerville"/>
+          <w:sz w:val="20"/>
+          <w:szCs w:val="20"/>
+          <w:lang w:val="en-US"/>
+        </w:rPr>
+        <w:t>(</w:t>
+      </w:r>
+      <w:r>
+        <w:rPr>
+          <w:rFonts w:ascii="Baskerville" w:hAnsi="Baskerville"/>
+          <w:sz w:val="20"/>
+          <w:szCs w:val="20"/>
+          <w:lang w:val="en-US"/>
+        </w:rPr>
+        <w:t>Leo</w:t>
+      </w:r>
+      <w:r>
+        <w:rPr>
+          <w:rFonts w:ascii="Baskerville" w:hAnsi="Baskerville"/>
+          <w:sz w:val="20"/>
+          <w:szCs w:val="20"/>
+          <w:lang w:val="en-US"/>
+        </w:rPr>
+        <w:t>)</w:t>
       </w:r>
     </w:p>
     <w:p>
@@ -2303,6 +2782,39 @@
           <w:szCs w:val="20"/>
           <w:lang w:val="en-US"/>
         </w:rPr>
+        <w:t xml:space="preserve">UI / GUI: </w:t>
+      </w:r>
+      <w:r>
+        <w:rPr>
+          <w:rFonts w:ascii="Baskerville" w:hAnsi="Baskerville"/>
+          <w:sz w:val="20"/>
+          <w:szCs w:val="20"/>
+          <w:lang w:val="en-US"/>
+        </w:rPr>
+        <w:t>All</w:t>
+      </w:r>
+    </w:p>
+    <w:p>
+      <w:pPr>
+        <w:pStyle w:val="Luettelokappale"/>
+        <w:numPr>
+          <w:ilvl w:val="0"/>
+          <w:numId w:val="2"/>
+        </w:numPr>
+        <w:rPr>
+          <w:rFonts w:ascii="Baskerville" w:hAnsi="Baskerville"/>
+          <w:sz w:val="20"/>
+          <w:szCs w:val="20"/>
+          <w:lang w:val="en-US"/>
+        </w:rPr>
+      </w:pPr>
+      <w:r>
+        <w:rPr>
+          <w:rFonts w:ascii="Baskerville" w:hAnsi="Baskerville"/>
+          <w:sz w:val="20"/>
+          <w:szCs w:val="20"/>
+          <w:lang w:val="en-US"/>
+        </w:rPr>
         <w:t>Sounds: All</w:t>
       </w:r>
     </w:p>
@@ -2348,28 +2860,17 @@
           <w:szCs w:val="28"/>
           <w:lang w:val="en-US"/>
         </w:rPr>
-        <w:t xml:space="preserve">Planned </w:t>
-      </w:r>
-      <w:proofErr w:type="gramStart"/>
-      <w:r>
+        <w:t>Planned schedule</w:t>
+      </w:r>
+    </w:p>
+    <w:p>
+      <w:pPr>
         <w:rPr>
           <w:rFonts w:ascii="Baskerville" w:hAnsi="Baskerville"/>
           <w:sz w:val="28"/>
           <w:szCs w:val="28"/>
           <w:lang w:val="en-US"/>
         </w:rPr>
-        <w:t>schedule</w:t>
-      </w:r>
-      <w:proofErr w:type="gramEnd"/>
-    </w:p>
-    <w:p>
-      <w:pPr>
-        <w:rPr>
-          <w:rFonts w:ascii="Baskerville" w:hAnsi="Baskerville"/>
-          <w:sz w:val="28"/>
-          <w:szCs w:val="28"/>
-          <w:lang w:val="en-US"/>
-        </w:rPr>
       </w:pPr>
     </w:p>
     <w:p>
@@ -2389,59 +2890,74 @@
           <w:szCs w:val="20"/>
           <w:lang w:val="en-US"/>
         </w:rPr>
-        <w:t xml:space="preserve">Plan is to start working on object class and level class </w:t>
-      </w:r>
-      <w:r>
-        <w:rPr>
-          <w:rFonts w:ascii="Baskerville" w:hAnsi="Baskerville"/>
-          <w:sz w:val="20"/>
-          <w:szCs w:val="20"/>
-          <w:lang w:val="en-US"/>
-        </w:rPr>
-        <w:t>simultaneously</w:t>
-      </w:r>
-      <w:r>
-        <w:rPr>
-          <w:rFonts w:ascii="Baskerville" w:hAnsi="Baskerville"/>
-          <w:sz w:val="20"/>
-          <w:szCs w:val="20"/>
-          <w:lang w:val="en-US"/>
-        </w:rPr>
-        <w:t xml:space="preserve">, because object class requires a lot of work and level class is required to test object class. We are planning that two persons start working on object class on first week and two others will start working on level class. After finishing level class one of group members will switch to help with object class development and one will start working on graphics of the game. After finishing object class one person will fully test it and two others will start developing UI, GUI and sound. To stay in </w:t>
-      </w:r>
-      <w:proofErr w:type="gramStart"/>
-      <w:r>
-        <w:rPr>
-          <w:rFonts w:ascii="Baskerville" w:hAnsi="Baskerville"/>
-          <w:sz w:val="20"/>
-          <w:szCs w:val="20"/>
-          <w:lang w:val="en-US"/>
-        </w:rPr>
-        <w:t>timing</w:t>
-      </w:r>
-      <w:proofErr w:type="gramEnd"/>
-      <w:r>
-        <w:rPr>
-          <w:rFonts w:ascii="Baskerville" w:hAnsi="Baskerville"/>
-          <w:sz w:val="20"/>
-          <w:szCs w:val="20"/>
-          <w:lang w:val="en-US"/>
-        </w:rPr>
-        <w:t xml:space="preserve"> we are planning to meet weakly to check on the progress and </w:t>
-      </w:r>
-      <w:r>
-        <w:rPr>
-          <w:rFonts w:ascii="Baskerville" w:hAnsi="Baskerville"/>
-          <w:sz w:val="20"/>
-          <w:szCs w:val="20"/>
-          <w:lang w:val="en-US"/>
-        </w:rPr>
-        <w:t>make changes in the plan if someone is not on time.</w:t>
-      </w:r>
-    </w:p>
-    <w:p>
-      <w:pPr>
-        <w:ind w:left="360"/>
+        <w:t>Our plan is to start working simultaneously on object and level classes</w:t>
+      </w:r>
+      <w:r>
+        <w:rPr>
+          <w:rFonts w:ascii="Baskerville" w:hAnsi="Baskerville"/>
+          <w:sz w:val="20"/>
+          <w:szCs w:val="20"/>
+          <w:lang w:val="en-US"/>
+        </w:rPr>
+        <w:t>, because object class requires a lot of work and level class is required to test object class.</w:t>
+      </w:r>
+      <w:r>
+        <w:rPr>
+          <w:rFonts w:ascii="Baskerville" w:hAnsi="Baskerville"/>
+          <w:sz w:val="20"/>
+          <w:szCs w:val="20"/>
+          <w:lang w:val="en-US"/>
+        </w:rPr>
+        <w:t xml:space="preserve"> </w:t>
+      </w:r>
+      <w:r>
+        <w:rPr>
+          <w:rFonts w:ascii="Baskerville" w:hAnsi="Baskerville"/>
+          <w:sz w:val="20"/>
+          <w:szCs w:val="20"/>
+          <w:lang w:val="en-US"/>
+        </w:rPr>
+        <w:t>In our opinion that requires three persons. Last person will start figuring out which external library we are going to use and how to connect it to out project. After finishing level class that person will help with object class. External library guy will then start developing UI and GUI.</w:t>
+      </w:r>
+      <w:r>
+        <w:rPr>
+          <w:rFonts w:ascii="Baskerville" w:hAnsi="Baskerville"/>
+          <w:sz w:val="20"/>
+          <w:szCs w:val="20"/>
+          <w:lang w:val="en-US"/>
+        </w:rPr>
+        <w:t xml:space="preserve"> </w:t>
+      </w:r>
+      <w:r>
+        <w:rPr>
+          <w:rFonts w:ascii="Baskerville" w:hAnsi="Baskerville"/>
+          <w:sz w:val="20"/>
+          <w:szCs w:val="20"/>
+          <w:lang w:val="en-US"/>
+        </w:rPr>
+        <w:t xml:space="preserve">To stay in </w:t>
+      </w:r>
+      <w:r>
+        <w:rPr>
+          <w:rFonts w:ascii="Baskerville" w:hAnsi="Baskerville"/>
+          <w:sz w:val="20"/>
+          <w:szCs w:val="20"/>
+          <w:lang w:val="en-US"/>
+        </w:rPr>
+        <w:t>timing,</w:t>
+      </w:r>
+      <w:r>
+        <w:rPr>
+          <w:rFonts w:ascii="Baskerville" w:hAnsi="Baskerville"/>
+          <w:sz w:val="20"/>
+          <w:szCs w:val="20"/>
+          <w:lang w:val="en-US"/>
+        </w:rPr>
+        <w:t xml:space="preserve"> we are planning to meet weakly to check on the progress and make changes in the plan if someone is not on time.</w:t>
+      </w:r>
+    </w:p>
+    <w:p>
+      <w:pPr>
         <w:rPr>
           <w:rFonts w:ascii="Baskerville" w:hAnsi="Baskerville"/>
           <w:sz w:val="20"/>
@@ -2517,7 +3033,6 @@
         </w:rPr>
         <w:t xml:space="preserve">Week 43 Finishing plan, starting work on the classes and getting to know external </w:t>
       </w:r>
-      <w:proofErr w:type="gramStart"/>
       <w:r>
         <w:rPr>
           <w:rFonts w:ascii="Baskerville" w:hAnsi="Baskerville"/>
@@ -2527,7 +3042,6 @@
         </w:rPr>
         <w:t>libraries</w:t>
       </w:r>
-      <w:proofErr w:type="gramEnd"/>
     </w:p>
     <w:p>
       <w:pPr>
@@ -2559,19 +3073,8 @@
           <w:szCs w:val="20"/>
           <w:lang w:val="en-US"/>
         </w:rPr>
-        <w:t xml:space="preserve">and implementing grid </w:t>
-      </w:r>
-      <w:proofErr w:type="gramStart"/>
-      <w:r>
-        <w:rPr>
-          <w:rFonts w:ascii="Baskerville" w:hAnsi="Baskerville"/>
-          <w:sz w:val="20"/>
-          <w:szCs w:val="20"/>
-          <w:lang w:val="en-US"/>
-        </w:rPr>
-        <w:t>structure</w:t>
-      </w:r>
-      <w:proofErr w:type="gramEnd"/>
+        <w:t>and implementing grid structure</w:t>
+      </w:r>
     </w:p>
     <w:p>
       <w:pPr>
@@ -2603,19 +3106,8 @@
           <w:szCs w:val="20"/>
           <w:lang w:val="en-US"/>
         </w:rPr>
-        <w:t xml:space="preserve">Class coding and working on basic </w:t>
-      </w:r>
-      <w:proofErr w:type="gramStart"/>
-      <w:r>
-        <w:rPr>
-          <w:rFonts w:ascii="Baskerville" w:hAnsi="Baskerville"/>
-          <w:sz w:val="20"/>
-          <w:szCs w:val="20"/>
-          <w:lang w:val="en-US"/>
-        </w:rPr>
-        <w:t>graphics</w:t>
-      </w:r>
-      <w:proofErr w:type="gramEnd"/>
+        <w:t>Class coding and working on basic graphics</w:t>
+      </w:r>
     </w:p>
     <w:p>
       <w:pPr>
@@ -2713,19 +3205,8 @@
           <w:szCs w:val="20"/>
           <w:lang w:val="en-US"/>
         </w:rPr>
-        <w:t xml:space="preserve">Week 48 Polishing up the </w:t>
-      </w:r>
-      <w:proofErr w:type="gramStart"/>
-      <w:r>
-        <w:rPr>
-          <w:rFonts w:ascii="Baskerville" w:hAnsi="Baskerville"/>
-          <w:sz w:val="20"/>
-          <w:szCs w:val="20"/>
-          <w:lang w:val="en-US"/>
-        </w:rPr>
-        <w:t>game</w:t>
-      </w:r>
-      <w:proofErr w:type="gramEnd"/>
+        <w:t>Week 48 Polishing up the game</w:t>
+      </w:r>
     </w:p>
     <w:sectPr>
       <w:pgSz w:w="11906" w:h="16838"/>

</xml_diff>

<commit_message>
added descriptions of the towers and enemies to the plan
</commit_message>
<xml_diff>
--- a/plan/Scope of the project.docx
+++ b/plan/Scope of the project.docx
@@ -2029,17 +2029,18 @@
       <w:r>
         <w:rPr>
           <w:rFonts w:ascii="Baskerville" w:hAnsi="Baskerville"/>
+          <w:b/>
+          <w:bCs/>
           <w:noProof/>
-          <w:color w:val="FF0000"/>
-          <w:sz w:val="28"/>
-          <w:szCs w:val="28"/>
+          <w:sz w:val="20"/>
+          <w:szCs w:val="20"/>
           <w:lang w:val="en-US"/>
         </w:rPr>
         <w:drawing>
-          <wp:inline distT="0" distB="0" distL="0" distR="0" wp14:anchorId="6ED06A3D" wp14:editId="73F89914">
-            <wp:extent cx="6072714" cy="8593666"/>
-            <wp:effectExtent l="0" t="0" r="0" b="4445"/>
-            <wp:docPr id="1479253877" name="Kuva 1"/>
+          <wp:inline distT="0" distB="0" distL="0" distR="0" wp14:anchorId="48161E3E" wp14:editId="1392FF93">
+            <wp:extent cx="6035417" cy="8540885"/>
+            <wp:effectExtent l="0" t="0" r="0" b="0"/>
+            <wp:docPr id="1490321995" name="Kuva 1"/>
             <wp:cNvGraphicFramePr>
               <a:graphicFrameLocks xmlns:a="http://schemas.openxmlformats.org/drawingml/2006/main" noChangeAspect="1"/>
             </wp:cNvGraphicFramePr>
@@ -2047,7 +2048,7 @@
               <a:graphicData uri="http://schemas.openxmlformats.org/drawingml/2006/picture">
                 <pic:pic xmlns:pic="http://schemas.openxmlformats.org/drawingml/2006/picture">
                   <pic:nvPicPr>
-                    <pic:cNvPr id="1479253877" name="Kuva 1479253877"/>
+                    <pic:cNvPr id="1490321995" name="Kuva 1490321995"/>
                     <pic:cNvPicPr/>
                   </pic:nvPicPr>
                   <pic:blipFill>
@@ -2065,7 +2066,7 @@
                   <pic:spPr>
                     <a:xfrm>
                       <a:off x="0" y="0"/>
-                      <a:ext cx="6076769" cy="8599405"/>
+                      <a:ext cx="6037768" cy="8544212"/>
                     </a:xfrm>
                     <a:prstGeom prst="rect">
                       <a:avLst/>
@@ -2081,7 +2082,698 @@
     <w:p>
       <w:pPr>
         <w:ind w:left="360"/>
-        <w:jc w:val="both"/>
+        <w:rPr>
+          <w:rFonts w:ascii="Baskerville" w:hAnsi="Baskerville"/>
+          <w:sz w:val="20"/>
+          <w:szCs w:val="20"/>
+          <w:lang w:val="en-US"/>
+        </w:rPr>
+      </w:pPr>
+      <w:r>
+        <w:rPr>
+          <w:rFonts w:ascii="Baskerville" w:hAnsi="Baskerville"/>
+          <w:b/>
+          <w:bCs/>
+          <w:sz w:val="20"/>
+          <w:szCs w:val="20"/>
+          <w:lang w:val="en-US"/>
+        </w:rPr>
+        <w:lastRenderedPageBreak/>
+        <w:t>Little description of enemies and towers:</w:t>
+      </w:r>
+      <w:r>
+        <w:rPr>
+          <w:rFonts w:ascii="Baskerville" w:hAnsi="Baskerville"/>
+          <w:b/>
+          <w:bCs/>
+          <w:sz w:val="20"/>
+          <w:szCs w:val="20"/>
+          <w:lang w:val="en-US"/>
+        </w:rPr>
+        <w:t xml:space="preserve"> </w:t>
+      </w:r>
+      <w:r>
+        <w:rPr>
+          <w:rFonts w:ascii="Baskerville" w:hAnsi="Baskerville"/>
+          <w:b/>
+          <w:bCs/>
+          <w:sz w:val="20"/>
+          <w:szCs w:val="20"/>
+          <w:lang w:val="en-US"/>
+        </w:rPr>
+        <w:br/>
+      </w:r>
+      <w:r>
+        <w:rPr>
+          <w:rFonts w:ascii="Baskerville" w:hAnsi="Baskerville"/>
+          <w:sz w:val="20"/>
+          <w:szCs w:val="20"/>
+          <w:lang w:val="en-US"/>
+        </w:rPr>
+        <w:t>Towers</w:t>
+      </w:r>
+      <w:r>
+        <w:rPr>
+          <w:rFonts w:ascii="Baskerville" w:hAnsi="Baskerville"/>
+          <w:sz w:val="20"/>
+          <w:szCs w:val="20"/>
+          <w:lang w:val="en-US"/>
+        </w:rPr>
+        <w:t xml:space="preserve"> (single)</w:t>
+      </w:r>
+      <w:r>
+        <w:rPr>
+          <w:rFonts w:ascii="Baskerville" w:hAnsi="Baskerville"/>
+          <w:sz w:val="20"/>
+          <w:szCs w:val="20"/>
+          <w:lang w:val="en-US"/>
+        </w:rPr>
+        <w:t>:</w:t>
+      </w:r>
+      <w:r>
+        <w:rPr>
+          <w:rFonts w:ascii="Baskerville" w:hAnsi="Baskerville"/>
+          <w:sz w:val="20"/>
+          <w:szCs w:val="20"/>
+          <w:lang w:val="en-US"/>
+        </w:rPr>
+        <w:t xml:space="preserve"> Towers can attack only one target at the </w:t>
+      </w:r>
+      <w:proofErr w:type="gramStart"/>
+      <w:r>
+        <w:rPr>
+          <w:rFonts w:ascii="Baskerville" w:hAnsi="Baskerville"/>
+          <w:sz w:val="20"/>
+          <w:szCs w:val="20"/>
+          <w:lang w:val="en-US"/>
+        </w:rPr>
+        <w:t>time</w:t>
+      </w:r>
+      <w:proofErr w:type="gramEnd"/>
+    </w:p>
+    <w:p>
+      <w:pPr>
+        <w:pStyle w:val="Luettelokappale"/>
+        <w:numPr>
+          <w:ilvl w:val="0"/>
+          <w:numId w:val="2"/>
+        </w:numPr>
+        <w:rPr>
+          <w:rFonts w:ascii="Baskerville" w:hAnsi="Baskerville"/>
+          <w:sz w:val="20"/>
+          <w:szCs w:val="20"/>
+          <w:lang w:val="en-US"/>
+        </w:rPr>
+      </w:pPr>
+      <w:r>
+        <w:rPr>
+          <w:rFonts w:ascii="Baskerville" w:hAnsi="Baskerville"/>
+          <w:sz w:val="20"/>
+          <w:szCs w:val="20"/>
+          <w:lang w:val="en-US"/>
+        </w:rPr>
+        <w:t>Basic</w:t>
+      </w:r>
+      <w:r>
+        <w:rPr>
+          <w:rFonts w:ascii="Baskerville" w:hAnsi="Baskerville"/>
+          <w:sz w:val="20"/>
+          <w:szCs w:val="20"/>
+          <w:lang w:val="en-US"/>
+        </w:rPr>
+        <w:t>: Just basic tower without any special abilities</w:t>
+      </w:r>
+    </w:p>
+    <w:p>
+      <w:pPr>
+        <w:pStyle w:val="Luettelokappale"/>
+        <w:numPr>
+          <w:ilvl w:val="0"/>
+          <w:numId w:val="2"/>
+        </w:numPr>
+        <w:rPr>
+          <w:rFonts w:ascii="Baskerville" w:hAnsi="Baskerville"/>
+          <w:sz w:val="20"/>
+          <w:szCs w:val="20"/>
+          <w:lang w:val="en-US"/>
+        </w:rPr>
+      </w:pPr>
+      <w:r>
+        <w:rPr>
+          <w:rFonts w:ascii="Baskerville" w:hAnsi="Baskerville"/>
+          <w:sz w:val="20"/>
+          <w:szCs w:val="20"/>
+          <w:lang w:val="en-US"/>
+        </w:rPr>
+        <w:t>Mage: Magic tower that slows down opponents and does extra damage against boss and fat enemies.</w:t>
+      </w:r>
+    </w:p>
+    <w:p>
+      <w:pPr>
+        <w:pStyle w:val="Luettelokappale"/>
+        <w:numPr>
+          <w:ilvl w:val="0"/>
+          <w:numId w:val="2"/>
+        </w:numPr>
+        <w:rPr>
+          <w:rFonts w:ascii="Baskerville" w:hAnsi="Baskerville"/>
+          <w:sz w:val="20"/>
+          <w:szCs w:val="20"/>
+          <w:lang w:val="en-US"/>
+        </w:rPr>
+      </w:pPr>
+      <w:r>
+        <w:rPr>
+          <w:rFonts w:ascii="Baskerville" w:hAnsi="Baskerville"/>
+          <w:sz w:val="20"/>
+          <w:szCs w:val="20"/>
+          <w:lang w:val="en-US"/>
+        </w:rPr>
+        <w:t xml:space="preserve">Sniper: Sniper tower has </w:t>
+      </w:r>
+      <w:proofErr w:type="gramStart"/>
+      <w:r>
+        <w:rPr>
+          <w:rFonts w:ascii="Baskerville" w:hAnsi="Baskerville"/>
+          <w:sz w:val="20"/>
+          <w:szCs w:val="20"/>
+          <w:lang w:val="en-US"/>
+        </w:rPr>
+        <w:t>really long</w:t>
+      </w:r>
+      <w:proofErr w:type="gramEnd"/>
+      <w:r>
+        <w:rPr>
+          <w:rFonts w:ascii="Baskerville" w:hAnsi="Baskerville"/>
+          <w:sz w:val="20"/>
+          <w:szCs w:val="20"/>
+          <w:lang w:val="en-US"/>
+        </w:rPr>
+        <w:t xml:space="preserve"> attack range and does extra damage against boss and fat enemies.</w:t>
+      </w:r>
+    </w:p>
+    <w:p>
+      <w:pPr>
+        <w:ind w:left="360"/>
+        <w:rPr>
+          <w:rFonts w:ascii="Baskerville" w:hAnsi="Baskerville"/>
+          <w:sz w:val="20"/>
+          <w:szCs w:val="20"/>
+          <w:lang w:val="en-US"/>
+        </w:rPr>
+      </w:pPr>
+      <w:r>
+        <w:rPr>
+          <w:rFonts w:ascii="Baskerville" w:hAnsi="Baskerville"/>
+          <w:sz w:val="20"/>
+          <w:szCs w:val="20"/>
+          <w:lang w:val="en-US"/>
+        </w:rPr>
+        <w:t xml:space="preserve">Towers (multi): Towers can attack multiple targets at the </w:t>
+      </w:r>
+      <w:proofErr w:type="gramStart"/>
+      <w:r>
+        <w:rPr>
+          <w:rFonts w:ascii="Baskerville" w:hAnsi="Baskerville"/>
+          <w:sz w:val="20"/>
+          <w:szCs w:val="20"/>
+          <w:lang w:val="en-US"/>
+        </w:rPr>
+        <w:t>time</w:t>
+      </w:r>
+      <w:proofErr w:type="gramEnd"/>
+    </w:p>
+    <w:p>
+      <w:pPr>
+        <w:pStyle w:val="Luettelokappale"/>
+        <w:numPr>
+          <w:ilvl w:val="0"/>
+          <w:numId w:val="2"/>
+        </w:numPr>
+        <w:rPr>
+          <w:rFonts w:ascii="Baskerville" w:hAnsi="Baskerville"/>
+          <w:sz w:val="20"/>
+          <w:szCs w:val="20"/>
+          <w:lang w:val="en-US"/>
+        </w:rPr>
+      </w:pPr>
+      <w:r>
+        <w:rPr>
+          <w:rFonts w:ascii="Baskerville" w:hAnsi="Baskerville"/>
+          <w:sz w:val="20"/>
+          <w:szCs w:val="20"/>
+          <w:lang w:val="en-US"/>
+        </w:rPr>
+        <w:t>Basic: Just basic tower without any special abilities</w:t>
+      </w:r>
+    </w:p>
+    <w:p>
+      <w:pPr>
+        <w:pStyle w:val="Luettelokappale"/>
+        <w:numPr>
+          <w:ilvl w:val="0"/>
+          <w:numId w:val="2"/>
+        </w:numPr>
+        <w:rPr>
+          <w:rFonts w:ascii="Baskerville" w:hAnsi="Baskerville"/>
+          <w:sz w:val="20"/>
+          <w:szCs w:val="20"/>
+          <w:lang w:val="en-US"/>
+        </w:rPr>
+      </w:pPr>
+      <w:r>
+        <w:rPr>
+          <w:rFonts w:ascii="Baskerville" w:hAnsi="Baskerville"/>
+          <w:sz w:val="20"/>
+          <w:szCs w:val="20"/>
+          <w:lang w:val="en-US"/>
+        </w:rPr>
+        <w:t>Repel: Tower pushes back opponents when attacking them, does extra damage towards support enemies</w:t>
+      </w:r>
+    </w:p>
+    <w:p>
+      <w:pPr>
+        <w:pStyle w:val="Luettelokappale"/>
+        <w:numPr>
+          <w:ilvl w:val="0"/>
+          <w:numId w:val="2"/>
+        </w:numPr>
+        <w:rPr>
+          <w:rFonts w:ascii="Baskerville" w:hAnsi="Baskerville"/>
+          <w:sz w:val="20"/>
+          <w:szCs w:val="20"/>
+          <w:lang w:val="en-US"/>
+        </w:rPr>
+      </w:pPr>
+      <w:r>
+        <w:rPr>
+          <w:rFonts w:ascii="Baskerville" w:hAnsi="Baskerville"/>
+          <w:sz w:val="20"/>
+          <w:szCs w:val="20"/>
+          <w:lang w:val="en-US"/>
+        </w:rPr>
+        <w:t>Water: Tower that does extra damage against inferno(</w:t>
+      </w:r>
+      <w:proofErr w:type="spellStart"/>
+      <w:r>
+        <w:rPr>
+          <w:rFonts w:ascii="Baskerville" w:hAnsi="Baskerville"/>
+          <w:sz w:val="20"/>
+          <w:szCs w:val="20"/>
+          <w:lang w:val="en-US"/>
+        </w:rPr>
+        <w:t>rpg</w:t>
+      </w:r>
+      <w:proofErr w:type="spellEnd"/>
+      <w:r>
+        <w:rPr>
+          <w:rFonts w:ascii="Baskerville" w:hAnsi="Baskerville"/>
+          <w:sz w:val="20"/>
+          <w:szCs w:val="20"/>
+          <w:lang w:val="en-US"/>
+        </w:rPr>
+        <w:t>) enemies</w:t>
+      </w:r>
+    </w:p>
+    <w:p>
+      <w:pPr>
+        <w:ind w:left="360"/>
+        <w:rPr>
+          <w:rFonts w:ascii="Baskerville" w:hAnsi="Baskerville"/>
+          <w:sz w:val="20"/>
+          <w:szCs w:val="20"/>
+          <w:lang w:val="en-US"/>
+        </w:rPr>
+      </w:pPr>
+      <w:r>
+        <w:rPr>
+          <w:rFonts w:ascii="Baskerville" w:hAnsi="Baskerville"/>
+          <w:sz w:val="20"/>
+          <w:szCs w:val="20"/>
+          <w:lang w:val="en-US"/>
+        </w:rPr>
+        <w:t xml:space="preserve">Enemies (can’t attack): Enemies can’t attack defenders </w:t>
+      </w:r>
+      <w:proofErr w:type="gramStart"/>
+      <w:r>
+        <w:rPr>
+          <w:rFonts w:ascii="Baskerville" w:hAnsi="Baskerville"/>
+          <w:sz w:val="20"/>
+          <w:szCs w:val="20"/>
+          <w:lang w:val="en-US"/>
+        </w:rPr>
+        <w:t>towers</w:t>
+      </w:r>
+      <w:proofErr w:type="gramEnd"/>
+    </w:p>
+    <w:p>
+      <w:pPr>
+        <w:pStyle w:val="Luettelokappale"/>
+        <w:numPr>
+          <w:ilvl w:val="0"/>
+          <w:numId w:val="2"/>
+        </w:numPr>
+        <w:rPr>
+          <w:rFonts w:ascii="Baskerville" w:hAnsi="Baskerville"/>
+          <w:sz w:val="20"/>
+          <w:szCs w:val="20"/>
+          <w:lang w:val="en-US"/>
+        </w:rPr>
+      </w:pPr>
+      <w:r>
+        <w:rPr>
+          <w:rFonts w:ascii="Baskerville" w:hAnsi="Baskerville"/>
+          <w:sz w:val="20"/>
+          <w:szCs w:val="20"/>
+          <w:lang w:val="en-US"/>
+        </w:rPr>
+        <w:t>Noob: Basic enemy without any abilities</w:t>
+      </w:r>
+    </w:p>
+    <w:p>
+      <w:pPr>
+        <w:pStyle w:val="Luettelokappale"/>
+        <w:numPr>
+          <w:ilvl w:val="0"/>
+          <w:numId w:val="2"/>
+        </w:numPr>
+        <w:rPr>
+          <w:rFonts w:ascii="Baskerville" w:hAnsi="Baskerville"/>
+          <w:sz w:val="20"/>
+          <w:szCs w:val="20"/>
+          <w:lang w:val="en-US"/>
+        </w:rPr>
+      </w:pPr>
+      <w:r>
+        <w:rPr>
+          <w:rFonts w:ascii="Baskerville" w:hAnsi="Baskerville"/>
+          <w:sz w:val="20"/>
+          <w:szCs w:val="20"/>
+          <w:lang w:val="en-US"/>
+        </w:rPr>
+        <w:t>Fast: Really fast enemy that has only one HP</w:t>
+      </w:r>
+    </w:p>
+    <w:p>
+      <w:pPr>
+        <w:pStyle w:val="Luettelokappale"/>
+        <w:numPr>
+          <w:ilvl w:val="0"/>
+          <w:numId w:val="2"/>
+        </w:numPr>
+        <w:rPr>
+          <w:rFonts w:ascii="Baskerville" w:hAnsi="Baskerville"/>
+          <w:sz w:val="20"/>
+          <w:szCs w:val="20"/>
+          <w:lang w:val="en-US"/>
+        </w:rPr>
+      </w:pPr>
+      <w:r>
+        <w:rPr>
+          <w:rFonts w:ascii="Baskerville" w:hAnsi="Baskerville"/>
+          <w:sz w:val="20"/>
+          <w:szCs w:val="20"/>
+          <w:lang w:val="en-US"/>
+        </w:rPr>
+        <w:t xml:space="preserve">Support (Heal): Support enemy that heals other enemies that are close to </w:t>
+      </w:r>
+      <w:proofErr w:type="gramStart"/>
+      <w:r>
+        <w:rPr>
+          <w:rFonts w:ascii="Baskerville" w:hAnsi="Baskerville"/>
+          <w:sz w:val="20"/>
+          <w:szCs w:val="20"/>
+          <w:lang w:val="en-US"/>
+        </w:rPr>
+        <w:t>it</w:t>
+      </w:r>
+      <w:proofErr w:type="gramEnd"/>
+    </w:p>
+    <w:p>
+      <w:pPr>
+        <w:pStyle w:val="Luettelokappale"/>
+        <w:numPr>
+          <w:ilvl w:val="0"/>
+          <w:numId w:val="2"/>
+        </w:numPr>
+        <w:rPr>
+          <w:rFonts w:ascii="Baskerville" w:hAnsi="Baskerville"/>
+          <w:sz w:val="20"/>
+          <w:szCs w:val="20"/>
+          <w:lang w:val="en-US"/>
+        </w:rPr>
+      </w:pPr>
+      <w:r>
+        <w:rPr>
+          <w:rFonts w:ascii="Baskerville" w:hAnsi="Baskerville"/>
+          <w:sz w:val="20"/>
+          <w:szCs w:val="20"/>
+          <w:lang w:val="en-US"/>
+        </w:rPr>
+        <w:t xml:space="preserve">Support (Fog): Support enemy that puts fog around itself that lowers nearby towers attack </w:t>
+      </w:r>
+      <w:proofErr w:type="gramStart"/>
+      <w:r>
+        <w:rPr>
+          <w:rFonts w:ascii="Baskerville" w:hAnsi="Baskerville"/>
+          <w:sz w:val="20"/>
+          <w:szCs w:val="20"/>
+          <w:lang w:val="en-US"/>
+        </w:rPr>
+        <w:t>range</w:t>
+      </w:r>
+      <w:proofErr w:type="gramEnd"/>
+    </w:p>
+    <w:p>
+      <w:pPr>
+        <w:ind w:left="360"/>
+        <w:rPr>
+          <w:rFonts w:ascii="Baskerville" w:hAnsi="Baskerville"/>
+          <w:sz w:val="20"/>
+          <w:szCs w:val="20"/>
+          <w:lang w:val="en-US"/>
+        </w:rPr>
+      </w:pPr>
+      <w:r>
+        <w:rPr>
+          <w:rFonts w:ascii="Baskerville" w:hAnsi="Baskerville"/>
+          <w:sz w:val="20"/>
+          <w:szCs w:val="20"/>
+          <w:lang w:val="en-US"/>
+        </w:rPr>
+        <w:t xml:space="preserve">Enemies (can attack): Enemies that can attack defenders </w:t>
+      </w:r>
+      <w:proofErr w:type="gramStart"/>
+      <w:r>
+        <w:rPr>
+          <w:rFonts w:ascii="Baskerville" w:hAnsi="Baskerville"/>
+          <w:sz w:val="20"/>
+          <w:szCs w:val="20"/>
+          <w:lang w:val="en-US"/>
+        </w:rPr>
+        <w:t>towers</w:t>
+      </w:r>
+      <w:proofErr w:type="gramEnd"/>
+    </w:p>
+    <w:p>
+      <w:pPr>
+        <w:pStyle w:val="Luettelokappale"/>
+        <w:numPr>
+          <w:ilvl w:val="0"/>
+          <w:numId w:val="2"/>
+        </w:numPr>
+        <w:rPr>
+          <w:rFonts w:ascii="Baskerville" w:hAnsi="Baskerville"/>
+          <w:sz w:val="20"/>
+          <w:szCs w:val="20"/>
+          <w:lang w:val="en-US"/>
+        </w:rPr>
+      </w:pPr>
+      <w:r>
+        <w:rPr>
+          <w:rFonts w:ascii="Baskerville" w:hAnsi="Baskerville"/>
+          <w:sz w:val="20"/>
+          <w:szCs w:val="20"/>
+          <w:lang w:val="en-US"/>
+        </w:rPr>
+        <w:t>Noob:</w:t>
+      </w:r>
+      <w:r>
+        <w:rPr>
+          <w:rFonts w:ascii="Baskerville" w:hAnsi="Baskerville"/>
+          <w:sz w:val="20"/>
+          <w:szCs w:val="20"/>
+          <w:lang w:val="en-US"/>
+        </w:rPr>
+        <w:t xml:space="preserve"> </w:t>
+      </w:r>
+      <w:r>
+        <w:rPr>
+          <w:rFonts w:ascii="Baskerville" w:hAnsi="Baskerville"/>
+          <w:sz w:val="20"/>
+          <w:szCs w:val="20"/>
+          <w:lang w:val="en-US"/>
+        </w:rPr>
+        <w:t>Basic enemy without any abilities</w:t>
+      </w:r>
+    </w:p>
+    <w:p>
+      <w:pPr>
+        <w:pStyle w:val="Luettelokappale"/>
+        <w:numPr>
+          <w:ilvl w:val="0"/>
+          <w:numId w:val="2"/>
+        </w:numPr>
+        <w:rPr>
+          <w:rFonts w:ascii="Baskerville" w:hAnsi="Baskerville"/>
+          <w:sz w:val="20"/>
+          <w:szCs w:val="20"/>
+          <w:lang w:val="en-US"/>
+        </w:rPr>
+      </w:pPr>
+      <w:r>
+        <w:rPr>
+          <w:rFonts w:ascii="Baskerville" w:hAnsi="Baskerville"/>
+          <w:sz w:val="20"/>
+          <w:szCs w:val="20"/>
+          <w:lang w:val="en-US"/>
+        </w:rPr>
+        <w:t xml:space="preserve">Fat: Enemy that has armor on it that’s make it </w:t>
+      </w:r>
+      <w:proofErr w:type="gramStart"/>
+      <w:r>
+        <w:rPr>
+          <w:rFonts w:ascii="Baskerville" w:hAnsi="Baskerville"/>
+          <w:sz w:val="20"/>
+          <w:szCs w:val="20"/>
+          <w:lang w:val="en-US"/>
+        </w:rPr>
+        <w:t>really hard</w:t>
+      </w:r>
+      <w:proofErr w:type="gramEnd"/>
+      <w:r>
+        <w:rPr>
+          <w:rFonts w:ascii="Baskerville" w:hAnsi="Baskerville"/>
+          <w:sz w:val="20"/>
+          <w:szCs w:val="20"/>
+          <w:lang w:val="en-US"/>
+        </w:rPr>
+        <w:t xml:space="preserve"> to kill. Deals extra damage towards water </w:t>
+      </w:r>
+      <w:proofErr w:type="gramStart"/>
+      <w:r>
+        <w:rPr>
+          <w:rFonts w:ascii="Baskerville" w:hAnsi="Baskerville"/>
+          <w:sz w:val="20"/>
+          <w:szCs w:val="20"/>
+          <w:lang w:val="en-US"/>
+        </w:rPr>
+        <w:t>tower</w:t>
+      </w:r>
+      <w:proofErr w:type="gramEnd"/>
+    </w:p>
+    <w:p>
+      <w:pPr>
+        <w:pStyle w:val="Luettelokappale"/>
+        <w:numPr>
+          <w:ilvl w:val="0"/>
+          <w:numId w:val="2"/>
+        </w:numPr>
+        <w:rPr>
+          <w:rFonts w:ascii="Baskerville" w:hAnsi="Baskerville"/>
+          <w:sz w:val="20"/>
+          <w:szCs w:val="20"/>
+          <w:lang w:val="en-US"/>
+        </w:rPr>
+      </w:pPr>
+      <w:r>
+        <w:rPr>
+          <w:rFonts w:ascii="Baskerville" w:hAnsi="Baskerville"/>
+          <w:sz w:val="20"/>
+          <w:szCs w:val="20"/>
+          <w:lang w:val="en-US"/>
+        </w:rPr>
+        <w:t xml:space="preserve">RPG: Enemy that has so kind of inferno ability that deals extra damage towards both basic </w:t>
+      </w:r>
+      <w:proofErr w:type="gramStart"/>
+      <w:r>
+        <w:rPr>
+          <w:rFonts w:ascii="Baskerville" w:hAnsi="Baskerville"/>
+          <w:sz w:val="20"/>
+          <w:szCs w:val="20"/>
+          <w:lang w:val="en-US"/>
+        </w:rPr>
+        <w:t>towers</w:t>
+      </w:r>
+      <w:proofErr w:type="gramEnd"/>
+    </w:p>
+    <w:p>
+      <w:pPr>
+        <w:pStyle w:val="Luettelokappale"/>
+        <w:numPr>
+          <w:ilvl w:val="0"/>
+          <w:numId w:val="2"/>
+        </w:numPr>
+        <w:rPr>
+          <w:rFonts w:ascii="Baskerville" w:hAnsi="Baskerville"/>
+          <w:sz w:val="20"/>
+          <w:szCs w:val="20"/>
+          <w:lang w:val="en-US"/>
+        </w:rPr>
+      </w:pPr>
+      <w:r>
+        <w:rPr>
+          <w:rFonts w:ascii="Baskerville" w:hAnsi="Baskerville"/>
+          <w:sz w:val="20"/>
+          <w:szCs w:val="20"/>
+          <w:lang w:val="en-US"/>
+        </w:rPr>
+        <w:t xml:space="preserve">Boss: Enemy that is some kind of final boss, it has a lot of power that makes it hard to kill and has </w:t>
+      </w:r>
+      <w:proofErr w:type="gramStart"/>
+      <w:r>
+        <w:rPr>
+          <w:rFonts w:ascii="Baskerville" w:hAnsi="Baskerville"/>
+          <w:sz w:val="20"/>
+          <w:szCs w:val="20"/>
+          <w:lang w:val="en-US"/>
+        </w:rPr>
+        <w:t>some kind of minigun</w:t>
+      </w:r>
+      <w:proofErr w:type="gramEnd"/>
+      <w:r>
+        <w:rPr>
+          <w:rFonts w:ascii="Baskerville" w:hAnsi="Baskerville"/>
+          <w:sz w:val="20"/>
+          <w:szCs w:val="20"/>
+          <w:lang w:val="en-US"/>
+        </w:rPr>
+        <w:t xml:space="preserve"> with it that makes a lot of damage towards every tower but towards water tower it makes extra </w:t>
+      </w:r>
+      <w:proofErr w:type="spellStart"/>
+      <w:r>
+        <w:rPr>
+          <w:rFonts w:ascii="Baskerville" w:hAnsi="Baskerville"/>
+          <w:sz w:val="20"/>
+          <w:szCs w:val="20"/>
+          <w:lang w:val="en-US"/>
+        </w:rPr>
+        <w:t>extra</w:t>
+      </w:r>
+      <w:proofErr w:type="spellEnd"/>
+      <w:r>
+        <w:rPr>
+          <w:rFonts w:ascii="Baskerville" w:hAnsi="Baskerville"/>
+          <w:sz w:val="20"/>
+          <w:szCs w:val="20"/>
+          <w:lang w:val="en-US"/>
+        </w:rPr>
+        <w:t xml:space="preserve"> damage</w:t>
+      </w:r>
+    </w:p>
+    <w:p>
+      <w:pPr>
+        <w:pStyle w:val="Luettelokappale"/>
         <w:rPr>
           <w:rFonts w:ascii="Baskerville" w:hAnsi="Baskerville"/>
           <w:sz w:val="20"/>
@@ -2815,6 +3507,7 @@
           <w:szCs w:val="20"/>
           <w:lang w:val="en-US"/>
         </w:rPr>
+        <w:lastRenderedPageBreak/>
         <w:t>Sounds: All</w:t>
       </w:r>
     </w:p>
@@ -2890,25 +3583,7 @@
           <w:szCs w:val="20"/>
           <w:lang w:val="en-US"/>
         </w:rPr>
-        <w:t>Our plan is to start working simultaneously on object and level classes</w:t>
-      </w:r>
-      <w:r>
-        <w:rPr>
-          <w:rFonts w:ascii="Baskerville" w:hAnsi="Baskerville"/>
-          <w:sz w:val="20"/>
-          <w:szCs w:val="20"/>
-          <w:lang w:val="en-US"/>
-        </w:rPr>
-        <w:t>, because object class requires a lot of work and level class is required to test object class.</w:t>
-      </w:r>
-      <w:r>
-        <w:rPr>
-          <w:rFonts w:ascii="Baskerville" w:hAnsi="Baskerville"/>
-          <w:sz w:val="20"/>
-          <w:szCs w:val="20"/>
-          <w:lang w:val="en-US"/>
-        </w:rPr>
-        <w:t xml:space="preserve"> </w:t>
+        <w:t xml:space="preserve">Our plan is to start working simultaneously on object and level classes, because object class requires a lot of work and level class is required to test object class. </w:t>
       </w:r>
       <w:r>
         <w:rPr>

</xml_diff>